<commit_message>
endpoints.docx file is refactored. Intership is over.
</commit_message>
<xml_diff>
--- a/endpoints.docx
+++ b/endpoints.docx
@@ -16,7 +16,6 @@
         </w:rPr>
         <w:t>main&gt;resources &gt;</w:t>
       </w:r>
-      <w:proofErr w:type="gramStart"/>
       <w:r>
         <w:rPr>
           <w:sz w:val="30"/>
@@ -24,7 +23,6 @@
         </w:rPr>
         <w:t>application.properties</w:t>
       </w:r>
-      <w:proofErr w:type="gramEnd"/>
       <w:r>
         <w:rPr>
           <w:sz w:val="30"/>
@@ -240,7 +238,6 @@
         </w:rPr>
         <w:br/>
       </w:r>
-      <w:proofErr w:type="gramStart"/>
       <w:r>
         <w:rPr>
           <w:rFonts w:ascii="Courier New" w:eastAsia="Times New Roman" w:hAnsi="Courier New" w:cs="Courier New"/>
@@ -250,19 +247,18 @@
           <w:szCs w:val="20"/>
           <w14:ligatures w14:val="none"/>
         </w:rPr>
-        <w:t>spring.datasource</w:t>
-      </w:r>
-      <w:proofErr w:type="gramEnd"/>
-      <w:r>
-        <w:rPr>
-          <w:rFonts w:ascii="Courier New" w:eastAsia="Times New Roman" w:hAnsi="Courier New" w:cs="Courier New"/>
-          <w:color w:val="CC7832"/>
+        <w:t>spring.datasource.password</w:t>
+      </w:r>
+      <w:r>
+        <w:rPr>
+          <w:rFonts w:ascii="Courier New" w:eastAsia="Times New Roman" w:hAnsi="Courier New" w:cs="Courier New"/>
+          <w:color w:val="808080"/>
           <w:kern w:val="0"/>
           <w:sz w:val="20"/>
           <w:szCs w:val="20"/>
           <w14:ligatures w14:val="none"/>
         </w:rPr>
-        <w:t>.password</w:t>
+        <w:t>=</w:t>
       </w:r>
       <w:r>
         <w:rPr>
@@ -273,40 +269,40 @@
           <w:szCs w:val="20"/>
           <w14:ligatures w14:val="none"/>
         </w:rPr>
-        <w:t>=</w:t>
-      </w:r>
-      <w:r>
-        <w:rPr>
-          <w:rFonts w:ascii="Courier New" w:eastAsia="Times New Roman" w:hAnsi="Courier New" w:cs="Courier New"/>
-          <w:color w:val="808080"/>
+        <w:br/>
+      </w:r>
+      <w:r>
+        <w:rPr>
+          <w:rFonts w:ascii="Courier New" w:eastAsia="Times New Roman" w:hAnsi="Courier New" w:cs="Courier New"/>
+          <w:color w:val="CC7832"/>
           <w:kern w:val="0"/>
           <w:sz w:val="20"/>
           <w:szCs w:val="20"/>
           <w14:ligatures w14:val="none"/>
         </w:rPr>
-        <w:br/>
-      </w:r>
-      <w:r>
-        <w:rPr>
-          <w:rFonts w:ascii="Courier New" w:eastAsia="Times New Roman" w:hAnsi="Courier New" w:cs="Courier New"/>
-          <w:color w:val="CC7832"/>
+        <w:t>spring.jpa.hibernate.ddl-auto</w:t>
+      </w:r>
+      <w:r>
+        <w:rPr>
+          <w:rFonts w:ascii="Courier New" w:eastAsia="Times New Roman" w:hAnsi="Courier New" w:cs="Courier New"/>
+          <w:color w:val="808080"/>
           <w:kern w:val="0"/>
           <w:sz w:val="20"/>
           <w:szCs w:val="20"/>
           <w14:ligatures w14:val="none"/>
         </w:rPr>
-        <w:t>spring.jpa.hibernate.ddl-auto</w:t>
-      </w:r>
-      <w:r>
-        <w:rPr>
-          <w:rFonts w:ascii="Courier New" w:eastAsia="Times New Roman" w:hAnsi="Courier New" w:cs="Courier New"/>
-          <w:color w:val="808080"/>
+        <w:t>=</w:t>
+      </w:r>
+      <w:r>
+        <w:rPr>
+          <w:rFonts w:ascii="Courier New" w:eastAsia="Times New Roman" w:hAnsi="Courier New" w:cs="Courier New"/>
+          <w:color w:val="FFC66D"/>
           <w:kern w:val="0"/>
           <w:sz w:val="20"/>
           <w:szCs w:val="20"/>
           <w14:ligatures w14:val="none"/>
         </w:rPr>
-        <w:t>=</w:t>
+        <w:t>update</w:t>
       </w:r>
       <w:r>
         <w:rPr>
@@ -317,50 +313,39 @@
           <w:szCs w:val="20"/>
           <w14:ligatures w14:val="none"/>
         </w:rPr>
-        <w:t>update</w:t>
-      </w:r>
-      <w:r>
-        <w:rPr>
-          <w:rFonts w:ascii="Courier New" w:eastAsia="Times New Roman" w:hAnsi="Courier New" w:cs="Courier New"/>
-          <w:color w:val="FFC66D"/>
+        <w:br/>
+      </w:r>
+      <w:r>
+        <w:rPr>
+          <w:rFonts w:ascii="Courier New" w:eastAsia="Times New Roman" w:hAnsi="Courier New" w:cs="Courier New"/>
+          <w:color w:val="CC7832"/>
           <w:kern w:val="0"/>
           <w:sz w:val="20"/>
           <w:szCs w:val="20"/>
           <w14:ligatures w14:val="none"/>
         </w:rPr>
-        <w:br/>
-      </w:r>
-      <w:r>
-        <w:rPr>
-          <w:rFonts w:ascii="Courier New" w:eastAsia="Times New Roman" w:hAnsi="Courier New" w:cs="Courier New"/>
-          <w:color w:val="CC7832"/>
+        <w:t>spring.jpa.show-sql</w:t>
+      </w:r>
+      <w:r>
+        <w:rPr>
+          <w:rFonts w:ascii="Courier New" w:eastAsia="Times New Roman" w:hAnsi="Courier New" w:cs="Courier New"/>
+          <w:color w:val="808080"/>
           <w:kern w:val="0"/>
           <w:sz w:val="20"/>
           <w:szCs w:val="20"/>
           <w14:ligatures w14:val="none"/>
         </w:rPr>
-        <w:t>spring.jpa.show-sql</w:t>
-      </w:r>
-      <w:r>
-        <w:rPr>
-          <w:rFonts w:ascii="Courier New" w:eastAsia="Times New Roman" w:hAnsi="Courier New" w:cs="Courier New"/>
-          <w:color w:val="808080"/>
+        <w:t>=</w:t>
+      </w:r>
+      <w:r>
+        <w:rPr>
+          <w:rFonts w:ascii="Courier New" w:eastAsia="Times New Roman" w:hAnsi="Courier New" w:cs="Courier New"/>
+          <w:color w:val="CC7832"/>
           <w:kern w:val="0"/>
           <w:sz w:val="20"/>
           <w:szCs w:val="20"/>
           <w14:ligatures w14:val="none"/>
         </w:rPr>
-        <w:t>=</w:t>
-      </w:r>
-      <w:r>
-        <w:rPr>
-          <w:rFonts w:ascii="Courier New" w:eastAsia="Times New Roman" w:hAnsi="Courier New" w:cs="Courier New"/>
-          <w:color w:val="CC7832"/>
-          <w:kern w:val="0"/>
-          <w:sz w:val="20"/>
-          <w:szCs w:val="20"/>
-          <w14:ligatures w14:val="none"/>
-        </w:rPr>
         <w:t>true</w:t>
       </w:r>
     </w:p>
@@ -371,7 +356,6 @@
           <w:szCs w:val="26"/>
         </w:rPr>
       </w:pPr>
-      <w:proofErr w:type="gramStart"/>
       <w:r>
         <w:rPr>
           <w:sz w:val="26"/>
@@ -379,7 +363,6 @@
         </w:rPr>
         <w:t>spring.datasource</w:t>
       </w:r>
-      <w:proofErr w:type="gramEnd"/>
       <w:r>
         <w:rPr>
           <w:sz w:val="26"/>
@@ -435,32 +418,17 @@
           <w:sz w:val="26"/>
           <w:szCs w:val="26"/>
         </w:rPr>
-        <w:t xml:space="preserve">   (</w:t>
-      </w:r>
-      <w:r>
+        <w:t xml:space="preserve">   (Sifresi yok sadece username’i var)</w:t>
+      </w:r>
+    </w:p>
+    <w:p>
+      <w:pPr>
         <w:rPr>
           <w:sz w:val="26"/>
           <w:szCs w:val="26"/>
-        </w:rPr>
-        <w:t>Sifresi yok sadece username’i va</w:t>
-      </w:r>
-      <w:r>
-        <w:rPr>
-          <w:sz w:val="26"/>
-          <w:szCs w:val="26"/>
-        </w:rPr>
-        <w:t>r)</w:t>
-      </w:r>
-    </w:p>
-    <w:p>
-      <w:pPr>
-        <w:rPr>
-          <w:sz w:val="26"/>
-          <w:szCs w:val="26"/>
-          <w:lang w:val="tr-TR"/>
-        </w:rPr>
-      </w:pPr>
-      <w:proofErr w:type="gramStart"/>
+          <w:lang w:val="tr-TR"/>
+        </w:rPr>
+      </w:pPr>
       <w:r>
         <w:rPr>
           <w:sz w:val="26"/>
@@ -487,7 +455,6 @@
         </w:rPr>
         <w:t>harpia</w:t>
       </w:r>
-      <w:proofErr w:type="gramEnd"/>
       <w:r>
         <w:rPr>
           <w:color w:val="FF0000"/>
@@ -511,46 +478,50 @@
         <w:rPr>
           <w:sz w:val="30"/>
           <w:szCs w:val="30"/>
-          <w:lang w:val="tr-TR"/>
-        </w:rPr>
-      </w:pPr>
-    </w:p>
-    <w:p>
-      <w:pPr>
+        </w:rPr>
+      </w:pPr>
+      <w:r>
         <w:rPr>
           <w:sz w:val="30"/>
           <w:szCs w:val="30"/>
         </w:rPr>
-      </w:pPr>
-      <w:proofErr w:type="gramStart"/>
+        <w:t>GET : (</w:t>
+      </w:r>
       <w:r>
         <w:rPr>
           <w:sz w:val="30"/>
           <w:szCs w:val="30"/>
         </w:rPr>
-        <w:t>GET :</w:t>
-      </w:r>
-      <w:proofErr w:type="gramEnd"/>
+        <w:t xml:space="preserve">browserdan </w:t>
+      </w:r>
       <w:r>
         <w:rPr>
           <w:sz w:val="30"/>
           <w:szCs w:val="30"/>
         </w:rPr>
-        <w:t xml:space="preserve"> (</w:t>
-      </w:r>
-      <w:r>
-        <w:rPr>
+        <w:t>url girince çalışanlar)</w:t>
+      </w:r>
+    </w:p>
+    <w:p>
+      <w:pPr>
+        <w:pStyle w:val="ListParagraph"/>
+        <w:numPr>
+          <w:ilvl w:val="0"/>
+          <w:numId w:val="2"/>
+        </w:numPr>
+        <w:rPr>
+          <w:color w:val="C00000"/>
           <w:sz w:val="30"/>
           <w:szCs w:val="30"/>
         </w:rPr>
-        <w:t xml:space="preserve">browserdan </w:t>
-      </w:r>
-      <w:r>
-        <w:rPr>
+      </w:pPr>
+      <w:r>
+        <w:rPr>
+          <w:color w:val="C00000"/>
           <w:sz w:val="30"/>
           <w:szCs w:val="30"/>
         </w:rPr>
-        <w:t>url girince çalışanlar)</w:t>
+        <w:t>USER</w:t>
       </w:r>
     </w:p>
     <w:p>
@@ -675,11 +646,94 @@
           <w:ilvl w:val="0"/>
           <w:numId w:val="1"/>
         </w:numPr>
-        <w:rPr>
-          <w:lang w:val="tr-TR"/>
-        </w:rPr>
       </w:pPr>
       <w:hyperlink r:id="rId7" w:history="1">
+        <w:r>
+          <w:rPr>
+            <w:rStyle w:val="Hyperlink"/>
+          </w:rPr>
+          <w:t>http://localhost:8080/api/1.0/users/time/minutes/XXX</w:t>
+        </w:r>
+      </w:hyperlink>
+    </w:p>
+    <w:p>
+      <w:r>
+        <w:rPr>
+          <w:highlight w:val="green"/>
+          <w:lang w:val="tr-TR"/>
+        </w:rPr>
+        <w:t>YEN</w:t>
+      </w:r>
+      <w:r>
+        <w:rPr>
+          <w:highlight w:val="green"/>
+          <w:lang w:val="tr-TR"/>
+        </w:rPr>
+        <w:t xml:space="preserve">İ : </w:t>
+      </w:r>
+      <w:r>
+        <w:rPr>
+          <w:lang w:val="tr-TR"/>
+        </w:rPr>
+        <w:t xml:space="preserve"> </w:t>
+      </w:r>
+      <w:r>
+        <w:rPr>
+          <w:lang w:val="tr-TR"/>
+        </w:rPr>
+        <w:t>Son XXX dakikadaki oluşturulan bütün Userları getirir.</w:t>
+      </w:r>
+    </w:p>
+    <w:p>
+      <w:pPr>
+        <w:pStyle w:val="ListParagraph"/>
+        <w:numPr>
+          <w:ilvl w:val="0"/>
+          <w:numId w:val="2"/>
+        </w:numPr>
+        <w:rPr>
+          <w:color w:val="C00000"/>
+          <w:sz w:val="30"/>
+          <w:szCs w:val="30"/>
+        </w:rPr>
+      </w:pPr>
+      <w:r>
+        <w:rPr>
+          <w:color w:val="C00000"/>
+          <w:sz w:val="30"/>
+          <w:szCs w:val="30"/>
+        </w:rPr>
+        <w:t>ADM</w:t>
+      </w:r>
+      <w:r>
+        <w:rPr>
+          <w:color w:val="C00000"/>
+          <w:sz w:val="30"/>
+          <w:szCs w:val="30"/>
+        </w:rPr>
+        <w:t>I</w:t>
+      </w:r>
+      <w:r>
+        <w:rPr>
+          <w:color w:val="C00000"/>
+          <w:sz w:val="30"/>
+          <w:szCs w:val="30"/>
+        </w:rPr>
+        <w:t>N</w:t>
+      </w:r>
+    </w:p>
+    <w:p>
+      <w:pPr>
+        <w:pStyle w:val="ListParagraph"/>
+        <w:numPr>
+          <w:ilvl w:val="0"/>
+          <w:numId w:val="1"/>
+        </w:numPr>
+        <w:rPr>
+          <w:lang w:val="tr-TR"/>
+        </w:rPr>
+      </w:pPr>
+      <w:hyperlink r:id="rId8" w:history="1">
         <w:r>
           <w:rPr>
             <w:rStyle w:val="Hyperlink"/>
@@ -748,13 +802,35 @@
         <w:pStyle w:val="ListParagraph"/>
         <w:numPr>
           <w:ilvl w:val="0"/>
-          <w:numId w:val="1"/>
-        </w:numPr>
-        <w:rPr>
-          <w:lang w:val="tr-TR"/>
-        </w:rPr>
-      </w:pPr>
-      <w:hyperlink r:id="rId8" w:history="1">
+          <w:numId w:val="2"/>
+        </w:numPr>
+        <w:rPr>
+          <w:color w:val="C00000"/>
+          <w:sz w:val="30"/>
+          <w:szCs w:val="30"/>
+        </w:rPr>
+      </w:pPr>
+      <w:r>
+        <w:rPr>
+          <w:color w:val="C00000"/>
+          <w:sz w:val="30"/>
+          <w:szCs w:val="30"/>
+        </w:rPr>
+        <w:t>DOCTOR</w:t>
+      </w:r>
+    </w:p>
+    <w:p>
+      <w:pPr>
+        <w:pStyle w:val="ListParagraph"/>
+        <w:numPr>
+          <w:ilvl w:val="0"/>
+          <w:numId w:val="1"/>
+        </w:numPr>
+        <w:rPr>
+          <w:lang w:val="tr-TR"/>
+        </w:rPr>
+      </w:pPr>
+      <w:hyperlink r:id="rId9" w:history="1">
         <w:r>
           <w:rPr>
             <w:rStyle w:val="Hyperlink"/>
@@ -788,7 +864,7 @@
           <w:lang w:val="tr-TR"/>
         </w:rPr>
       </w:pPr>
-      <w:hyperlink r:id="rId9" w:history="1">
+      <w:hyperlink r:id="rId10" w:history="1">
         <w:r>
           <w:rPr>
             <w:rStyle w:val="Hyperlink"/>
@@ -877,7 +953,7 @@
           <w:lang w:val="tr-TR"/>
         </w:rPr>
       </w:pPr>
-      <w:hyperlink r:id="rId10" w:history="1">
+      <w:hyperlink r:id="rId11" w:history="1">
         <w:r>
           <w:rPr>
             <w:rStyle w:val="Hyperlink"/>
@@ -920,7 +996,67 @@
           <w:numId w:val="1"/>
         </w:numPr>
       </w:pPr>
-      <w:hyperlink r:id="rId11" w:history="1">
+      <w:hyperlink r:id="rId12" w:history="1">
+        <w:r>
+          <w:rPr>
+            <w:rStyle w:val="Hyperlink"/>
+          </w:rPr>
+          <w:t>http://localhost:8080/api/1.0/timers/doctors/patients</w:t>
+        </w:r>
+      </w:hyperlink>
+    </w:p>
+    <w:p>
+      <w:r>
+        <w:rPr>
+          <w:highlight w:val="green"/>
+          <w:lang w:val="tr-TR"/>
+        </w:rPr>
+        <w:t>YENİ :</w:t>
+      </w:r>
+      <w:r>
+        <w:rPr>
+          <w:lang w:val="tr-TR"/>
+        </w:rPr>
+        <w:t xml:space="preserve"> </w:t>
+      </w:r>
+      <w:r>
+        <w:rPr>
+          <w:lang w:val="tr-TR"/>
+        </w:rPr>
+        <w:t>Bütün Ölçüm Periot verilerini getirir. (id, hours,minutes,patientId)</w:t>
+      </w:r>
+    </w:p>
+    <w:p>
+      <w:pPr>
+        <w:pStyle w:val="ListParagraph"/>
+        <w:numPr>
+          <w:ilvl w:val="0"/>
+          <w:numId w:val="2"/>
+        </w:numPr>
+        <w:rPr>
+          <w:color w:val="C00000"/>
+          <w:lang w:val="tr-TR"/>
+        </w:rPr>
+      </w:pPr>
+      <w:r>
+        <w:rPr>
+          <w:color w:val="C00000"/>
+          <w:sz w:val="30"/>
+          <w:szCs w:val="30"/>
+        </w:rPr>
+        <w:lastRenderedPageBreak/>
+        <w:t>PATIENT</w:t>
+      </w:r>
+    </w:p>
+    <w:p>
+      <w:pPr>
+        <w:pStyle w:val="ListParagraph"/>
+        <w:numPr>
+          <w:ilvl w:val="0"/>
+          <w:numId w:val="1"/>
+        </w:numPr>
+      </w:pPr>
+      <w:hyperlink r:id="rId13" w:history="1">
         <w:r>
           <w:rPr>
             <w:rStyle w:val="Hyperlink"/>
@@ -962,7 +1098,7 @@
           <w:numId w:val="1"/>
         </w:numPr>
       </w:pPr>
-      <w:hyperlink r:id="rId12" w:history="1">
+      <w:hyperlink r:id="rId14" w:history="1">
         <w:r>
           <w:rPr>
             <w:rStyle w:val="Hyperlink"/>
@@ -1015,48 +1151,393 @@
           <w:szCs w:val="30"/>
         </w:rPr>
       </w:pPr>
-    </w:p>
-    <w:p>
-      <w:pPr>
+      <w:r>
         <w:rPr>
           <w:sz w:val="30"/>
           <w:szCs w:val="30"/>
         </w:rPr>
-      </w:pPr>
-    </w:p>
-    <w:p>
-      <w:pPr>
-        <w:rPr>
+        <w:t xml:space="preserve">-------------------------- </w:t>
+      </w:r>
+    </w:p>
+    <w:p>
+      <w:pPr>
+        <w:pStyle w:val="ListParagraph"/>
+        <w:numPr>
+          <w:ilvl w:val="0"/>
+          <w:numId w:val="2"/>
+        </w:numPr>
+        <w:rPr>
+          <w:color w:val="C00000"/>
+          <w:lang w:val="tr-TR"/>
+        </w:rPr>
+      </w:pPr>
+      <w:r>
+        <w:rPr>
+          <w:color w:val="C00000"/>
           <w:sz w:val="30"/>
           <w:szCs w:val="30"/>
         </w:rPr>
-      </w:pPr>
-      <w:r>
+        <w:t>PATIENT-TIMER</w:t>
+      </w:r>
+    </w:p>
+    <w:p>
+      <w:pPr>
+        <w:pStyle w:val="ListParagraph"/>
+        <w:numPr>
+          <w:ilvl w:val="0"/>
+          <w:numId w:val="1"/>
+        </w:numPr>
+      </w:pPr>
+      <w:hyperlink r:id="rId15" w:history="1">
+        <w:r>
+          <w:rPr>
+            <w:rStyle w:val="Hyperlink"/>
+          </w:rPr>
+          <w:t>http://localhost:8080/api/1.0/timers/doctors/patients</w:t>
+        </w:r>
+      </w:hyperlink>
+    </w:p>
+    <w:p>
+      <w:pPr>
         <w:rPr>
           <w:sz w:val="30"/>
           <w:szCs w:val="30"/>
         </w:rPr>
-        <w:t>POST</w:t>
-      </w:r>
-      <w:r>
-        <w:rPr>
+      </w:pPr>
+      <w:r>
+        <w:rPr>
+          <w:highlight w:val="green"/>
+          <w:lang w:val="tr-TR"/>
+        </w:rPr>
+        <w:t>YEN</w:t>
+      </w:r>
+      <w:r>
+        <w:rPr>
+          <w:highlight w:val="green"/>
+          <w:lang w:val="tr-TR"/>
+        </w:rPr>
+        <w:t xml:space="preserve">İ : </w:t>
+      </w:r>
+      <w:r>
+        <w:rPr>
+          <w:lang w:val="tr-TR"/>
+        </w:rPr>
+        <w:t xml:space="preserve"> </w:t>
+      </w:r>
+      <w:r>
+        <w:rPr>
+          <w:lang w:val="tr-TR"/>
+        </w:rPr>
+        <w:t>Bütün Ölçüm Periot verilerini getirir. (id, hours,minutes,patientId)</w:t>
+      </w:r>
+    </w:p>
+    <w:p>
+      <w:pPr>
+        <w:pStyle w:val="ListParagraph"/>
+        <w:numPr>
+          <w:ilvl w:val="0"/>
+          <w:numId w:val="1"/>
+        </w:numPr>
+      </w:pPr>
+      <w:hyperlink r:id="rId16" w:history="1">
+        <w:r>
+          <w:rPr>
+            <w:rStyle w:val="Hyperlink"/>
+          </w:rPr>
+          <w:t>http://localhost:8080/api/1.0/timers/doctors/patients</w:t>
+        </w:r>
+        <w:r>
+          <w:rPr>
+            <w:rStyle w:val="Hyperlink"/>
+          </w:rPr>
+          <w:t>/9</w:t>
+        </w:r>
+      </w:hyperlink>
+    </w:p>
+    <w:p>
+      <w:pPr>
+        <w:rPr>
+          <w:lang w:val="tr-TR"/>
+        </w:rPr>
+      </w:pPr>
+      <w:r>
+        <w:rPr>
+          <w:highlight w:val="green"/>
+          <w:lang w:val="tr-TR"/>
+        </w:rPr>
+        <w:t>YEN</w:t>
+      </w:r>
+      <w:r>
+        <w:rPr>
+          <w:highlight w:val="green"/>
+          <w:lang w:val="tr-TR"/>
+        </w:rPr>
+        <w:t xml:space="preserve">İ : </w:t>
+      </w:r>
+      <w:r>
+        <w:rPr>
+          <w:lang w:val="tr-TR"/>
+        </w:rPr>
+        <w:t xml:space="preserve"> </w:t>
+      </w:r>
+      <w:r>
+        <w:rPr>
+          <w:lang w:val="tr-TR"/>
+        </w:rPr>
+        <w:t xml:space="preserve">9 id’li hastanın </w:t>
+      </w:r>
+      <w:r>
+        <w:rPr>
+          <w:lang w:val="tr-TR"/>
+        </w:rPr>
+        <w:t xml:space="preserve">Ölçüm Periot </w:t>
+      </w:r>
+      <w:r>
+        <w:rPr>
+          <w:lang w:val="tr-TR"/>
+        </w:rPr>
+        <w:t xml:space="preserve">verisini </w:t>
+      </w:r>
+      <w:r>
+        <w:rPr>
+          <w:lang w:val="tr-TR"/>
+        </w:rPr>
+        <w:t>getirir. (id, hours,minutes,patientId)</w:t>
+      </w:r>
+    </w:p>
+    <w:p>
+      <w:pPr>
+        <w:pStyle w:val="ListParagraph"/>
+        <w:numPr>
+          <w:ilvl w:val="0"/>
+          <w:numId w:val="2"/>
+        </w:numPr>
+        <w:rPr>
+          <w:color w:val="C00000"/>
+          <w:lang w:val="tr-TR"/>
+        </w:rPr>
+      </w:pPr>
+      <w:r>
+        <w:rPr>
+          <w:color w:val="C00000"/>
           <w:sz w:val="30"/>
           <w:szCs w:val="30"/>
         </w:rPr>
-        <w:t>: (</w:t>
-      </w:r>
-      <w:r>
+        <w:t>BLOOD-RESULT</w:t>
+      </w:r>
+    </w:p>
+    <w:p>
+      <w:pPr>
+        <w:pStyle w:val="ListParagraph"/>
+        <w:numPr>
+          <w:ilvl w:val="0"/>
+          <w:numId w:val="1"/>
+        </w:numPr>
+      </w:pPr>
+      <w:hyperlink r:id="rId17" w:history="1">
+        <w:r>
+          <w:rPr>
+            <w:rStyle w:val="Hyperlink"/>
+          </w:rPr>
+          <w:t>http://localhost:8080/api/1.0/bloodresults</w:t>
+        </w:r>
+      </w:hyperlink>
+    </w:p>
+    <w:p>
+      <w:pPr>
+        <w:rPr>
+          <w:lang w:val="tr-TR"/>
+        </w:rPr>
+      </w:pPr>
+      <w:r>
+        <w:rPr>
+          <w:highlight w:val="green"/>
+          <w:lang w:val="tr-TR"/>
+        </w:rPr>
+        <w:t xml:space="preserve">YENİ : </w:t>
+      </w:r>
+      <w:r>
+        <w:rPr>
+          <w:lang w:val="tr-TR"/>
+        </w:rPr>
+        <w:t xml:space="preserve"> </w:t>
+      </w:r>
+      <w:r>
+        <w:rPr>
+          <w:lang w:val="tr-TR"/>
+        </w:rPr>
+        <w:t>Bütün kan sonuçlarını getirir. (Güncel olandan en eskiye doğru sıralı bir şekilde gelir.)</w:t>
+      </w:r>
+    </w:p>
+    <w:p>
+      <w:pPr>
+        <w:pStyle w:val="ListParagraph"/>
+        <w:numPr>
+          <w:ilvl w:val="0"/>
+          <w:numId w:val="1"/>
+        </w:numPr>
+      </w:pPr>
+      <w:hyperlink r:id="rId18" w:history="1">
+        <w:r>
+          <w:rPr>
+            <w:rStyle w:val="Hyperlink"/>
+          </w:rPr>
+          <w:t>http://localhost:8080/api/1.0/bloodresults</w:t>
+        </w:r>
+        <w:r>
+          <w:rPr>
+            <w:rStyle w:val="Hyperlink"/>
+          </w:rPr>
+          <w:t>/patient/11</w:t>
+        </w:r>
+      </w:hyperlink>
+    </w:p>
+    <w:p>
+      <w:pPr>
+        <w:rPr>
+          <w:lang w:val="tr-TR"/>
+        </w:rPr>
+      </w:pPr>
+      <w:r>
+        <w:rPr>
+          <w:highlight w:val="green"/>
+          <w:lang w:val="tr-TR"/>
+        </w:rPr>
+        <w:t xml:space="preserve">YENİ : </w:t>
+      </w:r>
+      <w:r>
+        <w:rPr>
+          <w:lang w:val="tr-TR"/>
+        </w:rPr>
+        <w:t xml:space="preserve"> </w:t>
+      </w:r>
+      <w:r>
+        <w:rPr>
+          <w:lang w:val="tr-TR"/>
+        </w:rPr>
+        <w:t xml:space="preserve">11 Numaralı </w:t>
+      </w:r>
+      <w:r>
+        <w:rPr>
+          <w:lang w:val="tr-TR"/>
+        </w:rPr>
+        <w:t>h</w:t>
+      </w:r>
+      <w:r>
+        <w:rPr>
+          <w:lang w:val="tr-TR"/>
+        </w:rPr>
+        <w:t xml:space="preserve">astanın bütün </w:t>
+      </w:r>
+      <w:r>
+        <w:rPr>
+          <w:lang w:val="tr-TR"/>
+        </w:rPr>
+        <w:t>k</w:t>
+      </w:r>
+      <w:r>
+        <w:rPr>
+          <w:lang w:val="tr-TR"/>
+        </w:rPr>
+        <w:t xml:space="preserve">an sonuçlarını </w:t>
+      </w:r>
+      <w:r>
+        <w:rPr>
+          <w:lang w:val="tr-TR"/>
+        </w:rPr>
+        <w:t>getirir. (Güncel olandan en eskiye doğru sıralı bir şekilde gelir.)</w:t>
+      </w:r>
+    </w:p>
+    <w:p>
+      <w:pPr>
+        <w:pStyle w:val="ListParagraph"/>
+        <w:numPr>
+          <w:ilvl w:val="0"/>
+          <w:numId w:val="1"/>
+        </w:numPr>
+      </w:pPr>
+      <w:hyperlink r:id="rId19" w:history="1">
+        <w:r>
+          <w:rPr>
+            <w:rStyle w:val="Hyperlink"/>
+          </w:rPr>
+          <w:t>http://localhost:8080/api/1.0/bloodresults/patient/9/minutes/</w:t>
+        </w:r>
+        <w:r>
+          <w:rPr>
+            <w:rStyle w:val="Hyperlink"/>
+          </w:rPr>
+          <w:t>XXX</w:t>
+        </w:r>
+      </w:hyperlink>
+    </w:p>
+    <w:p>
+      <w:pPr>
+        <w:rPr>
+          <w:lang w:val="tr-TR"/>
+        </w:rPr>
+      </w:pPr>
+      <w:r>
+        <w:rPr>
+          <w:highlight w:val="green"/>
+          <w:lang w:val="tr-TR"/>
+        </w:rPr>
+        <w:t xml:space="preserve">YENİ : </w:t>
+      </w:r>
+      <w:r>
+        <w:rPr>
+          <w:lang w:val="tr-TR"/>
+        </w:rPr>
+        <w:t xml:space="preserve"> </w:t>
+      </w:r>
+      <w:r>
+        <w:rPr>
+          <w:lang w:val="tr-TR"/>
+        </w:rPr>
+        <w:t>9 numaralı hastanın, son XXX dakikasındaki kan testi sonuçlarını getirir.</w:t>
+      </w:r>
+    </w:p>
+    <w:p>
+      <w:pPr>
         <w:rPr>
           <w:sz w:val="30"/>
           <w:szCs w:val="30"/>
         </w:rPr>
-        <w:t>İstek Gönderildiği zaman çalışanlar</w:t>
-      </w:r>
-      <w:r>
+      </w:pPr>
+    </w:p>
+    <w:p>
+      <w:pPr>
         <w:rPr>
           <w:sz w:val="30"/>
           <w:szCs w:val="30"/>
         </w:rPr>
+      </w:pPr>
+      <w:r>
+        <w:rPr>
+          <w:sz w:val="30"/>
+          <w:szCs w:val="30"/>
+        </w:rPr>
+        <w:t>POST</w:t>
+      </w:r>
+      <w:r>
+        <w:rPr>
+          <w:sz w:val="30"/>
+          <w:szCs w:val="30"/>
+        </w:rPr>
+        <w:t>: (</w:t>
+      </w:r>
+      <w:r>
+        <w:rPr>
+          <w:sz w:val="30"/>
+          <w:szCs w:val="30"/>
+        </w:rPr>
+        <w:t>İstek Gönderildiği zaman çalışanlar</w:t>
+      </w:r>
+      <w:r>
+        <w:rPr>
+          <w:sz w:val="30"/>
+          <w:szCs w:val="30"/>
+        </w:rPr>
         <w:t>)</w:t>
       </w:r>
     </w:p>
@@ -1065,10 +1546,32 @@
         <w:pStyle w:val="ListParagraph"/>
         <w:numPr>
           <w:ilvl w:val="0"/>
-          <w:numId w:val="1"/>
-        </w:numPr>
-      </w:pPr>
-      <w:hyperlink r:id="rId13" w:history="1">
+          <w:numId w:val="2"/>
+        </w:numPr>
+        <w:rPr>
+          <w:color w:val="C00000"/>
+          <w:sz w:val="30"/>
+          <w:szCs w:val="30"/>
+        </w:rPr>
+      </w:pPr>
+      <w:r>
+        <w:rPr>
+          <w:color w:val="C00000"/>
+          <w:sz w:val="30"/>
+          <w:szCs w:val="30"/>
+        </w:rPr>
+        <w:t>USER</w:t>
+      </w:r>
+    </w:p>
+    <w:p>
+      <w:pPr>
+        <w:pStyle w:val="ListParagraph"/>
+        <w:numPr>
+          <w:ilvl w:val="0"/>
+          <w:numId w:val="1"/>
+        </w:numPr>
+      </w:pPr>
+      <w:hyperlink r:id="rId20" w:history="1">
         <w:r>
           <w:rPr>
             <w:rStyle w:val="Hyperlink"/>
@@ -1253,6 +1756,11 @@
       </w:r>
     </w:p>
     <w:p>
+      <w:pPr>
+        <w:rPr>
+          <w:lang w:val="tr-TR"/>
+        </w:rPr>
+      </w:pPr>
       <w:r>
         <w:rPr>
           <w:lang w:val="tr-TR"/>
@@ -1262,16 +1770,69 @@
     </w:p>
     <w:p>
       <w:pPr>
-        <w:pStyle w:val="ListParagraph"/>
-        <w:numPr>
-          <w:ilvl w:val="0"/>
-          <w:numId w:val="1"/>
-        </w:numPr>
-        <w:rPr>
-          <w:lang w:val="tr-TR"/>
-        </w:rPr>
-      </w:pPr>
-      <w:hyperlink r:id="rId14" w:history="1">
+        <w:rPr>
+          <w:lang w:val="tr-TR"/>
+        </w:rPr>
+      </w:pPr>
+    </w:p>
+    <w:p>
+      <w:pPr>
+        <w:rPr>
+          <w:lang w:val="tr-TR"/>
+        </w:rPr>
+      </w:pPr>
+    </w:p>
+    <w:p>
+      <w:pPr>
+        <w:pStyle w:val="ListParagraph"/>
+        <w:numPr>
+          <w:ilvl w:val="0"/>
+          <w:numId w:val="2"/>
+        </w:numPr>
+        <w:rPr>
+          <w:color w:val="C00000"/>
+          <w:sz w:val="30"/>
+          <w:szCs w:val="30"/>
+        </w:rPr>
+      </w:pPr>
+      <w:r>
+        <w:rPr>
+          <w:color w:val="C00000"/>
+          <w:sz w:val="30"/>
+          <w:szCs w:val="30"/>
+        </w:rPr>
+        <w:lastRenderedPageBreak/>
+        <w:t>ADM</w:t>
+      </w:r>
+      <w:r>
+        <w:rPr>
+          <w:color w:val="C00000"/>
+          <w:sz w:val="30"/>
+          <w:szCs w:val="30"/>
+        </w:rPr>
+        <w:t>I</w:t>
+      </w:r>
+      <w:r>
+        <w:rPr>
+          <w:color w:val="C00000"/>
+          <w:sz w:val="30"/>
+          <w:szCs w:val="30"/>
+        </w:rPr>
+        <w:t>N</w:t>
+      </w:r>
+    </w:p>
+    <w:p>
+      <w:pPr>
+        <w:pStyle w:val="ListParagraph"/>
+        <w:numPr>
+          <w:ilvl w:val="0"/>
+          <w:numId w:val="1"/>
+        </w:numPr>
+        <w:rPr>
+          <w:lang w:val="tr-TR"/>
+        </w:rPr>
+      </w:pPr>
+      <w:hyperlink r:id="rId21" w:history="1">
         <w:r>
           <w:rPr>
             <w:rStyle w:val="Hyperlink"/>
@@ -1622,10 +2183,32 @@
         <w:pStyle w:val="ListParagraph"/>
         <w:numPr>
           <w:ilvl w:val="0"/>
-          <w:numId w:val="1"/>
-        </w:numPr>
-      </w:pPr>
-      <w:hyperlink r:id="rId15" w:history="1">
+          <w:numId w:val="2"/>
+        </w:numPr>
+        <w:rPr>
+          <w:color w:val="C00000"/>
+          <w:sz w:val="30"/>
+          <w:szCs w:val="30"/>
+        </w:rPr>
+      </w:pPr>
+      <w:r>
+        <w:rPr>
+          <w:color w:val="C00000"/>
+          <w:sz w:val="30"/>
+          <w:szCs w:val="30"/>
+        </w:rPr>
+        <w:t>DOCTOR</w:t>
+      </w:r>
+    </w:p>
+    <w:p>
+      <w:pPr>
+        <w:pStyle w:val="ListParagraph"/>
+        <w:numPr>
+          <w:ilvl w:val="0"/>
+          <w:numId w:val="1"/>
+        </w:numPr>
+      </w:pPr>
+      <w:hyperlink r:id="rId22" w:history="1">
         <w:r>
           <w:rPr>
             <w:rStyle w:val="Hyperlink"/>
@@ -1989,19 +2572,7 @@
           <w:szCs w:val="18"/>
           <w14:ligatures w14:val="none"/>
         </w:rPr>
-        <w:t>"totalPatientNumber</w:t>
-      </w:r>
-      <w:proofErr w:type="gramStart"/>
-      <w:r>
-        <w:rPr>
-          <w:rFonts w:ascii="Courier New" w:eastAsia="Times New Roman" w:hAnsi="Courier New" w:cs="Courier New"/>
-          <w:color w:val="9CDCFE"/>
-          <w:kern w:val="0"/>
-          <w:sz w:val="18"/>
-          <w:szCs w:val="18"/>
-          <w14:ligatures w14:val="none"/>
-        </w:rPr>
-        <w:t>"</w:t>
+        <w:t>"totalPatientNumber"</w:t>
       </w:r>
       <w:r>
         <w:rPr>
@@ -2025,7 +2596,6 @@
         </w:rPr>
         <w:t>:</w:t>
       </w:r>
-      <w:proofErr w:type="gramEnd"/>
       <w:r>
         <w:rPr>
           <w:rFonts w:ascii="Courier New" w:eastAsia="Times New Roman" w:hAnsi="Courier New" w:cs="Courier New"/>
@@ -2109,10 +2679,32 @@
         <w:pStyle w:val="ListParagraph"/>
         <w:numPr>
           <w:ilvl w:val="0"/>
-          <w:numId w:val="1"/>
-        </w:numPr>
-      </w:pPr>
-      <w:hyperlink r:id="rId16" w:history="1">
+          <w:numId w:val="2"/>
+        </w:numPr>
+        <w:rPr>
+          <w:color w:val="C00000"/>
+          <w:sz w:val="30"/>
+          <w:szCs w:val="30"/>
+        </w:rPr>
+      </w:pPr>
+      <w:r>
+        <w:rPr>
+          <w:color w:val="C00000"/>
+          <w:sz w:val="30"/>
+          <w:szCs w:val="30"/>
+        </w:rPr>
+        <w:t>PATIENT</w:t>
+      </w:r>
+    </w:p>
+    <w:p>
+      <w:pPr>
+        <w:pStyle w:val="ListParagraph"/>
+        <w:numPr>
+          <w:ilvl w:val="0"/>
+          <w:numId w:val="1"/>
+        </w:numPr>
+      </w:pPr>
+      <w:hyperlink r:id="rId23" w:history="1">
         <w:r>
           <w:rPr>
             <w:rStyle w:val="Hyperlink"/>
@@ -2430,19 +3022,7 @@
           <w:szCs w:val="18"/>
           <w14:ligatures w14:val="none"/>
         </w:rPr>
-        <w:t>"diabeticType</w:t>
-      </w:r>
-      <w:proofErr w:type="gramStart"/>
-      <w:r>
-        <w:rPr>
-          <w:rFonts w:ascii="Courier New" w:eastAsia="Times New Roman" w:hAnsi="Courier New" w:cs="Courier New"/>
-          <w:color w:val="9CDCFE"/>
-          <w:kern w:val="0"/>
-          <w:sz w:val="18"/>
-          <w:szCs w:val="18"/>
-          <w14:ligatures w14:val="none"/>
-        </w:rPr>
-        <w:t>"</w:t>
+        <w:t>"diabeticType"</w:t>
       </w:r>
       <w:r>
         <w:rPr>
@@ -2466,7 +3046,6 @@
         </w:rPr>
         <w:t>:</w:t>
       </w:r>
-      <w:proofErr w:type="gramEnd"/>
       <w:r>
         <w:rPr>
           <w:rFonts w:ascii="Courier New" w:eastAsia="Times New Roman" w:hAnsi="Courier New" w:cs="Courier New"/>
@@ -2527,15 +3106,755 @@
         </w:rPr>
       </w:pPr>
       <w:r>
-        <w:t xml:space="preserve">Şeklinde veri gönderildiği </w:t>
-      </w:r>
-      <w:proofErr w:type="gramStart"/>
-      <w:r>
-        <w:t>takdirde  username</w:t>
-      </w:r>
-      <w:proofErr w:type="gramEnd"/>
-      <w:r>
-        <w:t xml:space="preserve"> kayıtlı değil ise hasta kaydeder. Username kayıtlı ise hata verir. </w:t>
+        <w:t xml:space="preserve">Şeklinde veri gönderildiği takdirde  username kayıtlı değil ise hasta kaydeder. Username kayıtlı ise hata verir. </w:t>
+      </w:r>
+    </w:p>
+    <w:p>
+      <w:pPr>
+        <w:pStyle w:val="ListParagraph"/>
+        <w:numPr>
+          <w:ilvl w:val="0"/>
+          <w:numId w:val="2"/>
+        </w:numPr>
+        <w:rPr>
+          <w:color w:val="C00000"/>
+          <w:lang w:val="tr-TR"/>
+        </w:rPr>
+      </w:pPr>
+      <w:r>
+        <w:rPr>
+          <w:color w:val="C00000"/>
+          <w:sz w:val="30"/>
+          <w:szCs w:val="30"/>
+        </w:rPr>
+        <w:t>PATIENT-TIMER</w:t>
+      </w:r>
+    </w:p>
+    <w:p>
+      <w:pPr>
+        <w:pStyle w:val="ListParagraph"/>
+        <w:numPr>
+          <w:ilvl w:val="0"/>
+          <w:numId w:val="1"/>
+        </w:numPr>
+      </w:pPr>
+      <w:hyperlink r:id="rId24" w:history="1">
+        <w:r>
+          <w:rPr>
+            <w:rStyle w:val="Hyperlink"/>
+          </w:rPr>
+          <w:t>http://localhost:8080/api/1.0/patients</w:t>
+        </w:r>
+      </w:hyperlink>
+    </w:p>
+    <w:p>
+      <w:pPr>
+        <w:pStyle w:val="ListParagraph"/>
+        <w:numPr>
+          <w:ilvl w:val="0"/>
+          <w:numId w:val="1"/>
+        </w:numPr>
+        <w:shd w:val="clear" w:color="auto" w:fill="1E1E1E"/>
+        <w:spacing w:after="0" w:line="270" w:lineRule="atLeast"/>
+        <w:rPr>
+          <w:rFonts w:ascii="Courier New" w:eastAsia="Times New Roman" w:hAnsi="Courier New" w:cs="Courier New"/>
+          <w:color w:val="D4D4D4"/>
+          <w:kern w:val="0"/>
+          <w:sz w:val="18"/>
+          <w:szCs w:val="18"/>
+          <w14:ligatures w14:val="none"/>
+        </w:rPr>
+      </w:pPr>
+      <w:r>
+        <w:rPr>
+          <w:rFonts w:ascii="Courier New" w:eastAsia="Times New Roman" w:hAnsi="Courier New" w:cs="Courier New"/>
+          <w:color w:val="DCDCDC"/>
+          <w:kern w:val="0"/>
+          <w:sz w:val="18"/>
+          <w:szCs w:val="18"/>
+          <w14:ligatures w14:val="none"/>
+        </w:rPr>
+        <w:t>{</w:t>
+      </w:r>
+    </w:p>
+    <w:p>
+      <w:pPr>
+        <w:pStyle w:val="ListParagraph"/>
+        <w:numPr>
+          <w:ilvl w:val="0"/>
+          <w:numId w:val="1"/>
+        </w:numPr>
+        <w:shd w:val="clear" w:color="auto" w:fill="1E1E1E"/>
+        <w:spacing w:after="0" w:line="270" w:lineRule="atLeast"/>
+        <w:rPr>
+          <w:rFonts w:ascii="Courier New" w:eastAsia="Times New Roman" w:hAnsi="Courier New" w:cs="Courier New"/>
+          <w:color w:val="D4D4D4"/>
+          <w:kern w:val="0"/>
+          <w:sz w:val="18"/>
+          <w:szCs w:val="18"/>
+          <w14:ligatures w14:val="none"/>
+        </w:rPr>
+      </w:pPr>
+      <w:r>
+        <w:rPr>
+          <w:rFonts w:ascii="Courier New" w:eastAsia="Times New Roman" w:hAnsi="Courier New" w:cs="Courier New"/>
+          <w:color w:val="D4D4D4"/>
+          <w:kern w:val="0"/>
+          <w:sz w:val="18"/>
+          <w:szCs w:val="18"/>
+          <w14:ligatures w14:val="none"/>
+        </w:rPr>
+        <w:t>    </w:t>
+      </w:r>
+      <w:r>
+        <w:rPr>
+          <w:rFonts w:ascii="Courier New" w:eastAsia="Times New Roman" w:hAnsi="Courier New" w:cs="Courier New"/>
+          <w:color w:val="9CDCFE"/>
+          <w:kern w:val="0"/>
+          <w:sz w:val="18"/>
+          <w:szCs w:val="18"/>
+          <w14:ligatures w14:val="none"/>
+        </w:rPr>
+        <w:t>"patientId"</w:t>
+      </w:r>
+      <w:r>
+        <w:rPr>
+          <w:rFonts w:ascii="Courier New" w:eastAsia="Times New Roman" w:hAnsi="Courier New" w:cs="Courier New"/>
+          <w:color w:val="DCDCDC"/>
+          <w:kern w:val="0"/>
+          <w:sz w:val="18"/>
+          <w:szCs w:val="18"/>
+          <w14:ligatures w14:val="none"/>
+        </w:rPr>
+        <w:t>:</w:t>
+      </w:r>
+      <w:r>
+        <w:rPr>
+          <w:rFonts w:ascii="Courier New" w:eastAsia="Times New Roman" w:hAnsi="Courier New" w:cs="Courier New"/>
+          <w:color w:val="D4D4D4"/>
+          <w:kern w:val="0"/>
+          <w:sz w:val="18"/>
+          <w:szCs w:val="18"/>
+          <w14:ligatures w14:val="none"/>
+        </w:rPr>
+        <w:t> </w:t>
+      </w:r>
+      <w:r>
+        <w:rPr>
+          <w:rFonts w:ascii="Courier New" w:eastAsia="Times New Roman" w:hAnsi="Courier New" w:cs="Courier New"/>
+          <w:color w:val="B5CEA8"/>
+          <w:kern w:val="0"/>
+          <w:sz w:val="18"/>
+          <w:szCs w:val="18"/>
+          <w14:ligatures w14:val="none"/>
+        </w:rPr>
+        <w:t>9</w:t>
+      </w:r>
+      <w:r>
+        <w:rPr>
+          <w:rFonts w:ascii="Courier New" w:eastAsia="Times New Roman" w:hAnsi="Courier New" w:cs="Courier New"/>
+          <w:color w:val="DCDCDC"/>
+          <w:kern w:val="0"/>
+          <w:sz w:val="18"/>
+          <w:szCs w:val="18"/>
+          <w14:ligatures w14:val="none"/>
+        </w:rPr>
+        <w:t>,</w:t>
+      </w:r>
+    </w:p>
+    <w:p>
+      <w:pPr>
+        <w:pStyle w:val="ListParagraph"/>
+        <w:numPr>
+          <w:ilvl w:val="0"/>
+          <w:numId w:val="1"/>
+        </w:numPr>
+        <w:shd w:val="clear" w:color="auto" w:fill="1E1E1E"/>
+        <w:spacing w:after="0" w:line="270" w:lineRule="atLeast"/>
+        <w:rPr>
+          <w:rFonts w:ascii="Courier New" w:eastAsia="Times New Roman" w:hAnsi="Courier New" w:cs="Courier New"/>
+          <w:color w:val="D4D4D4"/>
+          <w:kern w:val="0"/>
+          <w:sz w:val="18"/>
+          <w:szCs w:val="18"/>
+          <w14:ligatures w14:val="none"/>
+        </w:rPr>
+      </w:pPr>
+      <w:r>
+        <w:rPr>
+          <w:rFonts w:ascii="Courier New" w:eastAsia="Times New Roman" w:hAnsi="Courier New" w:cs="Courier New"/>
+          <w:color w:val="D4D4D4"/>
+          <w:kern w:val="0"/>
+          <w:sz w:val="18"/>
+          <w:szCs w:val="18"/>
+          <w14:ligatures w14:val="none"/>
+        </w:rPr>
+        <w:t>    </w:t>
+      </w:r>
+      <w:r>
+        <w:rPr>
+          <w:rFonts w:ascii="Courier New" w:eastAsia="Times New Roman" w:hAnsi="Courier New" w:cs="Courier New"/>
+          <w:color w:val="9CDCFE"/>
+          <w:kern w:val="0"/>
+          <w:sz w:val="18"/>
+          <w:szCs w:val="18"/>
+          <w14:ligatures w14:val="none"/>
+        </w:rPr>
+        <w:t>"hours"</w:t>
+      </w:r>
+      <w:r>
+        <w:rPr>
+          <w:rFonts w:ascii="Courier New" w:eastAsia="Times New Roman" w:hAnsi="Courier New" w:cs="Courier New"/>
+          <w:color w:val="D4D4D4"/>
+          <w:kern w:val="0"/>
+          <w:sz w:val="18"/>
+          <w:szCs w:val="18"/>
+          <w14:ligatures w14:val="none"/>
+        </w:rPr>
+        <w:t> </w:t>
+      </w:r>
+      <w:r>
+        <w:rPr>
+          <w:rFonts w:ascii="Courier New" w:eastAsia="Times New Roman" w:hAnsi="Courier New" w:cs="Courier New"/>
+          <w:color w:val="DCDCDC"/>
+          <w:kern w:val="0"/>
+          <w:sz w:val="18"/>
+          <w:szCs w:val="18"/>
+          <w14:ligatures w14:val="none"/>
+        </w:rPr>
+        <w:t>:</w:t>
+      </w:r>
+      <w:r>
+        <w:rPr>
+          <w:rFonts w:ascii="Courier New" w:eastAsia="Times New Roman" w:hAnsi="Courier New" w:cs="Courier New"/>
+          <w:color w:val="D4D4D4"/>
+          <w:kern w:val="0"/>
+          <w:sz w:val="18"/>
+          <w:szCs w:val="18"/>
+          <w14:ligatures w14:val="none"/>
+        </w:rPr>
+        <w:t> </w:t>
+      </w:r>
+      <w:r>
+        <w:rPr>
+          <w:rFonts w:ascii="Courier New" w:eastAsia="Times New Roman" w:hAnsi="Courier New" w:cs="Courier New"/>
+          <w:color w:val="B5CEA8"/>
+          <w:kern w:val="0"/>
+          <w:sz w:val="18"/>
+          <w:szCs w:val="18"/>
+          <w14:ligatures w14:val="none"/>
+        </w:rPr>
+        <w:t>1</w:t>
+      </w:r>
+      <w:r>
+        <w:rPr>
+          <w:rFonts w:ascii="Courier New" w:eastAsia="Times New Roman" w:hAnsi="Courier New" w:cs="Courier New"/>
+          <w:color w:val="DCDCDC"/>
+          <w:kern w:val="0"/>
+          <w:sz w:val="18"/>
+          <w:szCs w:val="18"/>
+          <w14:ligatures w14:val="none"/>
+        </w:rPr>
+        <w:t>,</w:t>
+      </w:r>
+    </w:p>
+    <w:p>
+      <w:pPr>
+        <w:pStyle w:val="ListParagraph"/>
+        <w:numPr>
+          <w:ilvl w:val="0"/>
+          <w:numId w:val="1"/>
+        </w:numPr>
+        <w:shd w:val="clear" w:color="auto" w:fill="1E1E1E"/>
+        <w:spacing w:after="0" w:line="270" w:lineRule="atLeast"/>
+        <w:rPr>
+          <w:rFonts w:ascii="Courier New" w:eastAsia="Times New Roman" w:hAnsi="Courier New" w:cs="Courier New"/>
+          <w:color w:val="D4D4D4"/>
+          <w:kern w:val="0"/>
+          <w:sz w:val="18"/>
+          <w:szCs w:val="18"/>
+          <w14:ligatures w14:val="none"/>
+        </w:rPr>
+      </w:pPr>
+      <w:r>
+        <w:rPr>
+          <w:rFonts w:ascii="Courier New" w:eastAsia="Times New Roman" w:hAnsi="Courier New" w:cs="Courier New"/>
+          <w:color w:val="D4D4D4"/>
+          <w:kern w:val="0"/>
+          <w:sz w:val="18"/>
+          <w:szCs w:val="18"/>
+          <w14:ligatures w14:val="none"/>
+        </w:rPr>
+        <w:t>    </w:t>
+      </w:r>
+      <w:r>
+        <w:rPr>
+          <w:rFonts w:ascii="Courier New" w:eastAsia="Times New Roman" w:hAnsi="Courier New" w:cs="Courier New"/>
+          <w:color w:val="9CDCFE"/>
+          <w:kern w:val="0"/>
+          <w:sz w:val="18"/>
+          <w:szCs w:val="18"/>
+          <w14:ligatures w14:val="none"/>
+        </w:rPr>
+        <w:t>"minutes"</w:t>
+      </w:r>
+      <w:r>
+        <w:rPr>
+          <w:rFonts w:ascii="Courier New" w:eastAsia="Times New Roman" w:hAnsi="Courier New" w:cs="Courier New"/>
+          <w:color w:val="D4D4D4"/>
+          <w:kern w:val="0"/>
+          <w:sz w:val="18"/>
+          <w:szCs w:val="18"/>
+          <w14:ligatures w14:val="none"/>
+        </w:rPr>
+        <w:t> </w:t>
+      </w:r>
+      <w:r>
+        <w:rPr>
+          <w:rFonts w:ascii="Courier New" w:eastAsia="Times New Roman" w:hAnsi="Courier New" w:cs="Courier New"/>
+          <w:color w:val="DCDCDC"/>
+          <w:kern w:val="0"/>
+          <w:sz w:val="18"/>
+          <w:szCs w:val="18"/>
+          <w14:ligatures w14:val="none"/>
+        </w:rPr>
+        <w:t>:</w:t>
+      </w:r>
+      <w:r>
+        <w:rPr>
+          <w:rFonts w:ascii="Courier New" w:eastAsia="Times New Roman" w:hAnsi="Courier New" w:cs="Courier New"/>
+          <w:color w:val="D4D4D4"/>
+          <w:kern w:val="0"/>
+          <w:sz w:val="18"/>
+          <w:szCs w:val="18"/>
+          <w14:ligatures w14:val="none"/>
+        </w:rPr>
+        <w:t> </w:t>
+      </w:r>
+      <w:r>
+        <w:rPr>
+          <w:rFonts w:ascii="Courier New" w:eastAsia="Times New Roman" w:hAnsi="Courier New" w:cs="Courier New"/>
+          <w:color w:val="B5CEA8"/>
+          <w:kern w:val="0"/>
+          <w:sz w:val="18"/>
+          <w:szCs w:val="18"/>
+          <w14:ligatures w14:val="none"/>
+        </w:rPr>
+        <w:t>10</w:t>
+      </w:r>
+    </w:p>
+    <w:p>
+      <w:pPr>
+        <w:pStyle w:val="ListParagraph"/>
+        <w:numPr>
+          <w:ilvl w:val="0"/>
+          <w:numId w:val="1"/>
+        </w:numPr>
+        <w:shd w:val="clear" w:color="auto" w:fill="1E1E1E"/>
+        <w:spacing w:after="0" w:line="270" w:lineRule="atLeast"/>
+        <w:rPr>
+          <w:rFonts w:ascii="Courier New" w:eastAsia="Times New Roman" w:hAnsi="Courier New" w:cs="Courier New"/>
+          <w:color w:val="D4D4D4"/>
+          <w:kern w:val="0"/>
+          <w:sz w:val="18"/>
+          <w:szCs w:val="18"/>
+          <w14:ligatures w14:val="none"/>
+        </w:rPr>
+      </w:pPr>
+      <w:r>
+        <w:rPr>
+          <w:rFonts w:ascii="Courier New" w:eastAsia="Times New Roman" w:hAnsi="Courier New" w:cs="Courier New"/>
+          <w:color w:val="DCDCDC"/>
+          <w:kern w:val="0"/>
+          <w:sz w:val="18"/>
+          <w:szCs w:val="18"/>
+          <w14:ligatures w14:val="none"/>
+        </w:rPr>
+        <w:t>}</w:t>
+      </w:r>
+    </w:p>
+    <w:p>
+      <w:pPr>
+        <w:rPr>
+          <w:lang w:val="tr-TR"/>
+        </w:rPr>
+      </w:pPr>
+      <w:r>
+        <w:rPr>
+          <w:highlight w:val="green"/>
+          <w:lang w:val="tr-TR"/>
+        </w:rPr>
+        <w:t xml:space="preserve">YENİ : </w:t>
+      </w:r>
+      <w:r>
+        <w:rPr>
+          <w:lang w:val="tr-TR"/>
+        </w:rPr>
+        <w:t xml:space="preserve"> </w:t>
+      </w:r>
+      <w:r>
+        <w:rPr>
+          <w:lang w:val="tr-TR"/>
+        </w:rPr>
+        <w:t>Şeklinde veri gönderildiği takdirde  patient id’e timer yoksa eklicek. Varsa güncelleyecektir.</w:t>
+      </w:r>
+    </w:p>
+    <w:p>
+      <w:pPr>
+        <w:rPr>
+          <w:lang w:val="tr-TR"/>
+        </w:rPr>
+      </w:pPr>
+    </w:p>
+    <w:p>
+      <w:pPr>
+        <w:rPr>
+          <w:lang w:val="tr-TR"/>
+        </w:rPr>
+      </w:pPr>
+    </w:p>
+    <w:p>
+      <w:pPr>
+        <w:rPr>
+          <w:lang w:val="tr-TR"/>
+        </w:rPr>
+      </w:pPr>
+    </w:p>
+    <w:p>
+      <w:pPr>
+        <w:pStyle w:val="ListParagraph"/>
+        <w:numPr>
+          <w:ilvl w:val="0"/>
+          <w:numId w:val="2"/>
+        </w:numPr>
+        <w:rPr>
+          <w:color w:val="C00000"/>
+          <w:lang w:val="tr-TR"/>
+        </w:rPr>
+      </w:pPr>
+      <w:r>
+        <w:rPr>
+          <w:color w:val="C00000"/>
+          <w:sz w:val="30"/>
+          <w:szCs w:val="30"/>
+        </w:rPr>
+        <w:lastRenderedPageBreak/>
+        <w:t>BLOOD-RESULT</w:t>
+      </w:r>
+    </w:p>
+    <w:p>
+      <w:pPr>
+        <w:pStyle w:val="ListParagraph"/>
+        <w:numPr>
+          <w:ilvl w:val="0"/>
+          <w:numId w:val="1"/>
+        </w:numPr>
+      </w:pPr>
+      <w:hyperlink r:id="rId25" w:history="1">
+        <w:r>
+          <w:rPr>
+            <w:rStyle w:val="Hyperlink"/>
+          </w:rPr>
+          <w:t>http://localhost:8080/api/1.0/bloodresults</w:t>
+        </w:r>
+      </w:hyperlink>
+    </w:p>
+    <w:p>
+      <w:pPr>
+        <w:pStyle w:val="ListParagraph"/>
+        <w:numPr>
+          <w:ilvl w:val="0"/>
+          <w:numId w:val="1"/>
+        </w:numPr>
+        <w:shd w:val="clear" w:color="auto" w:fill="1E1E1E"/>
+        <w:spacing w:after="0" w:line="270" w:lineRule="atLeast"/>
+        <w:rPr>
+          <w:rFonts w:ascii="Courier New" w:eastAsia="Times New Roman" w:hAnsi="Courier New" w:cs="Courier New"/>
+          <w:color w:val="D4D4D4"/>
+          <w:kern w:val="0"/>
+          <w:sz w:val="18"/>
+          <w:szCs w:val="18"/>
+          <w14:ligatures w14:val="none"/>
+        </w:rPr>
+      </w:pPr>
+      <w:r>
+        <w:rPr>
+          <w:rFonts w:ascii="Courier New" w:eastAsia="Times New Roman" w:hAnsi="Courier New" w:cs="Courier New"/>
+          <w:color w:val="DCDCDC"/>
+          <w:kern w:val="0"/>
+          <w:sz w:val="18"/>
+          <w:szCs w:val="18"/>
+          <w14:ligatures w14:val="none"/>
+        </w:rPr>
+        <w:t>{</w:t>
+      </w:r>
+    </w:p>
+    <w:p>
+      <w:pPr>
+        <w:pStyle w:val="ListParagraph"/>
+        <w:numPr>
+          <w:ilvl w:val="0"/>
+          <w:numId w:val="1"/>
+        </w:numPr>
+        <w:shd w:val="clear" w:color="auto" w:fill="1E1E1E"/>
+        <w:spacing w:after="0" w:line="270" w:lineRule="atLeast"/>
+        <w:rPr>
+          <w:rFonts w:ascii="Courier New" w:eastAsia="Times New Roman" w:hAnsi="Courier New" w:cs="Courier New"/>
+          <w:color w:val="D4D4D4"/>
+          <w:kern w:val="0"/>
+          <w:sz w:val="18"/>
+          <w:szCs w:val="18"/>
+          <w14:ligatures w14:val="none"/>
+        </w:rPr>
+      </w:pPr>
+      <w:r>
+        <w:rPr>
+          <w:rFonts w:ascii="Courier New" w:eastAsia="Times New Roman" w:hAnsi="Courier New" w:cs="Courier New"/>
+          <w:color w:val="D4D4D4"/>
+          <w:kern w:val="0"/>
+          <w:sz w:val="18"/>
+          <w:szCs w:val="18"/>
+          <w14:ligatures w14:val="none"/>
+        </w:rPr>
+        <w:t>    </w:t>
+      </w:r>
+      <w:r>
+        <w:rPr>
+          <w:rFonts w:ascii="Courier New" w:eastAsia="Times New Roman" w:hAnsi="Courier New" w:cs="Courier New"/>
+          <w:color w:val="9CDCFE"/>
+          <w:kern w:val="0"/>
+          <w:sz w:val="18"/>
+          <w:szCs w:val="18"/>
+          <w14:ligatures w14:val="none"/>
+        </w:rPr>
+        <w:t>"patientId"</w:t>
+      </w:r>
+      <w:r>
+        <w:rPr>
+          <w:rFonts w:ascii="Courier New" w:eastAsia="Times New Roman" w:hAnsi="Courier New" w:cs="Courier New"/>
+          <w:color w:val="DCDCDC"/>
+          <w:kern w:val="0"/>
+          <w:sz w:val="18"/>
+          <w:szCs w:val="18"/>
+          <w14:ligatures w14:val="none"/>
+        </w:rPr>
+        <w:t>:</w:t>
+      </w:r>
+      <w:r>
+        <w:rPr>
+          <w:rFonts w:ascii="Courier New" w:eastAsia="Times New Roman" w:hAnsi="Courier New" w:cs="Courier New"/>
+          <w:color w:val="B5CEA8"/>
+          <w:kern w:val="0"/>
+          <w:sz w:val="18"/>
+          <w:szCs w:val="18"/>
+          <w14:ligatures w14:val="none"/>
+        </w:rPr>
+        <w:t>9</w:t>
+      </w:r>
+      <w:r>
+        <w:rPr>
+          <w:rFonts w:ascii="Courier New" w:eastAsia="Times New Roman" w:hAnsi="Courier New" w:cs="Courier New"/>
+          <w:color w:val="DCDCDC"/>
+          <w:kern w:val="0"/>
+          <w:sz w:val="18"/>
+          <w:szCs w:val="18"/>
+          <w14:ligatures w14:val="none"/>
+        </w:rPr>
+        <w:t>,</w:t>
+      </w:r>
+    </w:p>
+    <w:p>
+      <w:pPr>
+        <w:pStyle w:val="ListParagraph"/>
+        <w:numPr>
+          <w:ilvl w:val="0"/>
+          <w:numId w:val="1"/>
+        </w:numPr>
+        <w:shd w:val="clear" w:color="auto" w:fill="1E1E1E"/>
+        <w:spacing w:after="0" w:line="270" w:lineRule="atLeast"/>
+        <w:rPr>
+          <w:rFonts w:ascii="Courier New" w:eastAsia="Times New Roman" w:hAnsi="Courier New" w:cs="Courier New"/>
+          <w:color w:val="D4D4D4"/>
+          <w:kern w:val="0"/>
+          <w:sz w:val="18"/>
+          <w:szCs w:val="18"/>
+          <w14:ligatures w14:val="none"/>
+        </w:rPr>
+      </w:pPr>
+      <w:r>
+        <w:rPr>
+          <w:rFonts w:ascii="Courier New" w:eastAsia="Times New Roman" w:hAnsi="Courier New" w:cs="Courier New"/>
+          <w:color w:val="D4D4D4"/>
+          <w:kern w:val="0"/>
+          <w:sz w:val="18"/>
+          <w:szCs w:val="18"/>
+          <w14:ligatures w14:val="none"/>
+        </w:rPr>
+        <w:t>    </w:t>
+      </w:r>
+      <w:r>
+        <w:rPr>
+          <w:rFonts w:ascii="Courier New" w:eastAsia="Times New Roman" w:hAnsi="Courier New" w:cs="Courier New"/>
+          <w:color w:val="9CDCFE"/>
+          <w:kern w:val="0"/>
+          <w:sz w:val="18"/>
+          <w:szCs w:val="18"/>
+          <w14:ligatures w14:val="none"/>
+        </w:rPr>
+        <w:t>"bloodSugar"</w:t>
+      </w:r>
+      <w:r>
+        <w:rPr>
+          <w:rFonts w:ascii="Courier New" w:eastAsia="Times New Roman" w:hAnsi="Courier New" w:cs="Courier New"/>
+          <w:color w:val="DCDCDC"/>
+          <w:kern w:val="0"/>
+          <w:sz w:val="18"/>
+          <w:szCs w:val="18"/>
+          <w14:ligatures w14:val="none"/>
+        </w:rPr>
+        <w:t>:</w:t>
+      </w:r>
+      <w:r>
+        <w:rPr>
+          <w:rFonts w:ascii="Courier New" w:eastAsia="Times New Roman" w:hAnsi="Courier New" w:cs="Courier New"/>
+          <w:color w:val="B5CEA8"/>
+          <w:kern w:val="0"/>
+          <w:sz w:val="18"/>
+          <w:szCs w:val="18"/>
+          <w14:ligatures w14:val="none"/>
+        </w:rPr>
+        <w:t>150</w:t>
+      </w:r>
+      <w:r>
+        <w:rPr>
+          <w:rFonts w:ascii="Courier New" w:eastAsia="Times New Roman" w:hAnsi="Courier New" w:cs="Courier New"/>
+          <w:color w:val="DCDCDC"/>
+          <w:kern w:val="0"/>
+          <w:sz w:val="18"/>
+          <w:szCs w:val="18"/>
+          <w14:ligatures w14:val="none"/>
+        </w:rPr>
+        <w:t>,</w:t>
+      </w:r>
+    </w:p>
+    <w:p>
+      <w:pPr>
+        <w:pStyle w:val="ListParagraph"/>
+        <w:numPr>
+          <w:ilvl w:val="0"/>
+          <w:numId w:val="1"/>
+        </w:numPr>
+        <w:shd w:val="clear" w:color="auto" w:fill="1E1E1E"/>
+        <w:spacing w:after="0" w:line="270" w:lineRule="atLeast"/>
+        <w:rPr>
+          <w:rFonts w:ascii="Courier New" w:eastAsia="Times New Roman" w:hAnsi="Courier New" w:cs="Courier New"/>
+          <w:color w:val="D4D4D4"/>
+          <w:kern w:val="0"/>
+          <w:sz w:val="18"/>
+          <w:szCs w:val="18"/>
+          <w14:ligatures w14:val="none"/>
+        </w:rPr>
+      </w:pPr>
+      <w:r>
+        <w:rPr>
+          <w:rFonts w:ascii="Courier New" w:eastAsia="Times New Roman" w:hAnsi="Courier New" w:cs="Courier New"/>
+          <w:color w:val="D4D4D4"/>
+          <w:kern w:val="0"/>
+          <w:sz w:val="18"/>
+          <w:szCs w:val="18"/>
+          <w14:ligatures w14:val="none"/>
+        </w:rPr>
+        <w:t>    </w:t>
+      </w:r>
+      <w:r>
+        <w:rPr>
+          <w:rFonts w:ascii="Courier New" w:eastAsia="Times New Roman" w:hAnsi="Courier New" w:cs="Courier New"/>
+          <w:color w:val="9CDCFE"/>
+          <w:kern w:val="0"/>
+          <w:sz w:val="18"/>
+          <w:szCs w:val="18"/>
+          <w14:ligatures w14:val="none"/>
+        </w:rPr>
+        <w:t>"bloodPressure"</w:t>
+      </w:r>
+      <w:r>
+        <w:rPr>
+          <w:rFonts w:ascii="Courier New" w:eastAsia="Times New Roman" w:hAnsi="Courier New" w:cs="Courier New"/>
+          <w:color w:val="DCDCDC"/>
+          <w:kern w:val="0"/>
+          <w:sz w:val="18"/>
+          <w:szCs w:val="18"/>
+          <w14:ligatures w14:val="none"/>
+        </w:rPr>
+        <w:t>:</w:t>
+      </w:r>
+      <w:r>
+        <w:rPr>
+          <w:rFonts w:ascii="Courier New" w:eastAsia="Times New Roman" w:hAnsi="Courier New" w:cs="Courier New"/>
+          <w:color w:val="B5CEA8"/>
+          <w:kern w:val="0"/>
+          <w:sz w:val="18"/>
+          <w:szCs w:val="18"/>
+          <w14:ligatures w14:val="none"/>
+        </w:rPr>
+        <w:t>200</w:t>
+      </w:r>
+    </w:p>
+    <w:p>
+      <w:pPr>
+        <w:pStyle w:val="ListParagraph"/>
+        <w:numPr>
+          <w:ilvl w:val="0"/>
+          <w:numId w:val="1"/>
+        </w:numPr>
+        <w:shd w:val="clear" w:color="auto" w:fill="1E1E1E"/>
+        <w:spacing w:after="0" w:line="270" w:lineRule="atLeast"/>
+        <w:rPr>
+          <w:rFonts w:ascii="Courier New" w:eastAsia="Times New Roman" w:hAnsi="Courier New" w:cs="Courier New"/>
+          <w:color w:val="D4D4D4"/>
+          <w:kern w:val="0"/>
+          <w:sz w:val="18"/>
+          <w:szCs w:val="18"/>
+          <w14:ligatures w14:val="none"/>
+        </w:rPr>
+      </w:pPr>
+      <w:r>
+        <w:rPr>
+          <w:rFonts w:ascii="Courier New" w:eastAsia="Times New Roman" w:hAnsi="Courier New" w:cs="Courier New"/>
+          <w:color w:val="DCDCDC"/>
+          <w:kern w:val="0"/>
+          <w:sz w:val="18"/>
+          <w:szCs w:val="18"/>
+          <w14:ligatures w14:val="none"/>
+        </w:rPr>
+        <w:t>}</w:t>
+      </w:r>
+    </w:p>
+    <w:p>
+      <w:r>
+        <w:rPr>
+          <w:highlight w:val="green"/>
+          <w:lang w:val="tr-TR"/>
+        </w:rPr>
+        <w:t xml:space="preserve">YENİ : </w:t>
+      </w:r>
+      <w:r>
+        <w:rPr>
+          <w:lang w:val="tr-TR"/>
+        </w:rPr>
+        <w:t xml:space="preserve"> </w:t>
+      </w:r>
+      <w:r>
+        <w:rPr>
+          <w:lang w:val="tr-TR"/>
+        </w:rPr>
+        <w:t>Şeklinde v</w:t>
+      </w:r>
+      <w:r>
+        <w:rPr>
+          <w:lang w:val="tr-TR"/>
+        </w:rPr>
+        <w:t>eri gönderildiğinde 9 numaralı hastanın kan değerleri kaydedilmiş olur.</w:t>
       </w:r>
     </w:p>
     <w:p/>
@@ -2552,6 +3871,119 @@
 <file path=word/numbering.xml><?xml version="1.0" encoding="utf-8"?>
 <w:numbering xmlns:wpc="http://schemas.microsoft.com/office/word/2010/wordprocessingCanvas" xmlns:cx="http://schemas.microsoft.com/office/drawing/2014/chartex" xmlns:cx1="http://schemas.microsoft.com/office/drawing/2015/9/8/chartex" xmlns:cx2="http://schemas.microsoft.com/office/drawing/2015/10/21/chartex" xmlns:cx3="http://schemas.microsoft.com/office/drawing/2016/5/9/chartex" xmlns:cx4="http://schemas.microsoft.com/office/drawing/2016/5/10/chartex" xmlns:cx5="http://schemas.microsoft.com/office/drawing/2016/5/11/chartex" xmlns:cx6="http://schemas.microsoft.com/office/drawing/2016/5/12/chartex" xmlns:cx7="http://schemas.microsoft.com/office/drawing/2016/5/13/chartex" xmlns:cx8="http://schemas.microsoft.com/office/drawing/2016/5/14/chartex" xmlns:mc="http://schemas.openxmlformats.org/markup-compatibility/2006" xmlns:aink="http://schemas.microsoft.com/office/drawing/2016/ink" xmlns:am3d="http://schemas.microsoft.com/office/drawing/2017/model3d" xmlns:o="urn:schemas-microsoft-com:office:office" xmlns:oel="http://schemas.microsoft.com/office/2019/extlst" xmlns:r="http://schemas.openxmlformats.org/officeDocument/2006/relationships" xmlns:m="http://schemas.openxmlformats.org/officeDocument/2006/math" xmlns:v="urn:schemas-microsoft-com:vml" xmlns:wp14="http://schemas.microsoft.com/office/word/2010/wordprocessingDrawing" xmlns:wp="http://schemas.openxmlformats.org/drawingml/2006/wordprocessingDrawing" xmlns:w10="urn:schemas-microsoft-com:office:word" xmlns:w="http://schemas.openxmlformats.org/wordprocessingml/2006/main" xmlns:w14="http://schemas.microsoft.com/office/word/2010/wordml" xmlns:w15="http://schemas.microsoft.com/office/word/2012/wordml" xmlns:w16cex="http://schemas.microsoft.com/office/word/2018/wordml/cex" xmlns:w16cid="http://schemas.microsoft.com/office/word/2016/wordml/cid" xmlns:w16="http://schemas.microsoft.com/office/word/2018/wordml" xmlns:w16sdtdh="http://schemas.microsoft.com/office/word/2020/wordml/sdtdatahash" xmlns:w16se="http://schemas.microsoft.com/office/word/2015/wordml/symex" xmlns:wpg="http://schemas.microsoft.com/office/word/2010/wordprocessingGroup" xmlns:wpi="http://schemas.microsoft.com/office/word/2010/wordprocessingInk" xmlns:wne="http://schemas.microsoft.com/office/word/2006/wordml" xmlns:wps="http://schemas.microsoft.com/office/word/2010/wordprocessingShape" mc:Ignorable="w14 w15 w16se w16cid w16 w16cex w16sdtdh wp14">
   <w:abstractNum w:abstractNumId="0" w15:restartNumberingAfterBreak="0">
+    <w:nsid w:val="6DD95FBE"/>
+    <w:multiLevelType w:val="hybridMultilevel"/>
+    <w:tmpl w:val="9FD8BD5C"/>
+    <w:lvl w:ilvl="0" w:tplc="D87A76EC">
+      <w:start w:val="9"/>
+      <w:numFmt w:val="bullet"/>
+      <w:lvlText w:val="-"/>
+      <w:lvlJc w:val="left"/>
+      <w:pPr>
+        <w:ind w:left="720" w:hanging="360"/>
+      </w:pPr>
+      <w:rPr>
+        <w:rFonts w:ascii="Calibri" w:eastAsiaTheme="minorHAnsi" w:hAnsi="Calibri" w:cs="Calibri" w:hint="default"/>
+      </w:rPr>
+    </w:lvl>
+    <w:lvl w:ilvl="1" w:tplc="04090003" w:tentative="1">
+      <w:start w:val="1"/>
+      <w:numFmt w:val="bullet"/>
+      <w:lvlText w:val="o"/>
+      <w:lvlJc w:val="left"/>
+      <w:pPr>
+        <w:ind w:left="1440" w:hanging="360"/>
+      </w:pPr>
+      <w:rPr>
+        <w:rFonts w:ascii="Courier New" w:hAnsi="Courier New" w:cs="Courier New" w:hint="default"/>
+      </w:rPr>
+    </w:lvl>
+    <w:lvl w:ilvl="2" w:tplc="04090005" w:tentative="1">
+      <w:start w:val="1"/>
+      <w:numFmt w:val="bullet"/>
+      <w:lvlText w:val=""/>
+      <w:lvlJc w:val="left"/>
+      <w:pPr>
+        <w:ind w:left="2160" w:hanging="360"/>
+      </w:pPr>
+      <w:rPr>
+        <w:rFonts w:ascii="Wingdings" w:hAnsi="Wingdings" w:hint="default"/>
+      </w:rPr>
+    </w:lvl>
+    <w:lvl w:ilvl="3" w:tplc="04090001" w:tentative="1">
+      <w:start w:val="1"/>
+      <w:numFmt w:val="bullet"/>
+      <w:lvlText w:val=""/>
+      <w:lvlJc w:val="left"/>
+      <w:pPr>
+        <w:ind w:left="2880" w:hanging="360"/>
+      </w:pPr>
+      <w:rPr>
+        <w:rFonts w:ascii="Symbol" w:hAnsi="Symbol" w:hint="default"/>
+      </w:rPr>
+    </w:lvl>
+    <w:lvl w:ilvl="4" w:tplc="04090003" w:tentative="1">
+      <w:start w:val="1"/>
+      <w:numFmt w:val="bullet"/>
+      <w:lvlText w:val="o"/>
+      <w:lvlJc w:val="left"/>
+      <w:pPr>
+        <w:ind w:left="3600" w:hanging="360"/>
+      </w:pPr>
+      <w:rPr>
+        <w:rFonts w:ascii="Courier New" w:hAnsi="Courier New" w:cs="Courier New" w:hint="default"/>
+      </w:rPr>
+    </w:lvl>
+    <w:lvl w:ilvl="5" w:tplc="04090005" w:tentative="1">
+      <w:start w:val="1"/>
+      <w:numFmt w:val="bullet"/>
+      <w:lvlText w:val=""/>
+      <w:lvlJc w:val="left"/>
+      <w:pPr>
+        <w:ind w:left="4320" w:hanging="360"/>
+      </w:pPr>
+      <w:rPr>
+        <w:rFonts w:ascii="Wingdings" w:hAnsi="Wingdings" w:hint="default"/>
+      </w:rPr>
+    </w:lvl>
+    <w:lvl w:ilvl="6" w:tplc="04090001" w:tentative="1">
+      <w:start w:val="1"/>
+      <w:numFmt w:val="bullet"/>
+      <w:lvlText w:val=""/>
+      <w:lvlJc w:val="left"/>
+      <w:pPr>
+        <w:ind w:left="5040" w:hanging="360"/>
+      </w:pPr>
+      <w:rPr>
+        <w:rFonts w:ascii="Symbol" w:hAnsi="Symbol" w:hint="default"/>
+      </w:rPr>
+    </w:lvl>
+    <w:lvl w:ilvl="7" w:tplc="04090003" w:tentative="1">
+      <w:start w:val="1"/>
+      <w:numFmt w:val="bullet"/>
+      <w:lvlText w:val="o"/>
+      <w:lvlJc w:val="left"/>
+      <w:pPr>
+        <w:ind w:left="5760" w:hanging="360"/>
+      </w:pPr>
+      <w:rPr>
+        <w:rFonts w:ascii="Courier New" w:hAnsi="Courier New" w:cs="Courier New" w:hint="default"/>
+      </w:rPr>
+    </w:lvl>
+    <w:lvl w:ilvl="8" w:tplc="04090005" w:tentative="1">
+      <w:start w:val="1"/>
+      <w:numFmt w:val="bullet"/>
+      <w:lvlText w:val=""/>
+      <w:lvlJc w:val="left"/>
+      <w:pPr>
+        <w:ind w:left="6480" w:hanging="360"/>
+      </w:pPr>
+      <w:rPr>
+        <w:rFonts w:ascii="Wingdings" w:hAnsi="Wingdings" w:hint="default"/>
+      </w:rPr>
+    </w:lvl>
+  </w:abstractNum>
+  <w:abstractNum w:abstractNumId="1" w15:restartNumberingAfterBreak="0">
     <w:nsid w:val="6DE40E64"/>
     <w:multiLevelType w:val="hybridMultilevel"/>
     <w:tmpl w:val="855CA900"/>
@@ -2665,6 +4097,9 @@
     </w:lvl>
   </w:abstractNum>
   <w:num w:numId="1" w16cid:durableId="1695842211">
+    <w:abstractNumId w:val="1"/>
+  </w:num>
+  <w:num w:numId="2" w16cid:durableId="876937421">
     <w:abstractNumId w:val="0"/>
   </w:num>
 </w:numbering>
@@ -3070,7 +4505,7 @@
   <w:style w:type="paragraph" w:default="1" w:styleId="Normal">
     <w:name w:val="Normal"/>
     <w:qFormat/>
-    <w:rsid w:val="00DD6167"/>
+    <w:rsid w:val="00501003"/>
   </w:style>
   <w:style w:type="character" w:default="1" w:styleId="DefaultParagraphFont">
     <w:name w:val="Default Paragraph Font"/>

</xml_diff>

<commit_message>
deleted unnecessary comments; refactored endpoint.docx file
</commit_message>
<xml_diff>
--- a/endpoints.docx
+++ b/endpoints.docx
@@ -16,6 +16,7 @@
         </w:rPr>
         <w:t>main&gt;resources &gt;</w:t>
       </w:r>
+      <w:proofErr w:type="gramStart"/>
       <w:r>
         <w:rPr>
           <w:sz w:val="30"/>
@@ -23,6 +24,7 @@
         </w:rPr>
         <w:t>application.properties</w:t>
       </w:r>
+      <w:proofErr w:type="gramEnd"/>
       <w:r>
         <w:rPr>
           <w:sz w:val="30"/>
@@ -238,6 +240,7 @@
         </w:rPr>
         <w:br/>
       </w:r>
+      <w:proofErr w:type="gramStart"/>
       <w:r>
         <w:rPr>
           <w:rFonts w:ascii="Courier New" w:eastAsia="Times New Roman" w:hAnsi="Courier New" w:cs="Courier New"/>
@@ -247,18 +250,19 @@
           <w:szCs w:val="20"/>
           <w14:ligatures w14:val="none"/>
         </w:rPr>
-        <w:t>spring.datasource.password</w:t>
-      </w:r>
-      <w:r>
-        <w:rPr>
-          <w:rFonts w:ascii="Courier New" w:eastAsia="Times New Roman" w:hAnsi="Courier New" w:cs="Courier New"/>
-          <w:color w:val="808080"/>
+        <w:t>spring.datasource</w:t>
+      </w:r>
+      <w:proofErr w:type="gramEnd"/>
+      <w:r>
+        <w:rPr>
+          <w:rFonts w:ascii="Courier New" w:eastAsia="Times New Roman" w:hAnsi="Courier New" w:cs="Courier New"/>
+          <w:color w:val="CC7832"/>
           <w:kern w:val="0"/>
           <w:sz w:val="20"/>
           <w:szCs w:val="20"/>
           <w14:ligatures w14:val="none"/>
         </w:rPr>
-        <w:t>=</w:t>
+        <w:t>.password</w:t>
       </w:r>
       <w:r>
         <w:rPr>
@@ -269,40 +273,40 @@
           <w:szCs w:val="20"/>
           <w14:ligatures w14:val="none"/>
         </w:rPr>
-        <w:br/>
-      </w:r>
-      <w:r>
-        <w:rPr>
-          <w:rFonts w:ascii="Courier New" w:eastAsia="Times New Roman" w:hAnsi="Courier New" w:cs="Courier New"/>
-          <w:color w:val="CC7832"/>
+        <w:t>=</w:t>
+      </w:r>
+      <w:r>
+        <w:rPr>
+          <w:rFonts w:ascii="Courier New" w:eastAsia="Times New Roman" w:hAnsi="Courier New" w:cs="Courier New"/>
+          <w:color w:val="808080"/>
           <w:kern w:val="0"/>
           <w:sz w:val="20"/>
           <w:szCs w:val="20"/>
           <w14:ligatures w14:val="none"/>
         </w:rPr>
-        <w:t>spring.jpa.hibernate.ddl-auto</w:t>
-      </w:r>
-      <w:r>
-        <w:rPr>
-          <w:rFonts w:ascii="Courier New" w:eastAsia="Times New Roman" w:hAnsi="Courier New" w:cs="Courier New"/>
-          <w:color w:val="808080"/>
+        <w:br/>
+      </w:r>
+      <w:r>
+        <w:rPr>
+          <w:rFonts w:ascii="Courier New" w:eastAsia="Times New Roman" w:hAnsi="Courier New" w:cs="Courier New"/>
+          <w:color w:val="CC7832"/>
           <w:kern w:val="0"/>
           <w:sz w:val="20"/>
           <w:szCs w:val="20"/>
           <w14:ligatures w14:val="none"/>
         </w:rPr>
-        <w:t>=</w:t>
-      </w:r>
-      <w:r>
-        <w:rPr>
-          <w:rFonts w:ascii="Courier New" w:eastAsia="Times New Roman" w:hAnsi="Courier New" w:cs="Courier New"/>
-          <w:color w:val="FFC66D"/>
+        <w:t>spring.jpa.hibernate.ddl-auto</w:t>
+      </w:r>
+      <w:r>
+        <w:rPr>
+          <w:rFonts w:ascii="Courier New" w:eastAsia="Times New Roman" w:hAnsi="Courier New" w:cs="Courier New"/>
+          <w:color w:val="808080"/>
           <w:kern w:val="0"/>
           <w:sz w:val="20"/>
           <w:szCs w:val="20"/>
           <w14:ligatures w14:val="none"/>
         </w:rPr>
-        <w:t>update</w:t>
+        <w:t>=</w:t>
       </w:r>
       <w:r>
         <w:rPr>
@@ -313,39 +317,50 @@
           <w:szCs w:val="20"/>
           <w14:ligatures w14:val="none"/>
         </w:rPr>
-        <w:br/>
-      </w:r>
-      <w:r>
-        <w:rPr>
-          <w:rFonts w:ascii="Courier New" w:eastAsia="Times New Roman" w:hAnsi="Courier New" w:cs="Courier New"/>
-          <w:color w:val="CC7832"/>
+        <w:t>update</w:t>
+      </w:r>
+      <w:r>
+        <w:rPr>
+          <w:rFonts w:ascii="Courier New" w:eastAsia="Times New Roman" w:hAnsi="Courier New" w:cs="Courier New"/>
+          <w:color w:val="FFC66D"/>
           <w:kern w:val="0"/>
           <w:sz w:val="20"/>
           <w:szCs w:val="20"/>
           <w14:ligatures w14:val="none"/>
         </w:rPr>
-        <w:t>spring.jpa.show-sql</w:t>
-      </w:r>
-      <w:r>
-        <w:rPr>
-          <w:rFonts w:ascii="Courier New" w:eastAsia="Times New Roman" w:hAnsi="Courier New" w:cs="Courier New"/>
-          <w:color w:val="808080"/>
+        <w:br/>
+      </w:r>
+      <w:r>
+        <w:rPr>
+          <w:rFonts w:ascii="Courier New" w:eastAsia="Times New Roman" w:hAnsi="Courier New" w:cs="Courier New"/>
+          <w:color w:val="CC7832"/>
           <w:kern w:val="0"/>
           <w:sz w:val="20"/>
           <w:szCs w:val="20"/>
           <w14:ligatures w14:val="none"/>
         </w:rPr>
-        <w:t>=</w:t>
-      </w:r>
-      <w:r>
-        <w:rPr>
-          <w:rFonts w:ascii="Courier New" w:eastAsia="Times New Roman" w:hAnsi="Courier New" w:cs="Courier New"/>
-          <w:color w:val="CC7832"/>
+        <w:t>spring.jpa.show-sql</w:t>
+      </w:r>
+      <w:r>
+        <w:rPr>
+          <w:rFonts w:ascii="Courier New" w:eastAsia="Times New Roman" w:hAnsi="Courier New" w:cs="Courier New"/>
+          <w:color w:val="808080"/>
           <w:kern w:val="0"/>
           <w:sz w:val="20"/>
           <w:szCs w:val="20"/>
           <w14:ligatures w14:val="none"/>
         </w:rPr>
+        <w:t>=</w:t>
+      </w:r>
+      <w:r>
+        <w:rPr>
+          <w:rFonts w:ascii="Courier New" w:eastAsia="Times New Roman" w:hAnsi="Courier New" w:cs="Courier New"/>
+          <w:color w:val="CC7832"/>
+          <w:kern w:val="0"/>
+          <w:sz w:val="20"/>
+          <w:szCs w:val="20"/>
+          <w14:ligatures w14:val="none"/>
+        </w:rPr>
         <w:t>true</w:t>
       </w:r>
     </w:p>
@@ -356,6 +371,7 @@
           <w:szCs w:val="26"/>
         </w:rPr>
       </w:pPr>
+      <w:proofErr w:type="gramStart"/>
       <w:r>
         <w:rPr>
           <w:sz w:val="26"/>
@@ -363,6 +379,7 @@
         </w:rPr>
         <w:t>spring.datasource</w:t>
       </w:r>
+      <w:proofErr w:type="gramEnd"/>
       <w:r>
         <w:rPr>
           <w:sz w:val="26"/>
@@ -429,6 +446,7 @@
           <w:lang w:val="tr-TR"/>
         </w:rPr>
       </w:pPr>
+      <w:proofErr w:type="gramStart"/>
       <w:r>
         <w:rPr>
           <w:sz w:val="26"/>
@@ -455,6 +473,7 @@
         </w:rPr>
         <w:t>harpia</w:t>
       </w:r>
+      <w:proofErr w:type="gramEnd"/>
       <w:r>
         <w:rPr>
           <w:color w:val="FF0000"/>
@@ -480,24 +499,45 @@
           <w:szCs w:val="30"/>
         </w:rPr>
       </w:pPr>
+      <w:proofErr w:type="gramStart"/>
+      <w:r>
+        <w:rPr>
+          <w:sz w:val="40"/>
+          <w:szCs w:val="40"/>
+          <w:highlight w:val="yellow"/>
+        </w:rPr>
+        <w:t>GET</w:t>
+      </w:r>
       <w:r>
         <w:rPr>
           <w:sz w:val="30"/>
           <w:szCs w:val="30"/>
-        </w:rPr>
-        <w:t>GET : (</w:t>
-      </w:r>
+          <w:highlight w:val="yellow"/>
+        </w:rPr>
+        <w:t xml:space="preserve"> :</w:t>
+      </w:r>
+      <w:proofErr w:type="gramEnd"/>
       <w:r>
         <w:rPr>
           <w:sz w:val="30"/>
           <w:szCs w:val="30"/>
-        </w:rPr>
-        <w:t xml:space="preserve">browserdan </w:t>
+          <w:highlight w:val="yellow"/>
+        </w:rPr>
+        <w:t xml:space="preserve"> (</w:t>
       </w:r>
       <w:r>
         <w:rPr>
           <w:sz w:val="30"/>
           <w:szCs w:val="30"/>
+          <w:highlight w:val="yellow"/>
+        </w:rPr>
+        <w:t xml:space="preserve">browserdan </w:t>
+      </w:r>
+      <w:r>
+        <w:rPr>
+          <w:sz w:val="30"/>
+          <w:szCs w:val="30"/>
+          <w:highlight w:val="yellow"/>
         </w:rPr>
         <w:t>url girince çalışanlar)</w:t>
       </w:r>
@@ -522,6 +562,30 @@
           <w:szCs w:val="30"/>
         </w:rPr>
         <w:t>USER</w:t>
+      </w:r>
+      <w:r>
+        <w:rPr>
+          <w:color w:val="C00000"/>
+          <w:sz w:val="30"/>
+          <w:szCs w:val="30"/>
+        </w:rPr>
+        <w:t xml:space="preserve"> (</w:t>
+      </w:r>
+      <w:r>
+        <w:rPr>
+          <w:color w:val="C00000"/>
+          <w:sz w:val="30"/>
+          <w:szCs w:val="30"/>
+        </w:rPr>
+        <w:t>GET</w:t>
+      </w:r>
+      <w:r>
+        <w:rPr>
+          <w:color w:val="C00000"/>
+          <w:sz w:val="30"/>
+          <w:szCs w:val="30"/>
+        </w:rPr>
+        <w:t>)</w:t>
       </w:r>
     </w:p>
     <w:p>
@@ -659,26 +723,6 @@
     <w:p>
       <w:r>
         <w:rPr>
-          <w:highlight w:val="green"/>
-          <w:lang w:val="tr-TR"/>
-        </w:rPr>
-        <w:t>YEN</w:t>
-      </w:r>
-      <w:r>
-        <w:rPr>
-          <w:highlight w:val="green"/>
-          <w:lang w:val="tr-TR"/>
-        </w:rPr>
-        <w:t xml:space="preserve">İ : </w:t>
-      </w:r>
-      <w:r>
-        <w:rPr>
-          <w:lang w:val="tr-TR"/>
-        </w:rPr>
-        <w:t xml:space="preserve"> </w:t>
-      </w:r>
-      <w:r>
-        <w:rPr>
           <w:lang w:val="tr-TR"/>
         </w:rPr>
         <w:t>Son XXX dakikadaki oluşturulan bütün Userları getirir.</w:t>
@@ -720,6 +764,14 @@
           <w:szCs w:val="30"/>
         </w:rPr>
         <w:t>N</w:t>
+      </w:r>
+      <w:r>
+        <w:rPr>
+          <w:color w:val="C00000"/>
+          <w:sz w:val="30"/>
+          <w:szCs w:val="30"/>
+        </w:rPr>
+        <w:t xml:space="preserve"> (GET)</w:t>
       </w:r>
     </w:p>
     <w:p>
@@ -817,6 +869,14 @@
           <w:szCs w:val="30"/>
         </w:rPr>
         <w:t>DOCTOR</w:t>
+      </w:r>
+      <w:r>
+        <w:rPr>
+          <w:color w:val="C00000"/>
+          <w:sz w:val="30"/>
+          <w:szCs w:val="30"/>
+        </w:rPr>
+        <w:t xml:space="preserve"> (GET)</w:t>
       </w:r>
     </w:p>
     <w:p>
@@ -1008,22 +1068,9 @@
     <w:p>
       <w:r>
         <w:rPr>
-          <w:highlight w:val="green"/>
-          <w:lang w:val="tr-TR"/>
-        </w:rPr>
-        <w:t>YENİ :</w:t>
-      </w:r>
-      <w:r>
-        <w:rPr>
-          <w:lang w:val="tr-TR"/>
-        </w:rPr>
-        <w:t xml:space="preserve"> </w:t>
-      </w:r>
-      <w:r>
-        <w:rPr>
-          <w:lang w:val="tr-TR"/>
-        </w:rPr>
-        <w:t>Bütün Ölçüm Periot verilerini getirir. (id, hours,minutes,patientId)</w:t>
+          <w:lang w:val="tr-TR"/>
+        </w:rPr>
+        <w:t xml:space="preserve"> Bütün Ölçüm Periot verilerini getirir. (id, hours,minutes,patientId)</w:t>
       </w:r>
     </w:p>
     <w:p>
@@ -1046,6 +1093,14 @@
         </w:rPr>
         <w:lastRenderedPageBreak/>
         <w:t>PATIENT</w:t>
+      </w:r>
+      <w:r>
+        <w:rPr>
+          <w:color w:val="C00000"/>
+          <w:sz w:val="30"/>
+          <w:szCs w:val="30"/>
+        </w:rPr>
+        <w:t xml:space="preserve"> (GET)</w:t>
       </w:r>
     </w:p>
     <w:p>
@@ -1146,42 +1201,6 @@
     </w:p>
     <w:p>
       <w:pPr>
-        <w:rPr>
-          <w:sz w:val="30"/>
-          <w:szCs w:val="30"/>
-        </w:rPr>
-      </w:pPr>
-      <w:r>
-        <w:rPr>
-          <w:sz w:val="30"/>
-          <w:szCs w:val="30"/>
-        </w:rPr>
-        <w:t xml:space="preserve">-------------------------- </w:t>
-      </w:r>
-    </w:p>
-    <w:p>
-      <w:pPr>
-        <w:pStyle w:val="ListParagraph"/>
-        <w:numPr>
-          <w:ilvl w:val="0"/>
-          <w:numId w:val="2"/>
-        </w:numPr>
-        <w:rPr>
-          <w:color w:val="C00000"/>
-          <w:lang w:val="tr-TR"/>
-        </w:rPr>
-      </w:pPr>
-      <w:r>
-        <w:rPr>
-          <w:color w:val="C00000"/>
-          <w:sz w:val="30"/>
-          <w:szCs w:val="30"/>
-        </w:rPr>
-        <w:t>PATIENT-TIMER</w:t>
-      </w:r>
-    </w:p>
-    <w:p>
-      <w:pPr>
         <w:pStyle w:val="ListParagraph"/>
         <w:numPr>
           <w:ilvl w:val="0"/>
@@ -1193,42 +1212,99 @@
           <w:rPr>
             <w:rStyle w:val="Hyperlink"/>
           </w:rPr>
-          <w:t>http://localhost:8080/api/1.0/timers/doctors/patients</w:t>
+          <w:t>http://localhost:8080/api/1.0/patients/8</w:t>
         </w:r>
       </w:hyperlink>
-    </w:p>
-    <w:p>
-      <w:pPr>
-        <w:rPr>
+      <w:r>
+        <w:rPr>
+          <w:rStyle w:val="Hyperlink"/>
+        </w:rPr>
+        <w:t>/doctors</w:t>
+      </w:r>
+    </w:p>
+    <w:p>
+      <w:pPr>
+        <w:rPr>
+          <w:lang w:val="tr-TR"/>
+        </w:rPr>
+      </w:pPr>
+      <w:r>
+        <w:rPr>
+          <w:highlight w:val="green"/>
+          <w:lang w:val="tr-TR"/>
+        </w:rPr>
+        <w:t>YENİ :</w:t>
+      </w:r>
+      <w:r>
+        <w:rPr>
+          <w:lang w:val="tr-TR"/>
+        </w:rPr>
+        <w:t xml:space="preserve">  </w:t>
+      </w:r>
+      <w:r>
+        <w:rPr>
+          <w:lang w:val="tr-TR"/>
+        </w:rPr>
+        <w:t xml:space="preserve">Id’si </w:t>
+      </w:r>
+      <w:r>
+        <w:rPr>
+          <w:lang w:val="tr-TR"/>
+        </w:rPr>
+        <w:t>8</w:t>
+      </w:r>
+      <w:r>
+        <w:rPr>
+          <w:lang w:val="tr-TR"/>
+        </w:rPr>
+        <w:t xml:space="preserve"> olan </w:t>
+      </w:r>
+      <w:r>
+        <w:rPr>
+          <w:lang w:val="tr-TR"/>
+        </w:rPr>
+        <w:t>hastanın</w:t>
+      </w:r>
+      <w:r>
+        <w:rPr>
+          <w:lang w:val="tr-TR"/>
+        </w:rPr>
+        <w:t xml:space="preserve"> Doctor verisini getirir</w:t>
+      </w:r>
+      <w:r>
+        <w:rPr>
+          <w:lang w:val="tr-TR"/>
+        </w:rPr>
+        <w:t xml:space="preserve">. </w:t>
+      </w:r>
+    </w:p>
+    <w:p>
+      <w:pPr>
+        <w:pStyle w:val="ListParagraph"/>
+        <w:numPr>
+          <w:ilvl w:val="0"/>
+          <w:numId w:val="2"/>
+        </w:numPr>
+        <w:rPr>
+          <w:color w:val="C00000"/>
+          <w:lang w:val="tr-TR"/>
+        </w:rPr>
+      </w:pPr>
+      <w:r>
+        <w:rPr>
+          <w:color w:val="C00000"/>
           <w:sz w:val="30"/>
           <w:szCs w:val="30"/>
         </w:rPr>
-      </w:pPr>
-      <w:r>
-        <w:rPr>
-          <w:highlight w:val="green"/>
-          <w:lang w:val="tr-TR"/>
-        </w:rPr>
-        <w:t>YEN</w:t>
-      </w:r>
-      <w:r>
-        <w:rPr>
-          <w:highlight w:val="green"/>
-          <w:lang w:val="tr-TR"/>
-        </w:rPr>
-        <w:t xml:space="preserve">İ : </w:t>
-      </w:r>
-      <w:r>
-        <w:rPr>
-          <w:lang w:val="tr-TR"/>
-        </w:rPr>
-        <w:t xml:space="preserve"> </w:t>
-      </w:r>
-      <w:r>
-        <w:rPr>
-          <w:lang w:val="tr-TR"/>
-        </w:rPr>
-        <w:t>Bütün Ölçüm Periot verilerini getirir. (id, hours,minutes,patientId)</w:t>
+        <w:t>PATIENT-TIMER</w:t>
+      </w:r>
+      <w:r>
+        <w:rPr>
+          <w:color w:val="C00000"/>
+          <w:sz w:val="30"/>
+          <w:szCs w:val="30"/>
+        </w:rPr>
+        <w:t xml:space="preserve"> (GET)</w:t>
       </w:r>
     </w:p>
     <w:p>
@@ -1244,13 +1320,70 @@
           <w:rPr>
             <w:rStyle w:val="Hyperlink"/>
           </w:rPr>
-          <w:t>http://localhost:8080/api/1.0/timers/doctors/patients</w:t>
+          <w:t>http://localhost:8080/api/1.0/timers</w:t>
+        </w:r>
+      </w:hyperlink>
+    </w:p>
+    <w:p>
+      <w:pPr>
+        <w:rPr>
+          <w:sz w:val="30"/>
+          <w:szCs w:val="30"/>
+        </w:rPr>
+      </w:pPr>
+      <w:r>
+        <w:rPr>
+          <w:highlight w:val="cyan"/>
+          <w:lang w:val="tr-TR"/>
+        </w:rPr>
+        <w:t>GÜNCELLENDİ</w:t>
+      </w:r>
+      <w:r>
+        <w:rPr>
+          <w:highlight w:val="cyan"/>
+          <w:lang w:val="tr-TR"/>
+        </w:rPr>
+        <w:t xml:space="preserve"> :</w:t>
+      </w:r>
+      <w:r>
+        <w:rPr>
+          <w:lang w:val="tr-TR"/>
+        </w:rPr>
+        <w:t xml:space="preserve"> </w:t>
+      </w:r>
+      <w:r>
+        <w:rPr>
+          <w:lang w:val="tr-TR"/>
+        </w:rPr>
+        <w:t>Bütün Ölçüm Periot verilerini getirir. (id, hours,minutes,patientId)</w:t>
+      </w:r>
+    </w:p>
+    <w:p>
+      <w:pPr>
+        <w:pStyle w:val="ListParagraph"/>
+        <w:numPr>
+          <w:ilvl w:val="0"/>
+          <w:numId w:val="1"/>
+        </w:numPr>
+      </w:pPr>
+      <w:hyperlink r:id="rId17" w:history="1">
+        <w:r>
+          <w:rPr>
+            <w:rStyle w:val="Hyperlink"/>
+          </w:rPr>
+          <w:t>http://localhost:8080/api/1.0/</w:t>
         </w:r>
         <w:r>
           <w:rPr>
             <w:rStyle w:val="Hyperlink"/>
           </w:rPr>
-          <w:t>/9</w:t>
+          <w:t>t</w:t>
+        </w:r>
+        <w:r>
+          <w:rPr>
+            <w:rStyle w:val="Hyperlink"/>
+          </w:rPr>
+          <w:t>imers/patients/9</w:t>
         </w:r>
       </w:hyperlink>
     </w:p>
@@ -1262,48 +1395,25 @@
       </w:pPr>
       <w:r>
         <w:rPr>
-          <w:highlight w:val="green"/>
-          <w:lang w:val="tr-TR"/>
-        </w:rPr>
-        <w:t>YEN</w:t>
-      </w:r>
-      <w:r>
-        <w:rPr>
-          <w:highlight w:val="green"/>
-          <w:lang w:val="tr-TR"/>
-        </w:rPr>
-        <w:t xml:space="preserve">İ : </w:t>
-      </w:r>
-      <w:r>
-        <w:rPr>
-          <w:lang w:val="tr-TR"/>
-        </w:rPr>
-        <w:t xml:space="preserve"> </w:t>
-      </w:r>
-      <w:r>
-        <w:rPr>
-          <w:lang w:val="tr-TR"/>
-        </w:rPr>
-        <w:t xml:space="preserve">9 id’li hastanın </w:t>
-      </w:r>
-      <w:r>
-        <w:rPr>
-          <w:lang w:val="tr-TR"/>
-        </w:rPr>
-        <w:t xml:space="preserve">Ölçüm Periot </w:t>
-      </w:r>
-      <w:r>
-        <w:rPr>
-          <w:lang w:val="tr-TR"/>
-        </w:rPr>
-        <w:t xml:space="preserve">verisini </w:t>
-      </w:r>
-      <w:r>
-        <w:rPr>
-          <w:lang w:val="tr-TR"/>
-        </w:rPr>
-        <w:t>getirir. (id, hours,minutes,patientId)</w:t>
-      </w:r>
+          <w:highlight w:val="cyan"/>
+          <w:lang w:val="tr-TR"/>
+        </w:rPr>
+        <w:t>GÜNCELLENDİ :</w:t>
+      </w:r>
+      <w:r>
+        <w:rPr>
+          <w:lang w:val="tr-TR"/>
+        </w:rPr>
+        <w:t xml:space="preserve">  9 id’li hastanın Ölçüm Periot verisini getirir. (id, hours,minutes,patientId)</w:t>
+      </w:r>
+    </w:p>
+    <w:p>
+      <w:pPr>
+        <w:rPr>
+          <w:color w:val="C00000"/>
+          <w:lang w:val="tr-TR"/>
+        </w:rPr>
+      </w:pPr>
     </w:p>
     <w:p>
       <w:pPr>
@@ -1325,6 +1435,14 @@
         </w:rPr>
         <w:t>BLOOD-RESULT</w:t>
       </w:r>
+      <w:r>
+        <w:rPr>
+          <w:color w:val="C00000"/>
+          <w:sz w:val="30"/>
+          <w:szCs w:val="30"/>
+        </w:rPr>
+        <w:t xml:space="preserve"> (GET)</w:t>
+      </w:r>
     </w:p>
     <w:p>
       <w:pPr>
@@ -1334,7 +1452,7 @@
           <w:numId w:val="1"/>
         </w:numPr>
       </w:pPr>
-      <w:hyperlink r:id="rId17" w:history="1">
+      <w:hyperlink r:id="rId18" w:history="1">
         <w:r>
           <w:rPr>
             <w:rStyle w:val="Hyperlink"/>
@@ -1351,13 +1469,6 @@
       </w:pPr>
       <w:r>
         <w:rPr>
-          <w:highlight w:val="green"/>
-          <w:lang w:val="tr-TR"/>
-        </w:rPr>
-        <w:t xml:space="preserve">YENİ : </w:t>
-      </w:r>
-      <w:r>
-        <w:rPr>
           <w:lang w:val="tr-TR"/>
         </w:rPr>
         <w:t xml:space="preserve"> </w:t>
@@ -1377,18 +1488,225 @@
           <w:numId w:val="1"/>
         </w:numPr>
       </w:pPr>
-      <w:hyperlink r:id="rId18" w:history="1">
+      <w:hyperlink r:id="rId19" w:history="1">
         <w:r>
           <w:rPr>
             <w:rStyle w:val="Hyperlink"/>
           </w:rPr>
-          <w:t>http://localhost:8080/api/1.0/bloodresults</w:t>
+          <w:t>http://localhost:8080/api/1.0/bloodresults/patient/11</w:t>
+        </w:r>
+      </w:hyperlink>
+    </w:p>
+    <w:p>
+      <w:pPr>
+        <w:rPr>
+          <w:lang w:val="tr-TR"/>
+        </w:rPr>
+      </w:pPr>
+      <w:r>
+        <w:rPr>
+          <w:lang w:val="tr-TR"/>
+        </w:rPr>
+        <w:t xml:space="preserve"> </w:t>
+      </w:r>
+      <w:r>
+        <w:rPr>
+          <w:lang w:val="tr-TR"/>
+        </w:rPr>
+        <w:t xml:space="preserve">11 Numaralı </w:t>
+      </w:r>
+      <w:r>
+        <w:rPr>
+          <w:lang w:val="tr-TR"/>
+        </w:rPr>
+        <w:t>h</w:t>
+      </w:r>
+      <w:r>
+        <w:rPr>
+          <w:lang w:val="tr-TR"/>
+        </w:rPr>
+        <w:t xml:space="preserve">astanın bütün </w:t>
+      </w:r>
+      <w:r>
+        <w:rPr>
+          <w:lang w:val="tr-TR"/>
+        </w:rPr>
+        <w:t>k</w:t>
+      </w:r>
+      <w:r>
+        <w:rPr>
+          <w:lang w:val="tr-TR"/>
+        </w:rPr>
+        <w:t>an sonuçlarını getirir. (Güncel olandan en eskiye doğru sıralı bir şekilde gelir.)</w:t>
+      </w:r>
+    </w:p>
+    <w:p>
+      <w:pPr>
+        <w:pStyle w:val="ListParagraph"/>
+        <w:numPr>
+          <w:ilvl w:val="0"/>
+          <w:numId w:val="1"/>
+        </w:numPr>
+      </w:pPr>
+      <w:hyperlink r:id="rId20" w:history="1">
+        <w:r>
+          <w:rPr>
+            <w:rStyle w:val="Hyperlink"/>
+          </w:rPr>
+          <w:t>http://localhost:8080/api/1.0/bloodresults/patient/9/minutes/XXX</w:t>
+        </w:r>
+      </w:hyperlink>
+    </w:p>
+    <w:p>
+      <w:pPr>
+        <w:rPr>
+          <w:lang w:val="tr-TR"/>
+        </w:rPr>
+      </w:pPr>
+      <w:r>
+        <w:rPr>
+          <w:lang w:val="tr-TR"/>
+        </w:rPr>
+        <w:t xml:space="preserve"> </w:t>
+      </w:r>
+      <w:r>
+        <w:rPr>
+          <w:lang w:val="tr-TR"/>
+        </w:rPr>
+        <w:t>9 numaralı hastanın, son XXX dakikasındaki kan testi sonuçlarını getirir.</w:t>
+      </w:r>
+    </w:p>
+    <w:p>
+      <w:pPr>
+        <w:pStyle w:val="ListParagraph"/>
+        <w:numPr>
+          <w:ilvl w:val="0"/>
+          <w:numId w:val="1"/>
+        </w:numPr>
+      </w:pPr>
+      <w:hyperlink r:id="rId21" w:history="1">
+        <w:r>
+          <w:rPr>
+            <w:rStyle w:val="Hyperlink"/>
+          </w:rPr>
+          <w:t>http://localhost:8080/api/1.0/bloodresults/patient/9/sixmonth</w:t>
+        </w:r>
+      </w:hyperlink>
+    </w:p>
+    <w:p>
+      <w:pPr>
+        <w:rPr>
+          <w:lang w:val="tr-TR"/>
+        </w:rPr>
+      </w:pPr>
+      <w:r>
+        <w:rPr>
+          <w:highlight w:val="green"/>
+          <w:lang w:val="tr-TR"/>
+        </w:rPr>
+        <w:t>YENİ :</w:t>
+      </w:r>
+      <w:r>
+        <w:rPr>
+          <w:lang w:val="tr-TR"/>
+        </w:rPr>
+        <w:t xml:space="preserve"> 9 numarali hastanin son 6 ayındaki kan testi sonuçlarını getirir.</w:t>
+      </w:r>
+    </w:p>
+    <w:p>
+      <w:pPr>
+        <w:pStyle w:val="ListParagraph"/>
+        <w:numPr>
+          <w:ilvl w:val="0"/>
+          <w:numId w:val="1"/>
+        </w:numPr>
+      </w:pPr>
+      <w:hyperlink r:id="rId22" w:history="1">
+        <w:r>
+          <w:rPr>
+            <w:rStyle w:val="Hyperlink"/>
+          </w:rPr>
+          <w:t>http://localhost:8080/api/1.0/bloodresults/patient/9/daily</w:t>
+        </w:r>
+      </w:hyperlink>
+    </w:p>
+    <w:p>
+      <w:pPr>
+        <w:rPr>
+          <w:lang w:val="tr-TR"/>
+        </w:rPr>
+      </w:pPr>
+      <w:r>
+        <w:rPr>
+          <w:highlight w:val="green"/>
+          <w:lang w:val="tr-TR"/>
+        </w:rPr>
+        <w:t>YENİ :</w:t>
+      </w:r>
+      <w:r>
+        <w:rPr>
+          <w:lang w:val="tr-TR"/>
+        </w:rPr>
+        <w:t xml:space="preserve"> 9 numarali hastanin son 24 saatteki kan testi sonuçlarını getirir.</w:t>
+      </w:r>
+    </w:p>
+    <w:p>
+      <w:pPr>
+        <w:pStyle w:val="ListParagraph"/>
+        <w:numPr>
+          <w:ilvl w:val="0"/>
+          <w:numId w:val="1"/>
+        </w:numPr>
+      </w:pPr>
+      <w:hyperlink r:id="rId23" w:history="1">
+        <w:r>
+          <w:rPr>
+            <w:rStyle w:val="Hyperlink"/>
+          </w:rPr>
+          <w:t>http://localhost:8080/api/1.0/bloodresults/patient/9/weekly</w:t>
+        </w:r>
+      </w:hyperlink>
+    </w:p>
+    <w:p>
+      <w:pPr>
+        <w:rPr>
+          <w:lang w:val="tr-TR"/>
+        </w:rPr>
+      </w:pPr>
+      <w:r>
+        <w:rPr>
+          <w:highlight w:val="green"/>
+          <w:lang w:val="tr-TR"/>
+        </w:rPr>
+        <w:t>YENİ :</w:t>
+      </w:r>
+      <w:r>
+        <w:rPr>
+          <w:lang w:val="tr-TR"/>
+        </w:rPr>
+        <w:t xml:space="preserve"> 9 numarali hastanin son 1 haftadaki kan testi sonuçlarını getirir.</w:t>
+      </w:r>
+    </w:p>
+    <w:p>
+      <w:pPr>
+        <w:pStyle w:val="ListParagraph"/>
+        <w:numPr>
+          <w:ilvl w:val="0"/>
+          <w:numId w:val="1"/>
+        </w:numPr>
+      </w:pPr>
+      <w:hyperlink r:id="rId24" w:history="1">
+        <w:r>
+          <w:rPr>
+            <w:rStyle w:val="Hyperlink"/>
+          </w:rPr>
+          <w:t>http://localhost:8080/api/1.0/bloodresults/patient/9/</w:t>
         </w:r>
         <w:r>
           <w:rPr>
             <w:rStyle w:val="Hyperlink"/>
           </w:rPr>
-          <w:t>/patient/11</w:t>
+          <w:t>monthly</w:t>
         </w:r>
       </w:hyperlink>
     </w:p>
@@ -1403,49 +1721,43 @@
           <w:highlight w:val="green"/>
           <w:lang w:val="tr-TR"/>
         </w:rPr>
-        <w:t xml:space="preserve">YENİ : </w:t>
-      </w:r>
-      <w:r>
-        <w:rPr>
-          <w:lang w:val="tr-TR"/>
-        </w:rPr>
-        <w:t xml:space="preserve"> </w:t>
-      </w:r>
-      <w:r>
-        <w:rPr>
-          <w:lang w:val="tr-TR"/>
-        </w:rPr>
-        <w:t xml:space="preserve">11 Numaralı </w:t>
-      </w:r>
-      <w:r>
-        <w:rPr>
-          <w:lang w:val="tr-TR"/>
-        </w:rPr>
-        <w:t>h</w:t>
-      </w:r>
-      <w:r>
-        <w:rPr>
-          <w:lang w:val="tr-TR"/>
-        </w:rPr>
-        <w:t xml:space="preserve">astanın bütün </w:t>
-      </w:r>
-      <w:r>
-        <w:rPr>
-          <w:lang w:val="tr-TR"/>
-        </w:rPr>
-        <w:t>k</w:t>
-      </w:r>
-      <w:r>
-        <w:rPr>
-          <w:lang w:val="tr-TR"/>
-        </w:rPr>
-        <w:t xml:space="preserve">an sonuçlarını </w:t>
-      </w:r>
-      <w:r>
-        <w:rPr>
-          <w:lang w:val="tr-TR"/>
-        </w:rPr>
-        <w:t>getirir. (Güncel olandan en eskiye doğru sıralı bir şekilde gelir.)</w:t>
+        <w:t>YENİ :</w:t>
+      </w:r>
+      <w:r>
+        <w:rPr>
+          <w:lang w:val="tr-TR"/>
+        </w:rPr>
+        <w:t xml:space="preserve"> 9 numarali hastanin son 1 haftadaki kan testi sonuçlarını getirir.</w:t>
+      </w:r>
+    </w:p>
+    <w:p>
+      <w:pPr>
+        <w:pStyle w:val="ListParagraph"/>
+        <w:numPr>
+          <w:ilvl w:val="0"/>
+          <w:numId w:val="2"/>
+        </w:numPr>
+        <w:rPr>
+          <w:color w:val="C00000"/>
+          <w:lang w:val="tr-TR"/>
+        </w:rPr>
+      </w:pPr>
+      <w:r>
+        <w:rPr>
+          <w:color w:val="C00000"/>
+          <w:sz w:val="30"/>
+          <w:szCs w:val="30"/>
+        </w:rPr>
+        <w:lastRenderedPageBreak/>
+        <w:t>FIREBASE-TOKEN</w:t>
+      </w:r>
+      <w:r>
+        <w:rPr>
+          <w:color w:val="C00000"/>
+          <w:sz w:val="30"/>
+          <w:szCs w:val="30"/>
+        </w:rPr>
+        <w:t xml:space="preserve"> (GET)</w:t>
       </w:r>
     </w:p>
     <w:p>
@@ -1456,18 +1768,12 @@
           <w:numId w:val="1"/>
         </w:numPr>
       </w:pPr>
-      <w:hyperlink r:id="rId19" w:history="1">
+      <w:hyperlink r:id="rId25" w:history="1">
         <w:r>
           <w:rPr>
             <w:rStyle w:val="Hyperlink"/>
           </w:rPr>
-          <w:t>http://localhost:8080/api/1.0/bloodresults/patient/9/minutes/</w:t>
-        </w:r>
-        <w:r>
-          <w:rPr>
-            <w:rStyle w:val="Hyperlink"/>
-          </w:rPr>
-          <w:t>XXX</w:t>
+          <w:t>http://localhost:8080/api/1.0/firebase/token/patient/6</w:t>
         </w:r>
       </w:hyperlink>
     </w:p>
@@ -1482,19 +1788,13 @@
           <w:highlight w:val="green"/>
           <w:lang w:val="tr-TR"/>
         </w:rPr>
-        <w:t xml:space="preserve">YENİ : </w:t>
-      </w:r>
-      <w:r>
-        <w:rPr>
-          <w:lang w:val="tr-TR"/>
-        </w:rPr>
-        <w:t xml:space="preserve"> </w:t>
-      </w:r>
-      <w:r>
-        <w:rPr>
-          <w:lang w:val="tr-TR"/>
-        </w:rPr>
-        <w:t>9 numaralı hastanın, son XXX dakikasındaki kan testi sonuçlarını getirir.</w:t>
+        <w:t>YENİ :</w:t>
+      </w:r>
+      <w:r>
+        <w:rPr>
+          <w:lang w:val="tr-TR"/>
+        </w:rPr>
+        <w:t xml:space="preserve"> 6 numarali hastanın token verisini getirir.</w:t>
       </w:r>
     </w:p>
     <w:p>
@@ -1514,31 +1814,19 @@
       </w:pPr>
       <w:r>
         <w:rPr>
+          <w:sz w:val="40"/>
+          <w:szCs w:val="40"/>
+          <w:highlight w:val="yellow"/>
+        </w:rPr>
+        <w:t>POST</w:t>
+      </w:r>
+      <w:r>
+        <w:rPr>
           <w:sz w:val="30"/>
           <w:szCs w:val="30"/>
-        </w:rPr>
-        <w:t>POST</w:t>
-      </w:r>
-      <w:r>
-        <w:rPr>
-          <w:sz w:val="30"/>
-          <w:szCs w:val="30"/>
-        </w:rPr>
-        <w:t>: (</w:t>
-      </w:r>
-      <w:r>
-        <w:rPr>
-          <w:sz w:val="30"/>
-          <w:szCs w:val="30"/>
-        </w:rPr>
-        <w:t>İstek Gönderildiği zaman çalışanlar</w:t>
-      </w:r>
-      <w:r>
-        <w:rPr>
-          <w:sz w:val="30"/>
-          <w:szCs w:val="30"/>
-        </w:rPr>
-        <w:t>)</w:t>
+          <w:highlight w:val="yellow"/>
+        </w:rPr>
+        <w:t>: (İstek Gönderildiği zaman çalışanlar)</w:t>
       </w:r>
     </w:p>
     <w:p>
@@ -1562,6 +1850,30 @@
         </w:rPr>
         <w:t>USER</w:t>
       </w:r>
+      <w:r>
+        <w:rPr>
+          <w:color w:val="C00000"/>
+          <w:sz w:val="30"/>
+          <w:szCs w:val="30"/>
+        </w:rPr>
+        <w:t xml:space="preserve"> (</w:t>
+      </w:r>
+      <w:r>
+        <w:rPr>
+          <w:color w:val="C00000"/>
+          <w:sz w:val="30"/>
+          <w:szCs w:val="30"/>
+        </w:rPr>
+        <w:t>POST</w:t>
+      </w:r>
+      <w:r>
+        <w:rPr>
+          <w:color w:val="C00000"/>
+          <w:sz w:val="30"/>
+          <w:szCs w:val="30"/>
+        </w:rPr>
+        <w:t>)</w:t>
+      </w:r>
     </w:p>
     <w:p>
       <w:pPr>
@@ -1571,7 +1883,7 @@
           <w:numId w:val="1"/>
         </w:numPr>
       </w:pPr>
-      <w:hyperlink r:id="rId20" w:history="1">
+      <w:hyperlink r:id="rId26" w:history="1">
         <w:r>
           <w:rPr>
             <w:rStyle w:val="Hyperlink"/>
@@ -1770,20 +2082,6 @@
     </w:p>
     <w:p>
       <w:pPr>
-        <w:rPr>
-          <w:lang w:val="tr-TR"/>
-        </w:rPr>
-      </w:pPr>
-    </w:p>
-    <w:p>
-      <w:pPr>
-        <w:rPr>
-          <w:lang w:val="tr-TR"/>
-        </w:rPr>
-      </w:pPr>
-    </w:p>
-    <w:p>
-      <w:pPr>
         <w:pStyle w:val="ListParagraph"/>
         <w:numPr>
           <w:ilvl w:val="0"/>
@@ -1801,8 +2099,7 @@
           <w:sz w:val="30"/>
           <w:szCs w:val="30"/>
         </w:rPr>
-        <w:lastRenderedPageBreak/>
-        <w:t>ADM</w:t>
+        <w:t>ADMIN</w:t>
       </w:r>
       <w:r>
         <w:rPr>
@@ -1810,7 +2107,7 @@
           <w:sz w:val="30"/>
           <w:szCs w:val="30"/>
         </w:rPr>
-        <w:t>I</w:t>
+        <w:t xml:space="preserve"> (POST)</w:t>
       </w:r>
       <w:r>
         <w:rPr>
@@ -1818,7 +2115,7 @@
           <w:sz w:val="30"/>
           <w:szCs w:val="30"/>
         </w:rPr>
-        <w:t>N</w:t>
+        <w:t xml:space="preserve"> </w:t>
       </w:r>
     </w:p>
     <w:p>
@@ -1832,7 +2129,7 @@
           <w:lang w:val="tr-TR"/>
         </w:rPr>
       </w:pPr>
-      <w:hyperlink r:id="rId21" w:history="1">
+      <w:hyperlink r:id="rId27" w:history="1">
         <w:r>
           <w:rPr>
             <w:rStyle w:val="Hyperlink"/>
@@ -2199,6 +2496,14 @@
         </w:rPr>
         <w:t>DOCTOR</w:t>
       </w:r>
+      <w:r>
+        <w:rPr>
+          <w:color w:val="C00000"/>
+          <w:sz w:val="30"/>
+          <w:szCs w:val="30"/>
+        </w:rPr>
+        <w:t xml:space="preserve"> (POST)</w:t>
+      </w:r>
     </w:p>
     <w:p>
       <w:pPr>
@@ -2208,7 +2513,7 @@
           <w:numId w:val="1"/>
         </w:numPr>
       </w:pPr>
-      <w:hyperlink r:id="rId22" w:history="1">
+      <w:hyperlink r:id="rId28" w:history="1">
         <w:r>
           <w:rPr>
             <w:rStyle w:val="Hyperlink"/>
@@ -2572,7 +2877,19 @@
           <w:szCs w:val="18"/>
           <w14:ligatures w14:val="none"/>
         </w:rPr>
-        <w:t>"totalPatientNumber"</w:t>
+        <w:t>"totalPatientNumber</w:t>
+      </w:r>
+      <w:proofErr w:type="gramStart"/>
+      <w:r>
+        <w:rPr>
+          <w:rFonts w:ascii="Courier New" w:eastAsia="Times New Roman" w:hAnsi="Courier New" w:cs="Courier New"/>
+          <w:color w:val="9CDCFE"/>
+          <w:kern w:val="0"/>
+          <w:sz w:val="18"/>
+          <w:szCs w:val="18"/>
+          <w14:ligatures w14:val="none"/>
+        </w:rPr>
+        <w:t>"</w:t>
       </w:r>
       <w:r>
         <w:rPr>
@@ -2596,6 +2913,7 @@
         </w:rPr>
         <w:t>:</w:t>
       </w:r>
+      <w:proofErr w:type="gramEnd"/>
       <w:r>
         <w:rPr>
           <w:rFonts w:ascii="Courier New" w:eastAsia="Times New Roman" w:hAnsi="Courier New" w:cs="Courier New"/>
@@ -2673,6 +2991,41 @@
         </w:rPr>
         <w:t xml:space="preserve"> kaydeder, aksi halde hata verir.</w:t>
       </w:r>
+    </w:p>
+    <w:p>
+      <w:pPr>
+        <w:rPr>
+          <w:lang w:val="tr-TR"/>
+        </w:rPr>
+      </w:pPr>
+    </w:p>
+    <w:p>
+      <w:pPr>
+        <w:rPr>
+          <w:lang w:val="tr-TR"/>
+        </w:rPr>
+      </w:pPr>
+    </w:p>
+    <w:p>
+      <w:pPr>
+        <w:rPr>
+          <w:lang w:val="tr-TR"/>
+        </w:rPr>
+      </w:pPr>
+    </w:p>
+    <w:p>
+      <w:pPr>
+        <w:rPr>
+          <w:lang w:val="tr-TR"/>
+        </w:rPr>
+      </w:pPr>
+    </w:p>
+    <w:p>
+      <w:pPr>
+        <w:rPr>
+          <w:lang w:val="tr-TR"/>
+        </w:rPr>
+      </w:pPr>
     </w:p>
     <w:p>
       <w:pPr>
@@ -2693,8 +3046,17 @@
           <w:sz w:val="30"/>
           <w:szCs w:val="30"/>
         </w:rPr>
+        <w:lastRenderedPageBreak/>
         <w:t>PATIENT</w:t>
       </w:r>
+      <w:r>
+        <w:rPr>
+          <w:color w:val="C00000"/>
+          <w:sz w:val="30"/>
+          <w:szCs w:val="30"/>
+        </w:rPr>
+        <w:t xml:space="preserve"> (POST)</w:t>
+      </w:r>
     </w:p>
     <w:p>
       <w:pPr>
@@ -2704,7 +3066,7 @@
           <w:numId w:val="1"/>
         </w:numPr>
       </w:pPr>
-      <w:hyperlink r:id="rId23" w:history="1">
+      <w:hyperlink r:id="rId29" w:history="1">
         <w:r>
           <w:rPr>
             <w:rStyle w:val="Hyperlink"/>
@@ -3022,7 +3384,19 @@
           <w:szCs w:val="18"/>
           <w14:ligatures w14:val="none"/>
         </w:rPr>
-        <w:t>"diabeticType"</w:t>
+        <w:t>"diabeticType</w:t>
+      </w:r>
+      <w:proofErr w:type="gramStart"/>
+      <w:r>
+        <w:rPr>
+          <w:rFonts w:ascii="Courier New" w:eastAsia="Times New Roman" w:hAnsi="Courier New" w:cs="Courier New"/>
+          <w:color w:val="9CDCFE"/>
+          <w:kern w:val="0"/>
+          <w:sz w:val="18"/>
+          <w:szCs w:val="18"/>
+          <w14:ligatures w14:val="none"/>
+        </w:rPr>
+        <w:t>"</w:t>
       </w:r>
       <w:r>
         <w:rPr>
@@ -3046,6 +3420,7 @@
         </w:rPr>
         <w:t>:</w:t>
       </w:r>
+      <w:proofErr w:type="gramEnd"/>
       <w:r>
         <w:rPr>
           <w:rFonts w:ascii="Courier New" w:eastAsia="Times New Roman" w:hAnsi="Courier New" w:cs="Courier New"/>
@@ -3106,7 +3481,15 @@
         </w:rPr>
       </w:pPr>
       <w:r>
-        <w:t xml:space="preserve">Şeklinde veri gönderildiği takdirde  username kayıtlı değil ise hasta kaydeder. Username kayıtlı ise hata verir. </w:t>
+        <w:t xml:space="preserve">Şeklinde veri gönderildiği </w:t>
+      </w:r>
+      <w:proofErr w:type="gramStart"/>
+      <w:r>
+        <w:t>takdirde  username</w:t>
+      </w:r>
+      <w:proofErr w:type="gramEnd"/>
+      <w:r>
+        <w:t xml:space="preserve"> kayıtlı değil ise hasta kaydeder. Username kayıtlı ise hata verir. </w:t>
       </w:r>
     </w:p>
     <w:p>
@@ -3129,6 +3512,29 @@
         </w:rPr>
         <w:t>PATIENT-TIMER</w:t>
       </w:r>
+      <w:r>
+        <w:rPr>
+          <w:color w:val="C00000"/>
+          <w:sz w:val="30"/>
+          <w:szCs w:val="30"/>
+        </w:rPr>
+        <w:t xml:space="preserve"> (POST)</w:t>
+      </w:r>
+    </w:p>
+    <w:p>
+      <w:r>
+        <w:rPr>
+          <w:highlight w:val="cyan"/>
+          <w:lang w:val="tr-TR"/>
+        </w:rPr>
+        <w:t>GÜNCELLENDİ :</w:t>
+      </w:r>
+      <w:r>
+        <w:rPr>
+          <w:lang w:val="tr-TR"/>
+        </w:rPr>
+        <w:t xml:space="preserve"> </w:t>
+      </w:r>
     </w:p>
     <w:p>
       <w:pPr>
@@ -3138,12 +3544,12 @@
           <w:numId w:val="1"/>
         </w:numPr>
       </w:pPr>
-      <w:hyperlink r:id="rId24" w:history="1">
+      <w:hyperlink r:id="rId30" w:history="1">
         <w:r>
           <w:rPr>
             <w:rStyle w:val="Hyperlink"/>
           </w:rPr>
-          <w:t>http://localhost:8080/api/1.0/patients</w:t>
+          <w:t>http://localhost:8080/api/1.0/timers</w:t>
         </w:r>
       </w:hyperlink>
     </w:p>
@@ -3300,7 +3706,19 @@
           <w:szCs w:val="18"/>
           <w14:ligatures w14:val="none"/>
         </w:rPr>
-        <w:t>"hours"</w:t>
+        <w:t>"hours</w:t>
+      </w:r>
+      <w:proofErr w:type="gramStart"/>
+      <w:r>
+        <w:rPr>
+          <w:rFonts w:ascii="Courier New" w:eastAsia="Times New Roman" w:hAnsi="Courier New" w:cs="Courier New"/>
+          <w:color w:val="9CDCFE"/>
+          <w:kern w:val="0"/>
+          <w:sz w:val="18"/>
+          <w:szCs w:val="18"/>
+          <w14:ligatures w14:val="none"/>
+        </w:rPr>
+        <w:t>"</w:t>
       </w:r>
       <w:r>
         <w:rPr>
@@ -3324,6 +3742,7 @@
         </w:rPr>
         <w:t>:</w:t>
       </w:r>
+      <w:proofErr w:type="gramEnd"/>
       <w:r>
         <w:rPr>
           <w:rFonts w:ascii="Courier New" w:eastAsia="Times New Roman" w:hAnsi="Courier New" w:cs="Courier New"/>
@@ -3396,7 +3815,19 @@
           <w:szCs w:val="18"/>
           <w14:ligatures w14:val="none"/>
         </w:rPr>
-        <w:t>"minutes"</w:t>
+        <w:t>"minutes</w:t>
+      </w:r>
+      <w:proofErr w:type="gramStart"/>
+      <w:r>
+        <w:rPr>
+          <w:rFonts w:ascii="Courier New" w:eastAsia="Times New Roman" w:hAnsi="Courier New" w:cs="Courier New"/>
+          <w:color w:val="9CDCFE"/>
+          <w:kern w:val="0"/>
+          <w:sz w:val="18"/>
+          <w:szCs w:val="18"/>
+          <w14:ligatures w14:val="none"/>
+        </w:rPr>
+        <w:t>"</w:t>
       </w:r>
       <w:r>
         <w:rPr>
@@ -3420,6 +3851,7 @@
         </w:rPr>
         <w:t>:</w:t>
       </w:r>
+      <w:proofErr w:type="gramEnd"/>
       <w:r>
         <w:rPr>
           <w:rFonts w:ascii="Courier New" w:eastAsia="Times New Roman" w:hAnsi="Courier New" w:cs="Courier New"/>
@@ -3481,44 +3913,10 @@
       </w:pPr>
       <w:r>
         <w:rPr>
-          <w:highlight w:val="green"/>
-          <w:lang w:val="tr-TR"/>
-        </w:rPr>
-        <w:t xml:space="preserve">YENİ : </w:t>
-      </w:r>
-      <w:r>
-        <w:rPr>
-          <w:lang w:val="tr-TR"/>
-        </w:rPr>
-        <w:t xml:space="preserve"> </w:t>
-      </w:r>
-      <w:r>
-        <w:rPr>
           <w:lang w:val="tr-TR"/>
         </w:rPr>
         <w:t>Şeklinde veri gönderildiği takdirde  patient id’e timer yoksa eklicek. Varsa güncelleyecektir.</w:t>
       </w:r>
-    </w:p>
-    <w:p>
-      <w:pPr>
-        <w:rPr>
-          <w:lang w:val="tr-TR"/>
-        </w:rPr>
-      </w:pPr>
-    </w:p>
-    <w:p>
-      <w:pPr>
-        <w:rPr>
-          <w:lang w:val="tr-TR"/>
-        </w:rPr>
-      </w:pPr>
-    </w:p>
-    <w:p>
-      <w:pPr>
-        <w:rPr>
-          <w:lang w:val="tr-TR"/>
-        </w:rPr>
-      </w:pPr>
     </w:p>
     <w:p>
       <w:pPr>
@@ -3538,9 +3936,16 @@
           <w:sz w:val="30"/>
           <w:szCs w:val="30"/>
         </w:rPr>
-        <w:lastRenderedPageBreak/>
         <w:t>BLOOD-RESULT</w:t>
       </w:r>
+      <w:r>
+        <w:rPr>
+          <w:color w:val="C00000"/>
+          <w:sz w:val="30"/>
+          <w:szCs w:val="30"/>
+        </w:rPr>
+        <w:t xml:space="preserve"> (POST)</w:t>
+      </w:r>
     </w:p>
     <w:p>
       <w:pPr>
@@ -3550,7 +3955,7 @@
           <w:numId w:val="1"/>
         </w:numPr>
       </w:pPr>
-      <w:hyperlink r:id="rId25" w:history="1">
+      <w:hyperlink r:id="rId31" w:history="1">
         <w:r>
           <w:rPr>
             <w:rStyle w:val="Hyperlink"/>
@@ -3833,28 +4238,2366 @@
     <w:p>
       <w:r>
         <w:rPr>
+          <w:lang w:val="tr-TR"/>
+        </w:rPr>
+        <w:t xml:space="preserve"> </w:t>
+      </w:r>
+      <w:r>
+        <w:rPr>
+          <w:lang w:val="tr-TR"/>
+        </w:rPr>
+        <w:t>Şeklinde veri gönderildiğinde 9 numaralı hastanın kan değerleri kaydedilmiş olur.</w:t>
+      </w:r>
+    </w:p>
+    <w:p>
+      <w:pPr>
+        <w:pStyle w:val="ListParagraph"/>
+        <w:numPr>
+          <w:ilvl w:val="0"/>
+          <w:numId w:val="2"/>
+        </w:numPr>
+        <w:rPr>
+          <w:color w:val="C00000"/>
+          <w:lang w:val="tr-TR"/>
+        </w:rPr>
+      </w:pPr>
+      <w:r>
+        <w:rPr>
+          <w:color w:val="C00000"/>
+          <w:sz w:val="30"/>
+          <w:szCs w:val="30"/>
+        </w:rPr>
+        <w:t>FIREBASE-TOKEN (GET)</w:t>
+      </w:r>
+    </w:p>
+    <w:p>
+      <w:pPr>
+        <w:pStyle w:val="ListParagraph"/>
+        <w:numPr>
+          <w:ilvl w:val="0"/>
+          <w:numId w:val="1"/>
+        </w:numPr>
+      </w:pPr>
+      <w:hyperlink r:id="rId32" w:history="1">
+        <w:r>
+          <w:rPr>
+            <w:rStyle w:val="Hyperlink"/>
+          </w:rPr>
+          <w:t>http://localhost:8080/api/1.0/firebase/token/patient/6</w:t>
+        </w:r>
+      </w:hyperlink>
+    </w:p>
+    <w:p>
+      <w:pPr>
+        <w:rPr>
+          <w:lang w:val="tr-TR"/>
+        </w:rPr>
+      </w:pPr>
+      <w:r>
+        <w:rPr>
           <w:highlight w:val="green"/>
           <w:lang w:val="tr-TR"/>
         </w:rPr>
-        <w:t xml:space="preserve">YENİ : </w:t>
-      </w:r>
-      <w:r>
-        <w:rPr>
-          <w:lang w:val="tr-TR"/>
+        <w:t>YENİ :</w:t>
+      </w:r>
+      <w:r>
+        <w:rPr>
+          <w:lang w:val="tr-TR"/>
+        </w:rPr>
+        <w:t xml:space="preserve"> 6 numarali hastanın token verisini getirir.</w:t>
+      </w:r>
+    </w:p>
+    <w:p>
+      <w:pPr>
+        <w:rPr>
+          <w:color w:val="C00000"/>
+          <w:lang w:val="tr-TR"/>
+        </w:rPr>
+      </w:pPr>
+    </w:p>
+    <w:p>
+      <w:pPr>
+        <w:rPr>
+          <w:color w:val="C00000"/>
+          <w:lang w:val="tr-TR"/>
+        </w:rPr>
+      </w:pPr>
+    </w:p>
+    <w:p>
+      <w:pPr>
+        <w:rPr>
+          <w:color w:val="C00000"/>
+          <w:lang w:val="tr-TR"/>
+        </w:rPr>
+      </w:pPr>
+    </w:p>
+    <w:p>
+      <w:pPr>
+        <w:rPr>
+          <w:color w:val="C00000"/>
+          <w:lang w:val="tr-TR"/>
+        </w:rPr>
+      </w:pPr>
+    </w:p>
+    <w:p>
+      <w:pPr>
+        <w:rPr>
+          <w:sz w:val="40"/>
+          <w:szCs w:val="40"/>
+          <w:highlight w:val="yellow"/>
+        </w:rPr>
+      </w:pPr>
+    </w:p>
+    <w:p>
+      <w:pPr>
+        <w:rPr>
+          <w:sz w:val="30"/>
+          <w:szCs w:val="30"/>
+        </w:rPr>
+      </w:pPr>
+      <w:r>
+        <w:rPr>
+          <w:sz w:val="40"/>
+          <w:szCs w:val="40"/>
+          <w:highlight w:val="yellow"/>
+        </w:rPr>
+        <w:lastRenderedPageBreak/>
+        <w:t>PUT</w:t>
+      </w:r>
+      <w:r>
+        <w:rPr>
+          <w:sz w:val="30"/>
+          <w:szCs w:val="30"/>
+          <w:highlight w:val="yellow"/>
+        </w:rPr>
+        <w:t>: (İstek Gönderildiği zaman çalışanlar)</w:t>
+      </w:r>
+    </w:p>
+    <w:p>
+      <w:pPr>
+        <w:rPr>
+          <w:sz w:val="30"/>
+          <w:szCs w:val="30"/>
+        </w:rPr>
+      </w:pPr>
+      <w:r>
+        <w:rPr>
+          <w:highlight w:val="green"/>
+          <w:lang w:val="tr-TR"/>
+        </w:rPr>
+        <w:t>YENİ :</w:t>
+      </w:r>
+      <w:r>
+        <w:rPr>
+          <w:lang w:val="tr-TR"/>
+        </w:rPr>
+        <w:t xml:space="preserve">  </w:t>
+      </w:r>
+    </w:p>
+    <w:p>
+      <w:pPr>
+        <w:pStyle w:val="ListParagraph"/>
+        <w:numPr>
+          <w:ilvl w:val="0"/>
+          <w:numId w:val="2"/>
+        </w:numPr>
+        <w:rPr>
+          <w:color w:val="C00000"/>
+          <w:sz w:val="30"/>
+          <w:szCs w:val="30"/>
+        </w:rPr>
+      </w:pPr>
+      <w:r>
+        <w:rPr>
+          <w:color w:val="C00000"/>
+          <w:sz w:val="30"/>
+          <w:szCs w:val="30"/>
+        </w:rPr>
+        <w:t>ADM</w:t>
+      </w:r>
+      <w:r>
+        <w:rPr>
+          <w:color w:val="C00000"/>
+          <w:sz w:val="30"/>
+          <w:szCs w:val="30"/>
+        </w:rPr>
+        <w:t>I</w:t>
+      </w:r>
+      <w:r>
+        <w:rPr>
+          <w:color w:val="C00000"/>
+          <w:sz w:val="30"/>
+          <w:szCs w:val="30"/>
+        </w:rPr>
+        <w:t>N</w:t>
+      </w:r>
+      <w:r>
+        <w:rPr>
+          <w:color w:val="C00000"/>
+          <w:sz w:val="30"/>
+          <w:szCs w:val="30"/>
         </w:rPr>
         <w:t xml:space="preserve"> </w:t>
       </w:r>
       <w:r>
         <w:rPr>
-          <w:lang w:val="tr-TR"/>
-        </w:rPr>
-        <w:t>Şeklinde v</w:t>
-      </w:r>
-      <w:r>
-        <w:rPr>
-          <w:lang w:val="tr-TR"/>
-        </w:rPr>
-        <w:t>eri gönderildiğinde 9 numaralı hastanın kan değerleri kaydedilmiş olur.</w:t>
+          <w:color w:val="C00000"/>
+          <w:sz w:val="30"/>
+          <w:szCs w:val="30"/>
+        </w:rPr>
+        <w:t>(PUT)</w:t>
+      </w:r>
+    </w:p>
+    <w:p>
+      <w:pPr>
+        <w:pStyle w:val="ListParagraph"/>
+        <w:numPr>
+          <w:ilvl w:val="0"/>
+          <w:numId w:val="1"/>
+        </w:numPr>
+        <w:rPr>
+          <w:lang w:val="tr-TR"/>
+        </w:rPr>
+      </w:pPr>
+      <w:hyperlink r:id="rId33" w:history="1">
+        <w:r>
+          <w:rPr>
+            <w:rStyle w:val="Hyperlink"/>
+            <w:lang w:val="tr-TR"/>
+          </w:rPr>
+          <w:t>http://localhost:8080/api/1.0/admins/save</w:t>
+        </w:r>
+      </w:hyperlink>
+    </w:p>
+    <w:p>
+      <w:pPr>
+        <w:pStyle w:val="ListParagraph"/>
+        <w:numPr>
+          <w:ilvl w:val="0"/>
+          <w:numId w:val="1"/>
+        </w:numPr>
+        <w:shd w:val="clear" w:color="auto" w:fill="1E1E1E"/>
+        <w:spacing w:after="0" w:line="270" w:lineRule="atLeast"/>
+        <w:rPr>
+          <w:rFonts w:ascii="Courier New" w:eastAsia="Times New Roman" w:hAnsi="Courier New" w:cs="Courier New"/>
+          <w:color w:val="D4D4D4"/>
+          <w:kern w:val="0"/>
+          <w:sz w:val="18"/>
+          <w:szCs w:val="18"/>
+          <w14:ligatures w14:val="none"/>
+        </w:rPr>
+      </w:pPr>
+      <w:r>
+        <w:rPr>
+          <w:rFonts w:ascii="Courier New" w:eastAsia="Times New Roman" w:hAnsi="Courier New" w:cs="Courier New"/>
+          <w:color w:val="DCDCDC"/>
+          <w:kern w:val="0"/>
+          <w:sz w:val="18"/>
+          <w:szCs w:val="18"/>
+          <w14:ligatures w14:val="none"/>
+        </w:rPr>
+        <w:t>{</w:t>
+      </w:r>
+    </w:p>
+    <w:p>
+      <w:pPr>
+        <w:pStyle w:val="ListParagraph"/>
+        <w:numPr>
+          <w:ilvl w:val="0"/>
+          <w:numId w:val="1"/>
+        </w:numPr>
+        <w:shd w:val="clear" w:color="auto" w:fill="1E1E1E"/>
+        <w:spacing w:after="0" w:line="270" w:lineRule="atLeast"/>
+        <w:rPr>
+          <w:rFonts w:ascii="Courier New" w:eastAsia="Times New Roman" w:hAnsi="Courier New" w:cs="Courier New"/>
+          <w:color w:val="D4D4D4"/>
+          <w:kern w:val="0"/>
+          <w:sz w:val="18"/>
+          <w:szCs w:val="18"/>
+          <w14:ligatures w14:val="none"/>
+        </w:rPr>
+      </w:pPr>
+      <w:r>
+        <w:rPr>
+          <w:rFonts w:ascii="Courier New" w:eastAsia="Times New Roman" w:hAnsi="Courier New" w:cs="Courier New"/>
+          <w:color w:val="9CDCFE"/>
+          <w:kern w:val="0"/>
+          <w:sz w:val="18"/>
+          <w:szCs w:val="18"/>
+          <w14:ligatures w14:val="none"/>
+        </w:rPr>
+        <w:t>"name"</w:t>
+      </w:r>
+      <w:r>
+        <w:rPr>
+          <w:rFonts w:ascii="Courier New" w:eastAsia="Times New Roman" w:hAnsi="Courier New" w:cs="Courier New"/>
+          <w:color w:val="DCDCDC"/>
+          <w:kern w:val="0"/>
+          <w:sz w:val="18"/>
+          <w:szCs w:val="18"/>
+          <w14:ligatures w14:val="none"/>
+        </w:rPr>
+        <w:t>:</w:t>
+      </w:r>
+      <w:r>
+        <w:rPr>
+          <w:rFonts w:ascii="Courier New" w:eastAsia="Times New Roman" w:hAnsi="Courier New" w:cs="Courier New"/>
+          <w:color w:val="CE9178"/>
+          <w:kern w:val="0"/>
+          <w:sz w:val="18"/>
+          <w:szCs w:val="18"/>
+          <w14:ligatures w14:val="none"/>
+        </w:rPr>
+        <w:t>"Bulut Akay"</w:t>
+      </w:r>
+      <w:r>
+        <w:rPr>
+          <w:rFonts w:ascii="Courier New" w:eastAsia="Times New Roman" w:hAnsi="Courier New" w:cs="Courier New"/>
+          <w:color w:val="DCDCDC"/>
+          <w:kern w:val="0"/>
+          <w:sz w:val="18"/>
+          <w:szCs w:val="18"/>
+          <w14:ligatures w14:val="none"/>
+        </w:rPr>
+        <w:t>,</w:t>
+      </w:r>
+    </w:p>
+    <w:p>
+      <w:pPr>
+        <w:pStyle w:val="ListParagraph"/>
+        <w:numPr>
+          <w:ilvl w:val="0"/>
+          <w:numId w:val="1"/>
+        </w:numPr>
+        <w:shd w:val="clear" w:color="auto" w:fill="1E1E1E"/>
+        <w:spacing w:after="0" w:line="270" w:lineRule="atLeast"/>
+        <w:rPr>
+          <w:rFonts w:ascii="Courier New" w:eastAsia="Times New Roman" w:hAnsi="Courier New" w:cs="Courier New"/>
+          <w:color w:val="D4D4D4"/>
+          <w:kern w:val="0"/>
+          <w:sz w:val="18"/>
+          <w:szCs w:val="18"/>
+          <w14:ligatures w14:val="none"/>
+        </w:rPr>
+      </w:pPr>
+      <w:r>
+        <w:rPr>
+          <w:rFonts w:ascii="Courier New" w:eastAsia="Times New Roman" w:hAnsi="Courier New" w:cs="Courier New"/>
+          <w:color w:val="9CDCFE"/>
+          <w:kern w:val="0"/>
+          <w:sz w:val="18"/>
+          <w:szCs w:val="18"/>
+          <w14:ligatures w14:val="none"/>
+        </w:rPr>
+        <w:t>"lastname"</w:t>
+      </w:r>
+      <w:r>
+        <w:rPr>
+          <w:rFonts w:ascii="Courier New" w:eastAsia="Times New Roman" w:hAnsi="Courier New" w:cs="Courier New"/>
+          <w:color w:val="DCDCDC"/>
+          <w:kern w:val="0"/>
+          <w:sz w:val="18"/>
+          <w:szCs w:val="18"/>
+          <w14:ligatures w14:val="none"/>
+        </w:rPr>
+        <w:t>:</w:t>
+      </w:r>
+      <w:r>
+        <w:rPr>
+          <w:rFonts w:ascii="Courier New" w:eastAsia="Times New Roman" w:hAnsi="Courier New" w:cs="Courier New"/>
+          <w:color w:val="CE9178"/>
+          <w:kern w:val="0"/>
+          <w:sz w:val="18"/>
+          <w:szCs w:val="18"/>
+          <w14:ligatures w14:val="none"/>
+        </w:rPr>
+        <w:t>"Ahmet Emin SAGLIK"</w:t>
+      </w:r>
+      <w:r>
+        <w:rPr>
+          <w:rFonts w:ascii="Courier New" w:eastAsia="Times New Roman" w:hAnsi="Courier New" w:cs="Courier New"/>
+          <w:color w:val="DCDCDC"/>
+          <w:kern w:val="0"/>
+          <w:sz w:val="18"/>
+          <w:szCs w:val="18"/>
+          <w14:ligatures w14:val="none"/>
+        </w:rPr>
+        <w:t>,</w:t>
+      </w:r>
+    </w:p>
+    <w:p>
+      <w:pPr>
+        <w:pStyle w:val="ListParagraph"/>
+        <w:numPr>
+          <w:ilvl w:val="0"/>
+          <w:numId w:val="1"/>
+        </w:numPr>
+        <w:shd w:val="clear" w:color="auto" w:fill="1E1E1E"/>
+        <w:spacing w:after="0" w:line="270" w:lineRule="atLeast"/>
+        <w:rPr>
+          <w:rFonts w:ascii="Courier New" w:eastAsia="Times New Roman" w:hAnsi="Courier New" w:cs="Courier New"/>
+          <w:color w:val="D4D4D4"/>
+          <w:kern w:val="0"/>
+          <w:sz w:val="18"/>
+          <w:szCs w:val="18"/>
+          <w14:ligatures w14:val="none"/>
+        </w:rPr>
+      </w:pPr>
+      <w:r>
+        <w:rPr>
+          <w:rFonts w:ascii="Courier New" w:eastAsia="Times New Roman" w:hAnsi="Courier New" w:cs="Courier New"/>
+          <w:color w:val="9CDCFE"/>
+          <w:kern w:val="0"/>
+          <w:sz w:val="18"/>
+          <w:szCs w:val="18"/>
+          <w14:ligatures w14:val="none"/>
+        </w:rPr>
+        <w:t>"username"</w:t>
+      </w:r>
+      <w:r>
+        <w:rPr>
+          <w:rFonts w:ascii="Courier New" w:eastAsia="Times New Roman" w:hAnsi="Courier New" w:cs="Courier New"/>
+          <w:color w:val="DCDCDC"/>
+          <w:kern w:val="0"/>
+          <w:sz w:val="18"/>
+          <w:szCs w:val="18"/>
+          <w14:ligatures w14:val="none"/>
+        </w:rPr>
+        <w:t>:</w:t>
+      </w:r>
+      <w:r>
+        <w:rPr>
+          <w:rFonts w:ascii="Courier New" w:eastAsia="Times New Roman" w:hAnsi="Courier New" w:cs="Courier New"/>
+          <w:color w:val="CE9178"/>
+          <w:kern w:val="0"/>
+          <w:sz w:val="18"/>
+          <w:szCs w:val="18"/>
+          <w14:ligatures w14:val="none"/>
+        </w:rPr>
+        <w:t>"aes2"</w:t>
+      </w:r>
+      <w:r>
+        <w:rPr>
+          <w:rFonts w:ascii="Courier New" w:eastAsia="Times New Roman" w:hAnsi="Courier New" w:cs="Courier New"/>
+          <w:color w:val="DCDCDC"/>
+          <w:kern w:val="0"/>
+          <w:sz w:val="18"/>
+          <w:szCs w:val="18"/>
+          <w14:ligatures w14:val="none"/>
+        </w:rPr>
+        <w:t>,</w:t>
+      </w:r>
+    </w:p>
+    <w:p>
+      <w:pPr>
+        <w:pStyle w:val="ListParagraph"/>
+        <w:numPr>
+          <w:ilvl w:val="0"/>
+          <w:numId w:val="1"/>
+        </w:numPr>
+        <w:shd w:val="clear" w:color="auto" w:fill="1E1E1E"/>
+        <w:spacing w:after="0" w:line="270" w:lineRule="atLeast"/>
+        <w:rPr>
+          <w:rFonts w:ascii="Courier New" w:eastAsia="Times New Roman" w:hAnsi="Courier New" w:cs="Courier New"/>
+          <w:color w:val="D4D4D4"/>
+          <w:kern w:val="0"/>
+          <w:sz w:val="18"/>
+          <w:szCs w:val="18"/>
+          <w14:ligatures w14:val="none"/>
+        </w:rPr>
+      </w:pPr>
+      <w:r>
+        <w:rPr>
+          <w:rFonts w:ascii="Courier New" w:eastAsia="Times New Roman" w:hAnsi="Courier New" w:cs="Courier New"/>
+          <w:color w:val="9CDCFE"/>
+          <w:kern w:val="0"/>
+          <w:sz w:val="18"/>
+          <w:szCs w:val="18"/>
+          <w14:ligatures w14:val="none"/>
+        </w:rPr>
+        <w:t>"password"</w:t>
+      </w:r>
+      <w:r>
+        <w:rPr>
+          <w:rFonts w:ascii="Courier New" w:eastAsia="Times New Roman" w:hAnsi="Courier New" w:cs="Courier New"/>
+          <w:color w:val="DCDCDC"/>
+          <w:kern w:val="0"/>
+          <w:sz w:val="18"/>
+          <w:szCs w:val="18"/>
+          <w14:ligatures w14:val="none"/>
+        </w:rPr>
+        <w:t>:</w:t>
+      </w:r>
+      <w:r>
+        <w:rPr>
+          <w:rFonts w:ascii="Courier New" w:eastAsia="Times New Roman" w:hAnsi="Courier New" w:cs="Courier New"/>
+          <w:color w:val="CE9178"/>
+          <w:kern w:val="0"/>
+          <w:sz w:val="18"/>
+          <w:szCs w:val="18"/>
+          <w14:ligatures w14:val="none"/>
+        </w:rPr>
+        <w:t>"</w:t>
+      </w:r>
+      <w:r>
+        <w:rPr>
+          <w:rFonts w:ascii="Courier New" w:eastAsia="Times New Roman" w:hAnsi="Courier New" w:cs="Courier New"/>
+          <w:color w:val="CE9178"/>
+          <w:kern w:val="0"/>
+          <w:sz w:val="18"/>
+          <w:szCs w:val="18"/>
+          <w14:ligatures w14:val="none"/>
+        </w:rPr>
+        <w:t>pass</w:t>
+      </w:r>
+      <w:r>
+        <w:rPr>
+          <w:rFonts w:ascii="Courier New" w:eastAsia="Times New Roman" w:hAnsi="Courier New" w:cs="Courier New"/>
+          <w:color w:val="CE9178"/>
+          <w:kern w:val="0"/>
+          <w:sz w:val="18"/>
+          <w:szCs w:val="18"/>
+          <w14:ligatures w14:val="none"/>
+        </w:rPr>
+        <w:t>"</w:t>
+      </w:r>
+    </w:p>
+    <w:p>
+      <w:pPr>
+        <w:pStyle w:val="ListParagraph"/>
+        <w:numPr>
+          <w:ilvl w:val="0"/>
+          <w:numId w:val="1"/>
+        </w:numPr>
+        <w:shd w:val="clear" w:color="auto" w:fill="1E1E1E"/>
+        <w:spacing w:after="0" w:line="270" w:lineRule="atLeast"/>
+        <w:rPr>
+          <w:rFonts w:ascii="Courier New" w:eastAsia="Times New Roman" w:hAnsi="Courier New" w:cs="Courier New"/>
+          <w:color w:val="D4D4D4"/>
+          <w:kern w:val="0"/>
+          <w:sz w:val="18"/>
+          <w:szCs w:val="18"/>
+          <w14:ligatures w14:val="none"/>
+        </w:rPr>
+      </w:pPr>
+      <w:r>
+        <w:rPr>
+          <w:rFonts w:ascii="Courier New" w:eastAsia="Times New Roman" w:hAnsi="Courier New" w:cs="Courier New"/>
+          <w:color w:val="DCDCDC"/>
+          <w:kern w:val="0"/>
+          <w:sz w:val="18"/>
+          <w:szCs w:val="18"/>
+          <w14:ligatures w14:val="none"/>
+        </w:rPr>
+        <w:t>}</w:t>
+      </w:r>
+    </w:p>
+    <w:p>
+      <w:pPr>
+        <w:rPr>
+          <w:lang w:val="tr-TR"/>
+        </w:rPr>
+      </w:pPr>
+    </w:p>
+    <w:p>
+      <w:pPr>
+        <w:rPr>
+          <w:lang w:val="tr-TR"/>
+        </w:rPr>
+      </w:pPr>
+      <w:r>
+        <w:rPr>
+          <w:lang w:val="tr-TR"/>
+        </w:rPr>
+        <w:t>Veya  (herhangi bir özellik mesela “name” i  örnek alalım.)</w:t>
+      </w:r>
+    </w:p>
+    <w:p>
+      <w:pPr>
+        <w:shd w:val="clear" w:color="auto" w:fill="1E1E1E"/>
+        <w:spacing w:after="0" w:line="270" w:lineRule="atLeast"/>
+        <w:rPr>
+          <w:rFonts w:ascii="Courier New" w:eastAsia="Times New Roman" w:hAnsi="Courier New" w:cs="Courier New"/>
+          <w:color w:val="D4D4D4"/>
+          <w:kern w:val="0"/>
+          <w:sz w:val="18"/>
+          <w:szCs w:val="18"/>
+        </w:rPr>
+      </w:pPr>
+      <w:r>
+        <w:rPr>
+          <w:rFonts w:ascii="Courier New" w:eastAsia="Times New Roman" w:hAnsi="Courier New" w:cs="Courier New"/>
+          <w:color w:val="DCDCDC"/>
+          <w:kern w:val="0"/>
+          <w:sz w:val="18"/>
+          <w:szCs w:val="18"/>
+        </w:rPr>
+        <w:t>{</w:t>
+      </w:r>
+    </w:p>
+    <w:p>
+      <w:pPr>
+        <w:shd w:val="clear" w:color="auto" w:fill="1E1E1E"/>
+        <w:spacing w:after="0" w:line="270" w:lineRule="atLeast"/>
+        <w:rPr>
+          <w:rFonts w:ascii="Courier New" w:eastAsia="Times New Roman" w:hAnsi="Courier New" w:cs="Courier New"/>
+          <w:color w:val="D4D4D4"/>
+          <w:kern w:val="0"/>
+          <w:sz w:val="18"/>
+          <w:szCs w:val="18"/>
+        </w:rPr>
+      </w:pPr>
+      <w:r>
+        <w:rPr>
+          <w:rFonts w:ascii="Courier New" w:eastAsia="Times New Roman" w:hAnsi="Courier New" w:cs="Courier New"/>
+          <w:color w:val="D4D4D4"/>
+          <w:kern w:val="0"/>
+          <w:sz w:val="18"/>
+          <w:szCs w:val="18"/>
+        </w:rPr>
+        <w:t>    </w:t>
+      </w:r>
+      <w:r>
+        <w:rPr>
+          <w:rFonts w:ascii="Courier New" w:eastAsia="Times New Roman" w:hAnsi="Courier New" w:cs="Courier New"/>
+          <w:color w:val="9CDCFE"/>
+          <w:kern w:val="0"/>
+          <w:sz w:val="18"/>
+          <w:szCs w:val="18"/>
+        </w:rPr>
+        <w:t>"name"</w:t>
+      </w:r>
+      <w:r>
+        <w:rPr>
+          <w:rFonts w:ascii="Courier New" w:eastAsia="Times New Roman" w:hAnsi="Courier New" w:cs="Courier New"/>
+          <w:color w:val="DCDCDC"/>
+          <w:kern w:val="0"/>
+          <w:sz w:val="18"/>
+          <w:szCs w:val="18"/>
+        </w:rPr>
+        <w:t>:</w:t>
+      </w:r>
+      <w:r>
+        <w:rPr>
+          <w:rFonts w:ascii="Courier New" w:eastAsia="Times New Roman" w:hAnsi="Courier New" w:cs="Courier New"/>
+          <w:color w:val="D4D4D4"/>
+          <w:kern w:val="0"/>
+          <w:sz w:val="18"/>
+          <w:szCs w:val="18"/>
+        </w:rPr>
+        <w:t> </w:t>
+      </w:r>
+      <w:r>
+        <w:rPr>
+          <w:rFonts w:ascii="Courier New" w:eastAsia="Times New Roman" w:hAnsi="Courier New" w:cs="Courier New"/>
+          <w:color w:val="CE9178"/>
+          <w:kern w:val="0"/>
+          <w:sz w:val="18"/>
+          <w:szCs w:val="18"/>
+        </w:rPr>
+        <w:t>"Bulut Akay"</w:t>
+      </w:r>
+    </w:p>
+    <w:p>
+      <w:pPr>
+        <w:shd w:val="clear" w:color="auto" w:fill="1E1E1E"/>
+        <w:spacing w:after="0" w:line="270" w:lineRule="atLeast"/>
+        <w:rPr>
+          <w:rFonts w:ascii="Courier New" w:eastAsia="Times New Roman" w:hAnsi="Courier New" w:cs="Courier New"/>
+          <w:color w:val="D4D4D4"/>
+          <w:kern w:val="0"/>
+          <w:sz w:val="18"/>
+          <w:szCs w:val="18"/>
+        </w:rPr>
+      </w:pPr>
+      <w:r>
+        <w:rPr>
+          <w:rFonts w:ascii="Courier New" w:eastAsia="Times New Roman" w:hAnsi="Courier New" w:cs="Courier New"/>
+          <w:color w:val="DCDCDC"/>
+          <w:kern w:val="0"/>
+          <w:sz w:val="18"/>
+          <w:szCs w:val="18"/>
+        </w:rPr>
+        <w:t>}</w:t>
+      </w:r>
+    </w:p>
+    <w:p>
+      <w:pPr>
+        <w:rPr>
+          <w:lang w:val="tr-TR"/>
+        </w:rPr>
+      </w:pPr>
+      <w:r>
+        <w:rPr>
+          <w:lang w:val="tr-TR"/>
+        </w:rPr>
+        <w:t>Şeklinde veri gönderildiği takdirde admin’i günceller. Eğer username kayıtlı ise  tekrar aynı username gönderildiği takdirde hata vericektir.</w:t>
+      </w:r>
+    </w:p>
+    <w:p>
+      <w:pPr>
+        <w:rPr>
+          <w:color w:val="C00000"/>
+          <w:sz w:val="30"/>
+          <w:szCs w:val="30"/>
+        </w:rPr>
+      </w:pPr>
+      <w:r>
+        <w:rPr>
+          <w:color w:val="C00000"/>
+          <w:lang w:val="tr-TR"/>
+        </w:rPr>
+        <w:t>-</w:t>
+      </w:r>
+      <w:r>
+        <w:rPr>
+          <w:color w:val="C00000"/>
+          <w:sz w:val="30"/>
+          <w:szCs w:val="30"/>
+        </w:rPr>
+        <w:t xml:space="preserve"> Doctor</w:t>
+      </w:r>
+      <w:r>
+        <w:rPr>
+          <w:color w:val="C00000"/>
+          <w:sz w:val="30"/>
+          <w:szCs w:val="30"/>
+        </w:rPr>
+        <w:t xml:space="preserve"> (PUT)</w:t>
+      </w:r>
+    </w:p>
+    <w:p>
+      <w:pPr>
+        <w:rPr>
+          <w:color w:val="C00000"/>
+          <w:sz w:val="30"/>
+          <w:szCs w:val="30"/>
+        </w:rPr>
+      </w:pPr>
+      <w:r>
+        <w:rPr>
+          <w:highlight w:val="green"/>
+          <w:lang w:val="tr-TR"/>
+        </w:rPr>
+        <w:t>YENİ :</w:t>
+      </w:r>
+      <w:r>
+        <w:rPr>
+          <w:lang w:val="tr-TR"/>
+        </w:rPr>
+        <w:t xml:space="preserve">  </w:t>
+      </w:r>
+    </w:p>
+    <w:p>
+      <w:pPr>
+        <w:pStyle w:val="ListParagraph"/>
+        <w:numPr>
+          <w:ilvl w:val="0"/>
+          <w:numId w:val="1"/>
+        </w:numPr>
+        <w:rPr>
+          <w:lang w:val="tr-TR"/>
+        </w:rPr>
+      </w:pPr>
+      <w:hyperlink r:id="rId34" w:history="1">
+        <w:r>
+          <w:rPr>
+            <w:rStyle w:val="Hyperlink"/>
+            <w:lang w:val="tr-TR"/>
+          </w:rPr>
+          <w:t>http://localhost:8080/api/1.0/doctors</w:t>
+        </w:r>
+      </w:hyperlink>
+    </w:p>
+    <w:p>
+      <w:pPr>
+        <w:shd w:val="clear" w:color="auto" w:fill="1E1E1E"/>
+        <w:spacing w:after="0" w:line="270" w:lineRule="atLeast"/>
+        <w:rPr>
+          <w:rFonts w:ascii="Courier New" w:eastAsia="Times New Roman" w:hAnsi="Courier New" w:cs="Courier New"/>
+          <w:color w:val="D4D4D4"/>
+          <w:kern w:val="0"/>
+          <w:sz w:val="18"/>
+          <w:szCs w:val="18"/>
+        </w:rPr>
+      </w:pPr>
+      <w:r>
+        <w:rPr>
+          <w:rFonts w:ascii="Courier New" w:eastAsia="Times New Roman" w:hAnsi="Courier New" w:cs="Courier New"/>
+          <w:color w:val="DCDCDC"/>
+          <w:kern w:val="0"/>
+          <w:sz w:val="18"/>
+          <w:szCs w:val="18"/>
+        </w:rPr>
+        <w:t>{</w:t>
+      </w:r>
+    </w:p>
+    <w:p>
+      <w:pPr>
+        <w:shd w:val="clear" w:color="auto" w:fill="1E1E1E"/>
+        <w:spacing w:after="0" w:line="270" w:lineRule="atLeast"/>
+        <w:rPr>
+          <w:rFonts w:ascii="Courier New" w:eastAsia="Times New Roman" w:hAnsi="Courier New" w:cs="Courier New"/>
+          <w:color w:val="D4D4D4"/>
+          <w:kern w:val="0"/>
+          <w:sz w:val="18"/>
+          <w:szCs w:val="18"/>
+        </w:rPr>
+      </w:pPr>
+      <w:r>
+        <w:rPr>
+          <w:rFonts w:ascii="Courier New" w:eastAsia="Times New Roman" w:hAnsi="Courier New" w:cs="Courier New"/>
+          <w:color w:val="D4D4D4"/>
+          <w:kern w:val="0"/>
+          <w:sz w:val="18"/>
+          <w:szCs w:val="18"/>
+        </w:rPr>
+        <w:t>    </w:t>
+      </w:r>
+      <w:r>
+        <w:rPr>
+          <w:rFonts w:ascii="Courier New" w:eastAsia="Times New Roman" w:hAnsi="Courier New" w:cs="Courier New"/>
+          <w:color w:val="9CDCFE"/>
+          <w:kern w:val="0"/>
+          <w:sz w:val="18"/>
+          <w:szCs w:val="18"/>
+        </w:rPr>
+        <w:t>"id"</w:t>
+      </w:r>
+      <w:r>
+        <w:rPr>
+          <w:rFonts w:ascii="Courier New" w:eastAsia="Times New Roman" w:hAnsi="Courier New" w:cs="Courier New"/>
+          <w:color w:val="DCDCDC"/>
+          <w:kern w:val="0"/>
+          <w:sz w:val="18"/>
+          <w:szCs w:val="18"/>
+        </w:rPr>
+        <w:t>:</w:t>
+      </w:r>
+      <w:r>
+        <w:rPr>
+          <w:rFonts w:ascii="Courier New" w:eastAsia="Times New Roman" w:hAnsi="Courier New" w:cs="Courier New"/>
+          <w:color w:val="D4D4D4"/>
+          <w:kern w:val="0"/>
+          <w:sz w:val="18"/>
+          <w:szCs w:val="18"/>
+        </w:rPr>
+        <w:t> </w:t>
+      </w:r>
+      <w:r>
+        <w:rPr>
+          <w:rFonts w:ascii="Courier New" w:eastAsia="Times New Roman" w:hAnsi="Courier New" w:cs="Courier New"/>
+          <w:color w:val="B5CEA8"/>
+          <w:kern w:val="0"/>
+          <w:sz w:val="18"/>
+          <w:szCs w:val="18"/>
+        </w:rPr>
+        <w:t>3</w:t>
+      </w:r>
+      <w:r>
+        <w:rPr>
+          <w:rFonts w:ascii="Courier New" w:eastAsia="Times New Roman" w:hAnsi="Courier New" w:cs="Courier New"/>
+          <w:color w:val="DCDCDC"/>
+          <w:kern w:val="0"/>
+          <w:sz w:val="18"/>
+          <w:szCs w:val="18"/>
+        </w:rPr>
+        <w:t>,</w:t>
+      </w:r>
+    </w:p>
+    <w:p>
+      <w:pPr>
+        <w:shd w:val="clear" w:color="auto" w:fill="1E1E1E"/>
+        <w:spacing w:after="0" w:line="270" w:lineRule="atLeast"/>
+        <w:rPr>
+          <w:rFonts w:ascii="Courier New" w:eastAsia="Times New Roman" w:hAnsi="Courier New" w:cs="Courier New"/>
+          <w:color w:val="D4D4D4"/>
+          <w:kern w:val="0"/>
+          <w:sz w:val="18"/>
+          <w:szCs w:val="18"/>
+        </w:rPr>
+      </w:pPr>
+      <w:r>
+        <w:rPr>
+          <w:rFonts w:ascii="Courier New" w:eastAsia="Times New Roman" w:hAnsi="Courier New" w:cs="Courier New"/>
+          <w:color w:val="D4D4D4"/>
+          <w:kern w:val="0"/>
+          <w:sz w:val="18"/>
+          <w:szCs w:val="18"/>
+        </w:rPr>
+        <w:t>    </w:t>
+      </w:r>
+      <w:r>
+        <w:rPr>
+          <w:rFonts w:ascii="Courier New" w:eastAsia="Times New Roman" w:hAnsi="Courier New" w:cs="Courier New"/>
+          <w:color w:val="9CDCFE"/>
+          <w:kern w:val="0"/>
+          <w:sz w:val="18"/>
+          <w:szCs w:val="18"/>
+        </w:rPr>
+        <w:t>"roleId"</w:t>
+      </w:r>
+      <w:r>
+        <w:rPr>
+          <w:rFonts w:ascii="Courier New" w:eastAsia="Times New Roman" w:hAnsi="Courier New" w:cs="Courier New"/>
+          <w:color w:val="DCDCDC"/>
+          <w:kern w:val="0"/>
+          <w:sz w:val="18"/>
+          <w:szCs w:val="18"/>
+        </w:rPr>
+        <w:t>:</w:t>
+      </w:r>
+      <w:r>
+        <w:rPr>
+          <w:rFonts w:ascii="Courier New" w:eastAsia="Times New Roman" w:hAnsi="Courier New" w:cs="Courier New"/>
+          <w:color w:val="D4D4D4"/>
+          <w:kern w:val="0"/>
+          <w:sz w:val="18"/>
+          <w:szCs w:val="18"/>
+        </w:rPr>
+        <w:t> </w:t>
+      </w:r>
+      <w:r>
+        <w:rPr>
+          <w:rFonts w:ascii="Courier New" w:eastAsia="Times New Roman" w:hAnsi="Courier New" w:cs="Courier New"/>
+          <w:color w:val="B5CEA8"/>
+          <w:kern w:val="0"/>
+          <w:sz w:val="18"/>
+          <w:szCs w:val="18"/>
+        </w:rPr>
+        <w:t>2</w:t>
+      </w:r>
+      <w:r>
+        <w:rPr>
+          <w:rFonts w:ascii="Courier New" w:eastAsia="Times New Roman" w:hAnsi="Courier New" w:cs="Courier New"/>
+          <w:color w:val="DCDCDC"/>
+          <w:kern w:val="0"/>
+          <w:sz w:val="18"/>
+          <w:szCs w:val="18"/>
+        </w:rPr>
+        <w:t>,</w:t>
+      </w:r>
+    </w:p>
+    <w:p>
+      <w:pPr>
+        <w:shd w:val="clear" w:color="auto" w:fill="1E1E1E"/>
+        <w:spacing w:after="0" w:line="270" w:lineRule="atLeast"/>
+        <w:rPr>
+          <w:rFonts w:ascii="Courier New" w:eastAsia="Times New Roman" w:hAnsi="Courier New" w:cs="Courier New"/>
+          <w:color w:val="D4D4D4"/>
+          <w:kern w:val="0"/>
+          <w:sz w:val="18"/>
+          <w:szCs w:val="18"/>
+        </w:rPr>
+      </w:pPr>
+      <w:r>
+        <w:rPr>
+          <w:rFonts w:ascii="Courier New" w:eastAsia="Times New Roman" w:hAnsi="Courier New" w:cs="Courier New"/>
+          <w:color w:val="D4D4D4"/>
+          <w:kern w:val="0"/>
+          <w:sz w:val="18"/>
+          <w:szCs w:val="18"/>
+        </w:rPr>
+        <w:t>    </w:t>
+      </w:r>
+      <w:r>
+        <w:rPr>
+          <w:rFonts w:ascii="Courier New" w:eastAsia="Times New Roman" w:hAnsi="Courier New" w:cs="Courier New"/>
+          <w:color w:val="9CDCFE"/>
+          <w:kern w:val="0"/>
+          <w:sz w:val="18"/>
+          <w:szCs w:val="18"/>
+        </w:rPr>
+        <w:t>"name"</w:t>
+      </w:r>
+      <w:r>
+        <w:rPr>
+          <w:rFonts w:ascii="Courier New" w:eastAsia="Times New Roman" w:hAnsi="Courier New" w:cs="Courier New"/>
+          <w:color w:val="DCDCDC"/>
+          <w:kern w:val="0"/>
+          <w:sz w:val="18"/>
+          <w:szCs w:val="18"/>
+        </w:rPr>
+        <w:t>:</w:t>
+      </w:r>
+      <w:r>
+        <w:rPr>
+          <w:rFonts w:ascii="Courier New" w:eastAsia="Times New Roman" w:hAnsi="Courier New" w:cs="Courier New"/>
+          <w:color w:val="D4D4D4"/>
+          <w:kern w:val="0"/>
+          <w:sz w:val="18"/>
+          <w:szCs w:val="18"/>
+        </w:rPr>
+        <w:t> </w:t>
+      </w:r>
+      <w:r>
+        <w:rPr>
+          <w:rFonts w:ascii="Courier New" w:eastAsia="Times New Roman" w:hAnsi="Courier New" w:cs="Courier New"/>
+          <w:color w:val="CE9178"/>
+          <w:kern w:val="0"/>
+          <w:sz w:val="18"/>
+          <w:szCs w:val="18"/>
+        </w:rPr>
+        <w:t>"</w:t>
+      </w:r>
+      <w:r>
+        <w:rPr>
+          <w:rFonts w:ascii="Courier New" w:eastAsia="Times New Roman" w:hAnsi="Courier New" w:cs="Courier New"/>
+          <w:color w:val="CE9178"/>
+          <w:kern w:val="0"/>
+          <w:sz w:val="18"/>
+          <w:szCs w:val="18"/>
+        </w:rPr>
+        <w:t>Ahmet Emin</w:t>
+      </w:r>
+      <w:r>
+        <w:rPr>
+          <w:rFonts w:ascii="Courier New" w:eastAsia="Times New Roman" w:hAnsi="Courier New" w:cs="Courier New"/>
+          <w:color w:val="CE9178"/>
+          <w:kern w:val="0"/>
+          <w:sz w:val="18"/>
+          <w:szCs w:val="18"/>
+        </w:rPr>
+        <w:t>"</w:t>
+      </w:r>
+      <w:r>
+        <w:rPr>
+          <w:rFonts w:ascii="Courier New" w:eastAsia="Times New Roman" w:hAnsi="Courier New" w:cs="Courier New"/>
+          <w:color w:val="DCDCDC"/>
+          <w:kern w:val="0"/>
+          <w:sz w:val="18"/>
+          <w:szCs w:val="18"/>
+        </w:rPr>
+        <w:t>,</w:t>
+      </w:r>
+    </w:p>
+    <w:p>
+      <w:pPr>
+        <w:shd w:val="clear" w:color="auto" w:fill="1E1E1E"/>
+        <w:spacing w:after="0" w:line="270" w:lineRule="atLeast"/>
+        <w:rPr>
+          <w:rFonts w:ascii="Courier New" w:eastAsia="Times New Roman" w:hAnsi="Courier New" w:cs="Courier New"/>
+          <w:color w:val="D4D4D4"/>
+          <w:kern w:val="0"/>
+          <w:sz w:val="18"/>
+          <w:szCs w:val="18"/>
+        </w:rPr>
+      </w:pPr>
+      <w:r>
+        <w:rPr>
+          <w:rFonts w:ascii="Courier New" w:eastAsia="Times New Roman" w:hAnsi="Courier New" w:cs="Courier New"/>
+          <w:color w:val="D4D4D4"/>
+          <w:kern w:val="0"/>
+          <w:sz w:val="18"/>
+          <w:szCs w:val="18"/>
+        </w:rPr>
+        <w:t>    </w:t>
+      </w:r>
+      <w:r>
+        <w:rPr>
+          <w:rFonts w:ascii="Courier New" w:eastAsia="Times New Roman" w:hAnsi="Courier New" w:cs="Courier New"/>
+          <w:color w:val="9CDCFE"/>
+          <w:kern w:val="0"/>
+          <w:sz w:val="18"/>
+          <w:szCs w:val="18"/>
+        </w:rPr>
+        <w:t>"lastname"</w:t>
+      </w:r>
+      <w:r>
+        <w:rPr>
+          <w:rFonts w:ascii="Courier New" w:eastAsia="Times New Roman" w:hAnsi="Courier New" w:cs="Courier New"/>
+          <w:color w:val="DCDCDC"/>
+          <w:kern w:val="0"/>
+          <w:sz w:val="18"/>
+          <w:szCs w:val="18"/>
+        </w:rPr>
+        <w:t>:</w:t>
+      </w:r>
+      <w:r>
+        <w:rPr>
+          <w:rFonts w:ascii="Courier New" w:eastAsia="Times New Roman" w:hAnsi="Courier New" w:cs="Courier New"/>
+          <w:color w:val="D4D4D4"/>
+          <w:kern w:val="0"/>
+          <w:sz w:val="18"/>
+          <w:szCs w:val="18"/>
+        </w:rPr>
+        <w:t> </w:t>
+      </w:r>
+      <w:r>
+        <w:rPr>
+          <w:rFonts w:ascii="Courier New" w:eastAsia="Times New Roman" w:hAnsi="Courier New" w:cs="Courier New"/>
+          <w:color w:val="CE9178"/>
+          <w:kern w:val="0"/>
+          <w:sz w:val="18"/>
+          <w:szCs w:val="18"/>
+        </w:rPr>
+        <w:t>"</w:t>
+      </w:r>
+      <w:r>
+        <w:rPr>
+          <w:rFonts w:ascii="Courier New" w:eastAsia="Times New Roman" w:hAnsi="Courier New" w:cs="Courier New"/>
+          <w:color w:val="CE9178"/>
+          <w:kern w:val="0"/>
+          <w:sz w:val="18"/>
+          <w:szCs w:val="18"/>
+        </w:rPr>
+        <w:t>SAGLIK</w:t>
+      </w:r>
+      <w:r>
+        <w:rPr>
+          <w:rFonts w:ascii="Courier New" w:eastAsia="Times New Roman" w:hAnsi="Courier New" w:cs="Courier New"/>
+          <w:color w:val="CE9178"/>
+          <w:kern w:val="0"/>
+          <w:sz w:val="18"/>
+          <w:szCs w:val="18"/>
+        </w:rPr>
+        <w:t>"</w:t>
+      </w:r>
+      <w:r>
+        <w:rPr>
+          <w:rFonts w:ascii="Courier New" w:eastAsia="Times New Roman" w:hAnsi="Courier New" w:cs="Courier New"/>
+          <w:color w:val="DCDCDC"/>
+          <w:kern w:val="0"/>
+          <w:sz w:val="18"/>
+          <w:szCs w:val="18"/>
+        </w:rPr>
+        <w:t>,</w:t>
+      </w:r>
+    </w:p>
+    <w:p>
+      <w:pPr>
+        <w:shd w:val="clear" w:color="auto" w:fill="1E1E1E"/>
+        <w:spacing w:after="0" w:line="270" w:lineRule="atLeast"/>
+        <w:rPr>
+          <w:rFonts w:ascii="Courier New" w:eastAsia="Times New Roman" w:hAnsi="Courier New" w:cs="Courier New"/>
+          <w:color w:val="D4D4D4"/>
+          <w:kern w:val="0"/>
+          <w:sz w:val="18"/>
+          <w:szCs w:val="18"/>
+        </w:rPr>
+      </w:pPr>
+      <w:r>
+        <w:rPr>
+          <w:rFonts w:ascii="Courier New" w:eastAsia="Times New Roman" w:hAnsi="Courier New" w:cs="Courier New"/>
+          <w:color w:val="D4D4D4"/>
+          <w:kern w:val="0"/>
+          <w:sz w:val="18"/>
+          <w:szCs w:val="18"/>
+        </w:rPr>
+        <w:t>    </w:t>
+      </w:r>
+      <w:r>
+        <w:rPr>
+          <w:rFonts w:ascii="Courier New" w:eastAsia="Times New Roman" w:hAnsi="Courier New" w:cs="Courier New"/>
+          <w:color w:val="9CDCFE"/>
+          <w:kern w:val="0"/>
+          <w:sz w:val="18"/>
+          <w:szCs w:val="18"/>
+        </w:rPr>
+        <w:t>"password"</w:t>
+      </w:r>
+      <w:r>
+        <w:rPr>
+          <w:rFonts w:ascii="Courier New" w:eastAsia="Times New Roman" w:hAnsi="Courier New" w:cs="Courier New"/>
+          <w:color w:val="DCDCDC"/>
+          <w:kern w:val="0"/>
+          <w:sz w:val="18"/>
+          <w:szCs w:val="18"/>
+        </w:rPr>
+        <w:t>:</w:t>
+      </w:r>
+      <w:r>
+        <w:rPr>
+          <w:rFonts w:ascii="Courier New" w:eastAsia="Times New Roman" w:hAnsi="Courier New" w:cs="Courier New"/>
+          <w:color w:val="D4D4D4"/>
+          <w:kern w:val="0"/>
+          <w:sz w:val="18"/>
+          <w:szCs w:val="18"/>
+        </w:rPr>
+        <w:t> </w:t>
+      </w:r>
+      <w:r>
+        <w:rPr>
+          <w:rFonts w:ascii="Courier New" w:eastAsia="Times New Roman" w:hAnsi="Courier New" w:cs="Courier New"/>
+          <w:color w:val="CE9178"/>
+          <w:kern w:val="0"/>
+          <w:sz w:val="18"/>
+          <w:szCs w:val="18"/>
+        </w:rPr>
+        <w:t>"</w:t>
+      </w:r>
+      <w:r>
+        <w:rPr>
+          <w:rFonts w:ascii="Courier New" w:eastAsia="Times New Roman" w:hAnsi="Courier New" w:cs="Courier New"/>
+          <w:color w:val="CE9178"/>
+          <w:kern w:val="0"/>
+          <w:sz w:val="18"/>
+          <w:szCs w:val="18"/>
+        </w:rPr>
+        <w:t>pass</w:t>
+      </w:r>
+      <w:r>
+        <w:rPr>
+          <w:rFonts w:ascii="Courier New" w:eastAsia="Times New Roman" w:hAnsi="Courier New" w:cs="Courier New"/>
+          <w:color w:val="CE9178"/>
+          <w:kern w:val="0"/>
+          <w:sz w:val="18"/>
+          <w:szCs w:val="18"/>
+        </w:rPr>
+        <w:t>"</w:t>
+      </w:r>
+      <w:r>
+        <w:rPr>
+          <w:rFonts w:ascii="Courier New" w:eastAsia="Times New Roman" w:hAnsi="Courier New" w:cs="Courier New"/>
+          <w:color w:val="DCDCDC"/>
+          <w:kern w:val="0"/>
+          <w:sz w:val="18"/>
+          <w:szCs w:val="18"/>
+        </w:rPr>
+        <w:t>,</w:t>
+      </w:r>
+    </w:p>
+    <w:p>
+      <w:pPr>
+        <w:shd w:val="clear" w:color="auto" w:fill="1E1E1E"/>
+        <w:spacing w:after="0" w:line="270" w:lineRule="atLeast"/>
+        <w:rPr>
+          <w:rFonts w:ascii="Courier New" w:eastAsia="Times New Roman" w:hAnsi="Courier New" w:cs="Courier New"/>
+          <w:color w:val="D4D4D4"/>
+          <w:kern w:val="0"/>
+          <w:sz w:val="18"/>
+          <w:szCs w:val="18"/>
+        </w:rPr>
+      </w:pPr>
+      <w:r>
+        <w:rPr>
+          <w:rFonts w:ascii="Courier New" w:eastAsia="Times New Roman" w:hAnsi="Courier New" w:cs="Courier New"/>
+          <w:color w:val="D4D4D4"/>
+          <w:kern w:val="0"/>
+          <w:sz w:val="18"/>
+          <w:szCs w:val="18"/>
+        </w:rPr>
+        <w:t>    </w:t>
+      </w:r>
+      <w:r>
+        <w:rPr>
+          <w:rFonts w:ascii="Courier New" w:eastAsia="Times New Roman" w:hAnsi="Courier New" w:cs="Courier New"/>
+          <w:color w:val="9CDCFE"/>
+          <w:kern w:val="0"/>
+          <w:sz w:val="18"/>
+          <w:szCs w:val="18"/>
+        </w:rPr>
+        <w:t>"specialization"</w:t>
+      </w:r>
+      <w:r>
+        <w:rPr>
+          <w:rFonts w:ascii="Courier New" w:eastAsia="Times New Roman" w:hAnsi="Courier New" w:cs="Courier New"/>
+          <w:color w:val="DCDCDC"/>
+          <w:kern w:val="0"/>
+          <w:sz w:val="18"/>
+          <w:szCs w:val="18"/>
+        </w:rPr>
+        <w:t>:</w:t>
+      </w:r>
+      <w:r>
+        <w:rPr>
+          <w:rFonts w:ascii="Courier New" w:eastAsia="Times New Roman" w:hAnsi="Courier New" w:cs="Courier New"/>
+          <w:color w:val="D4D4D4"/>
+          <w:kern w:val="0"/>
+          <w:sz w:val="18"/>
+          <w:szCs w:val="18"/>
+        </w:rPr>
+        <w:t> </w:t>
+      </w:r>
+      <w:r>
+        <w:rPr>
+          <w:rFonts w:ascii="Courier New" w:eastAsia="Times New Roman" w:hAnsi="Courier New" w:cs="Courier New"/>
+          <w:color w:val="CE9178"/>
+          <w:kern w:val="0"/>
+          <w:sz w:val="18"/>
+          <w:szCs w:val="18"/>
+        </w:rPr>
+        <w:t>"</w:t>
+      </w:r>
+      <w:r>
+        <w:rPr>
+          <w:rFonts w:ascii="Courier New" w:eastAsia="Times New Roman" w:hAnsi="Courier New" w:cs="Courier New"/>
+          <w:color w:val="CE9178"/>
+          <w:kern w:val="0"/>
+          <w:sz w:val="18"/>
+          <w:szCs w:val="18"/>
+        </w:rPr>
+        <w:t>Endocrin</w:t>
+      </w:r>
+      <w:r>
+        <w:rPr>
+          <w:rFonts w:ascii="Courier New" w:eastAsia="Times New Roman" w:hAnsi="Courier New" w:cs="Courier New"/>
+          <w:color w:val="CE9178"/>
+          <w:kern w:val="0"/>
+          <w:sz w:val="18"/>
+          <w:szCs w:val="18"/>
+        </w:rPr>
+        <w:t>"</w:t>
+      </w:r>
+      <w:r>
+        <w:rPr>
+          <w:rFonts w:ascii="Courier New" w:eastAsia="Times New Roman" w:hAnsi="Courier New" w:cs="Courier New"/>
+          <w:color w:val="DCDCDC"/>
+          <w:kern w:val="0"/>
+          <w:sz w:val="18"/>
+          <w:szCs w:val="18"/>
+        </w:rPr>
+        <w:t>,</w:t>
+      </w:r>
+    </w:p>
+    <w:p>
+      <w:pPr>
+        <w:shd w:val="clear" w:color="auto" w:fill="1E1E1E"/>
+        <w:spacing w:after="0" w:line="270" w:lineRule="atLeast"/>
+        <w:rPr>
+          <w:rFonts w:ascii="Courier New" w:eastAsia="Times New Roman" w:hAnsi="Courier New" w:cs="Courier New"/>
+          <w:color w:val="D4D4D4"/>
+          <w:kern w:val="0"/>
+          <w:sz w:val="18"/>
+          <w:szCs w:val="18"/>
+        </w:rPr>
+      </w:pPr>
+      <w:r>
+        <w:rPr>
+          <w:rFonts w:ascii="Courier New" w:eastAsia="Times New Roman" w:hAnsi="Courier New" w:cs="Courier New"/>
+          <w:color w:val="D4D4D4"/>
+          <w:kern w:val="0"/>
+          <w:sz w:val="18"/>
+          <w:szCs w:val="18"/>
+        </w:rPr>
+        <w:t>    </w:t>
+      </w:r>
+      <w:r>
+        <w:rPr>
+          <w:rFonts w:ascii="Courier New" w:eastAsia="Times New Roman" w:hAnsi="Courier New" w:cs="Courier New"/>
+          <w:color w:val="9CDCFE"/>
+          <w:kern w:val="0"/>
+          <w:sz w:val="18"/>
+          <w:szCs w:val="18"/>
+        </w:rPr>
+        <w:t>"graduate"</w:t>
+      </w:r>
+      <w:r>
+        <w:rPr>
+          <w:rFonts w:ascii="Courier New" w:eastAsia="Times New Roman" w:hAnsi="Courier New" w:cs="Courier New"/>
+          <w:color w:val="DCDCDC"/>
+          <w:kern w:val="0"/>
+          <w:sz w:val="18"/>
+          <w:szCs w:val="18"/>
+        </w:rPr>
+        <w:t>:</w:t>
+      </w:r>
+      <w:r>
+        <w:rPr>
+          <w:rFonts w:ascii="Courier New" w:eastAsia="Times New Roman" w:hAnsi="Courier New" w:cs="Courier New"/>
+          <w:color w:val="D4D4D4"/>
+          <w:kern w:val="0"/>
+          <w:sz w:val="18"/>
+          <w:szCs w:val="18"/>
+        </w:rPr>
+        <w:t> </w:t>
+      </w:r>
+      <w:r>
+        <w:rPr>
+          <w:rFonts w:ascii="Courier New" w:eastAsia="Times New Roman" w:hAnsi="Courier New" w:cs="Courier New"/>
+          <w:color w:val="CE9178"/>
+          <w:kern w:val="0"/>
+          <w:sz w:val="18"/>
+          <w:szCs w:val="18"/>
+        </w:rPr>
+        <w:t>"</w:t>
+      </w:r>
+      <w:r>
+        <w:rPr>
+          <w:rFonts w:ascii="Courier New" w:eastAsia="Times New Roman" w:hAnsi="Courier New" w:cs="Courier New"/>
+          <w:color w:val="CE9178"/>
+          <w:kern w:val="0"/>
+          <w:sz w:val="18"/>
+          <w:szCs w:val="18"/>
+        </w:rPr>
+        <w:t>KTU</w:t>
+      </w:r>
+      <w:r>
+        <w:rPr>
+          <w:rFonts w:ascii="Courier New" w:eastAsia="Times New Roman" w:hAnsi="Courier New" w:cs="Courier New"/>
+          <w:color w:val="CE9178"/>
+          <w:kern w:val="0"/>
+          <w:sz w:val="18"/>
+          <w:szCs w:val="18"/>
+        </w:rPr>
+        <w:t>"</w:t>
+      </w:r>
+    </w:p>
+    <w:p>
+      <w:pPr>
+        <w:shd w:val="clear" w:color="auto" w:fill="1E1E1E"/>
+        <w:spacing w:after="0" w:line="270" w:lineRule="atLeast"/>
+        <w:rPr>
+          <w:rFonts w:ascii="Courier New" w:eastAsia="Times New Roman" w:hAnsi="Courier New" w:cs="Courier New"/>
+          <w:color w:val="D4D4D4"/>
+          <w:kern w:val="0"/>
+          <w:sz w:val="18"/>
+          <w:szCs w:val="18"/>
+        </w:rPr>
+      </w:pPr>
+      <w:r>
+        <w:rPr>
+          <w:rFonts w:ascii="Courier New" w:eastAsia="Times New Roman" w:hAnsi="Courier New" w:cs="Courier New"/>
+          <w:color w:val="DCDCDC"/>
+          <w:kern w:val="0"/>
+          <w:sz w:val="18"/>
+          <w:szCs w:val="18"/>
+        </w:rPr>
+        <w:t>}</w:t>
+      </w:r>
+    </w:p>
+    <w:p>
+      <w:pPr>
+        <w:rPr>
+          <w:lang w:val="tr-TR"/>
+        </w:rPr>
+      </w:pPr>
+      <w:r>
+        <w:rPr>
+          <w:lang w:val="tr-TR"/>
+        </w:rPr>
+        <w:t>Veya  (herhangi bir özellik mesela “</w:t>
+      </w:r>
+      <w:r>
+        <w:rPr>
+          <w:lang w:val="tr-TR"/>
+        </w:rPr>
+        <w:t>graduate</w:t>
+      </w:r>
+      <w:r>
+        <w:rPr>
+          <w:lang w:val="tr-TR"/>
+        </w:rPr>
+        <w:t>” i  örnek alalım.)</w:t>
+      </w:r>
+    </w:p>
+    <w:p>
+      <w:pPr>
+        <w:shd w:val="clear" w:color="auto" w:fill="1E1E1E"/>
+        <w:spacing w:after="0" w:line="270" w:lineRule="atLeast"/>
+        <w:rPr>
+          <w:rFonts w:ascii="Courier New" w:eastAsia="Times New Roman" w:hAnsi="Courier New" w:cs="Courier New"/>
+          <w:color w:val="D4D4D4"/>
+          <w:kern w:val="0"/>
+          <w:sz w:val="18"/>
+          <w:szCs w:val="18"/>
+        </w:rPr>
+      </w:pPr>
+      <w:r>
+        <w:rPr>
+          <w:rFonts w:ascii="Courier New" w:eastAsia="Times New Roman" w:hAnsi="Courier New" w:cs="Courier New"/>
+          <w:color w:val="DCDCDC"/>
+          <w:kern w:val="0"/>
+          <w:sz w:val="18"/>
+          <w:szCs w:val="18"/>
+        </w:rPr>
+        <w:t>{</w:t>
+      </w:r>
+    </w:p>
+    <w:p>
+      <w:pPr>
+        <w:shd w:val="clear" w:color="auto" w:fill="1E1E1E"/>
+        <w:spacing w:after="0" w:line="270" w:lineRule="atLeast"/>
+        <w:rPr>
+          <w:rFonts w:ascii="Courier New" w:eastAsia="Times New Roman" w:hAnsi="Courier New" w:cs="Courier New"/>
+          <w:color w:val="D4D4D4"/>
+          <w:kern w:val="0"/>
+          <w:sz w:val="18"/>
+          <w:szCs w:val="18"/>
+        </w:rPr>
+      </w:pPr>
+      <w:r>
+        <w:rPr>
+          <w:rFonts w:ascii="Courier New" w:eastAsia="Times New Roman" w:hAnsi="Courier New" w:cs="Courier New"/>
+          <w:color w:val="D4D4D4"/>
+          <w:kern w:val="0"/>
+          <w:sz w:val="18"/>
+          <w:szCs w:val="18"/>
+        </w:rPr>
+        <w:t>    </w:t>
+      </w:r>
+      <w:r>
+        <w:rPr>
+          <w:rFonts w:ascii="Courier New" w:eastAsia="Times New Roman" w:hAnsi="Courier New" w:cs="Courier New"/>
+          <w:color w:val="9CDCFE"/>
+          <w:kern w:val="0"/>
+          <w:sz w:val="18"/>
+          <w:szCs w:val="18"/>
+        </w:rPr>
+        <w:t>"</w:t>
+      </w:r>
+      <w:r>
+        <w:rPr>
+          <w:rFonts w:ascii="Courier New" w:eastAsia="Times New Roman" w:hAnsi="Courier New" w:cs="Courier New"/>
+          <w:color w:val="9CDCFE"/>
+          <w:kern w:val="0"/>
+          <w:sz w:val="18"/>
+          <w:szCs w:val="18"/>
+        </w:rPr>
+        <w:t>graduate</w:t>
+      </w:r>
+      <w:r>
+        <w:rPr>
+          <w:rFonts w:ascii="Courier New" w:eastAsia="Times New Roman" w:hAnsi="Courier New" w:cs="Courier New"/>
+          <w:color w:val="9CDCFE"/>
+          <w:kern w:val="0"/>
+          <w:sz w:val="18"/>
+          <w:szCs w:val="18"/>
+        </w:rPr>
+        <w:t>"</w:t>
+      </w:r>
+      <w:r>
+        <w:rPr>
+          <w:rFonts w:ascii="Courier New" w:eastAsia="Times New Roman" w:hAnsi="Courier New" w:cs="Courier New"/>
+          <w:color w:val="DCDCDC"/>
+          <w:kern w:val="0"/>
+          <w:sz w:val="18"/>
+          <w:szCs w:val="18"/>
+        </w:rPr>
+        <w:t>:</w:t>
+      </w:r>
+      <w:r>
+        <w:rPr>
+          <w:rFonts w:ascii="Courier New" w:eastAsia="Times New Roman" w:hAnsi="Courier New" w:cs="Courier New"/>
+          <w:color w:val="D4D4D4"/>
+          <w:kern w:val="0"/>
+          <w:sz w:val="18"/>
+          <w:szCs w:val="18"/>
+        </w:rPr>
+        <w:t> </w:t>
+      </w:r>
+      <w:r>
+        <w:rPr>
+          <w:rFonts w:ascii="Courier New" w:eastAsia="Times New Roman" w:hAnsi="Courier New" w:cs="Courier New"/>
+          <w:color w:val="CE9178"/>
+          <w:kern w:val="0"/>
+          <w:sz w:val="18"/>
+          <w:szCs w:val="18"/>
+        </w:rPr>
+        <w:t>"</w:t>
+      </w:r>
+      <w:r>
+        <w:rPr>
+          <w:rFonts w:ascii="Courier New" w:eastAsia="Times New Roman" w:hAnsi="Courier New" w:cs="Courier New"/>
+          <w:color w:val="CE9178"/>
+          <w:kern w:val="0"/>
+          <w:sz w:val="18"/>
+          <w:szCs w:val="18"/>
+        </w:rPr>
+        <w:t>KTU</w:t>
+      </w:r>
+      <w:r>
+        <w:rPr>
+          <w:rFonts w:ascii="Courier New" w:eastAsia="Times New Roman" w:hAnsi="Courier New" w:cs="Courier New"/>
+          <w:color w:val="CE9178"/>
+          <w:kern w:val="0"/>
+          <w:sz w:val="18"/>
+          <w:szCs w:val="18"/>
+        </w:rPr>
+        <w:t>"</w:t>
+      </w:r>
+    </w:p>
+    <w:p>
+      <w:pPr>
+        <w:shd w:val="clear" w:color="auto" w:fill="1E1E1E"/>
+        <w:spacing w:after="0" w:line="270" w:lineRule="atLeast"/>
+        <w:rPr>
+          <w:rFonts w:ascii="Courier New" w:eastAsia="Times New Roman" w:hAnsi="Courier New" w:cs="Courier New"/>
+          <w:color w:val="D4D4D4"/>
+          <w:kern w:val="0"/>
+          <w:sz w:val="18"/>
+          <w:szCs w:val="18"/>
+        </w:rPr>
+      </w:pPr>
+      <w:r>
+        <w:rPr>
+          <w:rFonts w:ascii="Courier New" w:eastAsia="Times New Roman" w:hAnsi="Courier New" w:cs="Courier New"/>
+          <w:color w:val="DCDCDC"/>
+          <w:kern w:val="0"/>
+          <w:sz w:val="18"/>
+          <w:szCs w:val="18"/>
+        </w:rPr>
+        <w:t>}</w:t>
+      </w:r>
+    </w:p>
+    <w:p>
+      <w:pPr>
+        <w:rPr>
+          <w:lang w:val="tr-TR"/>
+        </w:rPr>
+      </w:pPr>
+      <w:r>
+        <w:rPr>
+          <w:lang w:val="tr-TR"/>
+        </w:rPr>
+        <w:t xml:space="preserve">Şeklinde veri gönderildiği takdirde </w:t>
+      </w:r>
+      <w:r>
+        <w:rPr>
+          <w:lang w:val="tr-TR"/>
+        </w:rPr>
+        <w:t>doctor’u</w:t>
+      </w:r>
+      <w:r>
+        <w:rPr>
+          <w:lang w:val="tr-TR"/>
+        </w:rPr>
+        <w:t xml:space="preserve"> günceller. Eğer username kayıtlı ise  tekrar aynı username gönderildiği takdirde hata vericektir.</w:t>
+      </w:r>
+    </w:p>
+    <w:p>
+      <w:pPr>
+        <w:rPr>
+          <w:lang w:val="tr-TR"/>
+        </w:rPr>
+      </w:pPr>
+    </w:p>
+    <w:p/>
+    <w:p>
+      <w:pPr>
+        <w:rPr>
+          <w:color w:val="C00000"/>
+          <w:sz w:val="30"/>
+          <w:szCs w:val="30"/>
+        </w:rPr>
+      </w:pPr>
+      <w:r>
+        <w:rPr>
+          <w:color w:val="C00000"/>
+          <w:lang w:val="tr-TR"/>
+        </w:rPr>
+        <w:lastRenderedPageBreak/>
+        <w:t>-</w:t>
+      </w:r>
+      <w:r>
+        <w:rPr>
+          <w:color w:val="C00000"/>
+          <w:sz w:val="30"/>
+          <w:szCs w:val="30"/>
+        </w:rPr>
+        <w:t xml:space="preserve"> </w:t>
+      </w:r>
+      <w:r>
+        <w:rPr>
+          <w:color w:val="C00000"/>
+          <w:sz w:val="30"/>
+          <w:szCs w:val="30"/>
+        </w:rPr>
+        <w:t>Patient</w:t>
+      </w:r>
+      <w:r>
+        <w:rPr>
+          <w:color w:val="C00000"/>
+          <w:sz w:val="30"/>
+          <w:szCs w:val="30"/>
+        </w:rPr>
+        <w:t xml:space="preserve"> (PUT)</w:t>
+      </w:r>
+    </w:p>
+    <w:p>
+      <w:pPr>
+        <w:rPr>
+          <w:color w:val="C00000"/>
+          <w:sz w:val="30"/>
+          <w:szCs w:val="30"/>
+        </w:rPr>
+      </w:pPr>
+      <w:r>
+        <w:rPr>
+          <w:highlight w:val="green"/>
+          <w:lang w:val="tr-TR"/>
+        </w:rPr>
+        <w:t>YENİ :</w:t>
+      </w:r>
+      <w:r>
+        <w:rPr>
+          <w:lang w:val="tr-TR"/>
+        </w:rPr>
+        <w:t xml:space="preserve">  </w:t>
+      </w:r>
+    </w:p>
+    <w:p>
+      <w:pPr>
+        <w:pStyle w:val="ListParagraph"/>
+        <w:numPr>
+          <w:ilvl w:val="0"/>
+          <w:numId w:val="1"/>
+        </w:numPr>
+        <w:rPr>
+          <w:lang w:val="tr-TR"/>
+        </w:rPr>
+      </w:pPr>
+      <w:hyperlink r:id="rId35" w:history="1">
+        <w:r>
+          <w:rPr>
+            <w:rStyle w:val="Hyperlink"/>
+            <w:lang w:val="tr-TR"/>
+          </w:rPr>
+          <w:t>http://localhost:8080/api/1.0/doctors</w:t>
+        </w:r>
+      </w:hyperlink>
+    </w:p>
+    <w:p>
+      <w:pPr>
+        <w:shd w:val="clear" w:color="auto" w:fill="1E1E1E"/>
+        <w:spacing w:after="0" w:line="270" w:lineRule="atLeast"/>
+        <w:rPr>
+          <w:rFonts w:ascii="Courier New" w:eastAsia="Times New Roman" w:hAnsi="Courier New" w:cs="Courier New"/>
+          <w:color w:val="D4D4D4"/>
+          <w:kern w:val="0"/>
+          <w:sz w:val="18"/>
+          <w:szCs w:val="18"/>
+        </w:rPr>
+      </w:pPr>
+      <w:r>
+        <w:rPr>
+          <w:rFonts w:ascii="Courier New" w:eastAsia="Times New Roman" w:hAnsi="Courier New" w:cs="Courier New"/>
+          <w:color w:val="DCDCDC"/>
+          <w:kern w:val="0"/>
+          <w:sz w:val="18"/>
+          <w:szCs w:val="18"/>
+        </w:rPr>
+        <w:t>{</w:t>
+      </w:r>
+    </w:p>
+    <w:p>
+      <w:pPr>
+        <w:shd w:val="clear" w:color="auto" w:fill="1E1E1E"/>
+        <w:spacing w:after="0" w:line="270" w:lineRule="atLeast"/>
+        <w:rPr>
+          <w:rFonts w:ascii="Courier New" w:eastAsia="Times New Roman" w:hAnsi="Courier New" w:cs="Courier New"/>
+          <w:color w:val="D4D4D4"/>
+          <w:kern w:val="0"/>
+          <w:sz w:val="18"/>
+          <w:szCs w:val="18"/>
+        </w:rPr>
+      </w:pPr>
+      <w:r>
+        <w:rPr>
+          <w:rFonts w:ascii="Courier New" w:eastAsia="Times New Roman" w:hAnsi="Courier New" w:cs="Courier New"/>
+          <w:color w:val="D4D4D4"/>
+          <w:kern w:val="0"/>
+          <w:sz w:val="18"/>
+          <w:szCs w:val="18"/>
+        </w:rPr>
+        <w:t>    </w:t>
+      </w:r>
+      <w:r>
+        <w:rPr>
+          <w:rFonts w:ascii="Courier New" w:eastAsia="Times New Roman" w:hAnsi="Courier New" w:cs="Courier New"/>
+          <w:color w:val="9CDCFE"/>
+          <w:kern w:val="0"/>
+          <w:sz w:val="18"/>
+          <w:szCs w:val="18"/>
+        </w:rPr>
+        <w:t>"id"</w:t>
+      </w:r>
+      <w:r>
+        <w:rPr>
+          <w:rFonts w:ascii="Courier New" w:eastAsia="Times New Roman" w:hAnsi="Courier New" w:cs="Courier New"/>
+          <w:color w:val="DCDCDC"/>
+          <w:kern w:val="0"/>
+          <w:sz w:val="18"/>
+          <w:szCs w:val="18"/>
+        </w:rPr>
+        <w:t>:</w:t>
+      </w:r>
+      <w:r>
+        <w:rPr>
+          <w:rFonts w:ascii="Courier New" w:eastAsia="Times New Roman" w:hAnsi="Courier New" w:cs="Courier New"/>
+          <w:color w:val="D4D4D4"/>
+          <w:kern w:val="0"/>
+          <w:sz w:val="18"/>
+          <w:szCs w:val="18"/>
+        </w:rPr>
+        <w:t> </w:t>
+      </w:r>
+      <w:r>
+        <w:rPr>
+          <w:rFonts w:ascii="Courier New" w:eastAsia="Times New Roman" w:hAnsi="Courier New" w:cs="Courier New"/>
+          <w:color w:val="B5CEA8"/>
+          <w:kern w:val="0"/>
+          <w:sz w:val="18"/>
+          <w:szCs w:val="18"/>
+        </w:rPr>
+        <w:t>6</w:t>
+      </w:r>
+      <w:r>
+        <w:rPr>
+          <w:rFonts w:ascii="Courier New" w:eastAsia="Times New Roman" w:hAnsi="Courier New" w:cs="Courier New"/>
+          <w:color w:val="DCDCDC"/>
+          <w:kern w:val="0"/>
+          <w:sz w:val="18"/>
+          <w:szCs w:val="18"/>
+        </w:rPr>
+        <w:t>,</w:t>
+      </w:r>
+    </w:p>
+    <w:p>
+      <w:pPr>
+        <w:shd w:val="clear" w:color="auto" w:fill="1E1E1E"/>
+        <w:spacing w:after="0" w:line="270" w:lineRule="atLeast"/>
+        <w:rPr>
+          <w:rFonts w:ascii="Courier New" w:eastAsia="Times New Roman" w:hAnsi="Courier New" w:cs="Courier New"/>
+          <w:color w:val="D4D4D4"/>
+          <w:kern w:val="0"/>
+          <w:sz w:val="18"/>
+          <w:szCs w:val="18"/>
+        </w:rPr>
+      </w:pPr>
+      <w:r>
+        <w:rPr>
+          <w:rFonts w:ascii="Courier New" w:eastAsia="Times New Roman" w:hAnsi="Courier New" w:cs="Courier New"/>
+          <w:color w:val="D4D4D4"/>
+          <w:kern w:val="0"/>
+          <w:sz w:val="18"/>
+          <w:szCs w:val="18"/>
+        </w:rPr>
+        <w:t>    </w:t>
+      </w:r>
+      <w:r>
+        <w:rPr>
+          <w:rFonts w:ascii="Courier New" w:eastAsia="Times New Roman" w:hAnsi="Courier New" w:cs="Courier New"/>
+          <w:color w:val="9CDCFE"/>
+          <w:kern w:val="0"/>
+          <w:sz w:val="18"/>
+          <w:szCs w:val="18"/>
+        </w:rPr>
+        <w:t>"name"</w:t>
+      </w:r>
+      <w:r>
+        <w:rPr>
+          <w:rFonts w:ascii="Courier New" w:eastAsia="Times New Roman" w:hAnsi="Courier New" w:cs="Courier New"/>
+          <w:color w:val="DCDCDC"/>
+          <w:kern w:val="0"/>
+          <w:sz w:val="18"/>
+          <w:szCs w:val="18"/>
+        </w:rPr>
+        <w:t>:</w:t>
+      </w:r>
+      <w:r>
+        <w:rPr>
+          <w:rFonts w:ascii="Courier New" w:eastAsia="Times New Roman" w:hAnsi="Courier New" w:cs="Courier New"/>
+          <w:color w:val="D4D4D4"/>
+          <w:kern w:val="0"/>
+          <w:sz w:val="18"/>
+          <w:szCs w:val="18"/>
+        </w:rPr>
+        <w:t> </w:t>
+      </w:r>
+      <w:r>
+        <w:rPr>
+          <w:rFonts w:ascii="Courier New" w:eastAsia="Times New Roman" w:hAnsi="Courier New" w:cs="Courier New"/>
+          <w:color w:val="CE9178"/>
+          <w:kern w:val="0"/>
+          <w:sz w:val="18"/>
+          <w:szCs w:val="18"/>
+        </w:rPr>
+        <w:t>"p22at1"</w:t>
+      </w:r>
+      <w:r>
+        <w:rPr>
+          <w:rFonts w:ascii="Courier New" w:eastAsia="Times New Roman" w:hAnsi="Courier New" w:cs="Courier New"/>
+          <w:color w:val="DCDCDC"/>
+          <w:kern w:val="0"/>
+          <w:sz w:val="18"/>
+          <w:szCs w:val="18"/>
+        </w:rPr>
+        <w:t>,</w:t>
+      </w:r>
+    </w:p>
+    <w:p>
+      <w:pPr>
+        <w:shd w:val="clear" w:color="auto" w:fill="1E1E1E"/>
+        <w:spacing w:after="0" w:line="270" w:lineRule="atLeast"/>
+        <w:rPr>
+          <w:rFonts w:ascii="Courier New" w:eastAsia="Times New Roman" w:hAnsi="Courier New" w:cs="Courier New"/>
+          <w:color w:val="D4D4D4"/>
+          <w:kern w:val="0"/>
+          <w:sz w:val="18"/>
+          <w:szCs w:val="18"/>
+        </w:rPr>
+      </w:pPr>
+      <w:r>
+        <w:rPr>
+          <w:rFonts w:ascii="Courier New" w:eastAsia="Times New Roman" w:hAnsi="Courier New" w:cs="Courier New"/>
+          <w:color w:val="D4D4D4"/>
+          <w:kern w:val="0"/>
+          <w:sz w:val="18"/>
+          <w:szCs w:val="18"/>
+        </w:rPr>
+        <w:t>    </w:t>
+      </w:r>
+      <w:r>
+        <w:rPr>
+          <w:rFonts w:ascii="Courier New" w:eastAsia="Times New Roman" w:hAnsi="Courier New" w:cs="Courier New"/>
+          <w:color w:val="9CDCFE"/>
+          <w:kern w:val="0"/>
+          <w:sz w:val="18"/>
+          <w:szCs w:val="18"/>
+        </w:rPr>
+        <w:t>"lastname"</w:t>
+      </w:r>
+      <w:r>
+        <w:rPr>
+          <w:rFonts w:ascii="Courier New" w:eastAsia="Times New Roman" w:hAnsi="Courier New" w:cs="Courier New"/>
+          <w:color w:val="DCDCDC"/>
+          <w:kern w:val="0"/>
+          <w:sz w:val="18"/>
+          <w:szCs w:val="18"/>
+        </w:rPr>
+        <w:t>:</w:t>
+      </w:r>
+      <w:r>
+        <w:rPr>
+          <w:rFonts w:ascii="Courier New" w:eastAsia="Times New Roman" w:hAnsi="Courier New" w:cs="Courier New"/>
+          <w:color w:val="D4D4D4"/>
+          <w:kern w:val="0"/>
+          <w:sz w:val="18"/>
+          <w:szCs w:val="18"/>
+        </w:rPr>
+        <w:t> </w:t>
+      </w:r>
+      <w:r>
+        <w:rPr>
+          <w:rFonts w:ascii="Courier New" w:eastAsia="Times New Roman" w:hAnsi="Courier New" w:cs="Courier New"/>
+          <w:color w:val="CE9178"/>
+          <w:kern w:val="0"/>
+          <w:sz w:val="18"/>
+          <w:szCs w:val="18"/>
+        </w:rPr>
+        <w:t>"pat222"</w:t>
+      </w:r>
+      <w:r>
+        <w:rPr>
+          <w:rFonts w:ascii="Courier New" w:eastAsia="Times New Roman" w:hAnsi="Courier New" w:cs="Courier New"/>
+          <w:color w:val="DCDCDC"/>
+          <w:kern w:val="0"/>
+          <w:sz w:val="18"/>
+          <w:szCs w:val="18"/>
+        </w:rPr>
+        <w:t>,</w:t>
+      </w:r>
+    </w:p>
+    <w:p>
+      <w:pPr>
+        <w:shd w:val="clear" w:color="auto" w:fill="1E1E1E"/>
+        <w:spacing w:after="0" w:line="270" w:lineRule="atLeast"/>
+        <w:rPr>
+          <w:rFonts w:ascii="Courier New" w:eastAsia="Times New Roman" w:hAnsi="Courier New" w:cs="Courier New"/>
+          <w:color w:val="D4D4D4"/>
+          <w:kern w:val="0"/>
+          <w:sz w:val="18"/>
+          <w:szCs w:val="18"/>
+        </w:rPr>
+      </w:pPr>
+      <w:r>
+        <w:rPr>
+          <w:rFonts w:ascii="Courier New" w:eastAsia="Times New Roman" w:hAnsi="Courier New" w:cs="Courier New"/>
+          <w:color w:val="D4D4D4"/>
+          <w:kern w:val="0"/>
+          <w:sz w:val="18"/>
+          <w:szCs w:val="18"/>
+        </w:rPr>
+        <w:t>    </w:t>
+      </w:r>
+      <w:r>
+        <w:rPr>
+          <w:rFonts w:ascii="Courier New" w:eastAsia="Times New Roman" w:hAnsi="Courier New" w:cs="Courier New"/>
+          <w:color w:val="9CDCFE"/>
+          <w:kern w:val="0"/>
+          <w:sz w:val="18"/>
+          <w:szCs w:val="18"/>
+        </w:rPr>
+        <w:t>"password"</w:t>
+      </w:r>
+      <w:r>
+        <w:rPr>
+          <w:rFonts w:ascii="Courier New" w:eastAsia="Times New Roman" w:hAnsi="Courier New" w:cs="Courier New"/>
+          <w:color w:val="DCDCDC"/>
+          <w:kern w:val="0"/>
+          <w:sz w:val="18"/>
+          <w:szCs w:val="18"/>
+        </w:rPr>
+        <w:t>:</w:t>
+      </w:r>
+      <w:r>
+        <w:rPr>
+          <w:rFonts w:ascii="Courier New" w:eastAsia="Times New Roman" w:hAnsi="Courier New" w:cs="Courier New"/>
+          <w:color w:val="D4D4D4"/>
+          <w:kern w:val="0"/>
+          <w:sz w:val="18"/>
+          <w:szCs w:val="18"/>
+        </w:rPr>
+        <w:t> </w:t>
+      </w:r>
+      <w:r>
+        <w:rPr>
+          <w:rFonts w:ascii="Courier New" w:eastAsia="Times New Roman" w:hAnsi="Courier New" w:cs="Courier New"/>
+          <w:color w:val="CE9178"/>
+          <w:kern w:val="0"/>
+          <w:sz w:val="18"/>
+          <w:szCs w:val="18"/>
+        </w:rPr>
+        <w:t>"pa22t1"</w:t>
+      </w:r>
+      <w:r>
+        <w:rPr>
+          <w:rFonts w:ascii="Courier New" w:eastAsia="Times New Roman" w:hAnsi="Courier New" w:cs="Courier New"/>
+          <w:color w:val="DCDCDC"/>
+          <w:kern w:val="0"/>
+          <w:sz w:val="18"/>
+          <w:szCs w:val="18"/>
+        </w:rPr>
+        <w:t>,</w:t>
+      </w:r>
+    </w:p>
+    <w:p>
+      <w:pPr>
+        <w:shd w:val="clear" w:color="auto" w:fill="1E1E1E"/>
+        <w:spacing w:after="0" w:line="270" w:lineRule="atLeast"/>
+        <w:rPr>
+          <w:rFonts w:ascii="Courier New" w:eastAsia="Times New Roman" w:hAnsi="Courier New" w:cs="Courier New"/>
+          <w:color w:val="D4D4D4"/>
+          <w:kern w:val="0"/>
+          <w:sz w:val="18"/>
+          <w:szCs w:val="18"/>
+        </w:rPr>
+      </w:pPr>
+      <w:r>
+        <w:rPr>
+          <w:rFonts w:ascii="Courier New" w:eastAsia="Times New Roman" w:hAnsi="Courier New" w:cs="Courier New"/>
+          <w:color w:val="D4D4D4"/>
+          <w:kern w:val="0"/>
+          <w:sz w:val="18"/>
+          <w:szCs w:val="18"/>
+        </w:rPr>
+        <w:t>    </w:t>
+      </w:r>
+      <w:r>
+        <w:rPr>
+          <w:rFonts w:ascii="Courier New" w:eastAsia="Times New Roman" w:hAnsi="Courier New" w:cs="Courier New"/>
+          <w:color w:val="9CDCFE"/>
+          <w:kern w:val="0"/>
+          <w:sz w:val="18"/>
+          <w:szCs w:val="18"/>
+        </w:rPr>
+        <w:t>"doctorId"</w:t>
+      </w:r>
+      <w:r>
+        <w:rPr>
+          <w:rFonts w:ascii="Courier New" w:eastAsia="Times New Roman" w:hAnsi="Courier New" w:cs="Courier New"/>
+          <w:color w:val="DCDCDC"/>
+          <w:kern w:val="0"/>
+          <w:sz w:val="18"/>
+          <w:szCs w:val="18"/>
+        </w:rPr>
+        <w:t>:</w:t>
+      </w:r>
+      <w:r>
+        <w:rPr>
+          <w:rFonts w:ascii="Courier New" w:eastAsia="Times New Roman" w:hAnsi="Courier New" w:cs="Courier New"/>
+          <w:color w:val="D4D4D4"/>
+          <w:kern w:val="0"/>
+          <w:sz w:val="18"/>
+          <w:szCs w:val="18"/>
+        </w:rPr>
+        <w:t> </w:t>
+      </w:r>
+      <w:r>
+        <w:rPr>
+          <w:rFonts w:ascii="Courier New" w:eastAsia="Times New Roman" w:hAnsi="Courier New" w:cs="Courier New"/>
+          <w:color w:val="B5CEA8"/>
+          <w:kern w:val="0"/>
+          <w:sz w:val="18"/>
+          <w:szCs w:val="18"/>
+        </w:rPr>
+        <w:t>3</w:t>
+      </w:r>
+      <w:r>
+        <w:rPr>
+          <w:rFonts w:ascii="Courier New" w:eastAsia="Times New Roman" w:hAnsi="Courier New" w:cs="Courier New"/>
+          <w:color w:val="DCDCDC"/>
+          <w:kern w:val="0"/>
+          <w:sz w:val="18"/>
+          <w:szCs w:val="18"/>
+        </w:rPr>
+        <w:t>,</w:t>
+      </w:r>
+    </w:p>
+    <w:p>
+      <w:pPr>
+        <w:shd w:val="clear" w:color="auto" w:fill="1E1E1E"/>
+        <w:spacing w:after="0" w:line="270" w:lineRule="atLeast"/>
+        <w:rPr>
+          <w:rFonts w:ascii="Courier New" w:eastAsia="Times New Roman" w:hAnsi="Courier New" w:cs="Courier New"/>
+          <w:color w:val="D4D4D4"/>
+          <w:kern w:val="0"/>
+          <w:sz w:val="18"/>
+          <w:szCs w:val="18"/>
+        </w:rPr>
+      </w:pPr>
+      <w:r>
+        <w:rPr>
+          <w:rFonts w:ascii="Courier New" w:eastAsia="Times New Roman" w:hAnsi="Courier New" w:cs="Courier New"/>
+          <w:color w:val="D4D4D4"/>
+          <w:kern w:val="0"/>
+          <w:sz w:val="18"/>
+          <w:szCs w:val="18"/>
+        </w:rPr>
+        <w:t>    </w:t>
+      </w:r>
+      <w:r>
+        <w:rPr>
+          <w:rFonts w:ascii="Courier New" w:eastAsia="Times New Roman" w:hAnsi="Courier New" w:cs="Courier New"/>
+          <w:color w:val="9CDCFE"/>
+          <w:kern w:val="0"/>
+          <w:sz w:val="18"/>
+          <w:szCs w:val="18"/>
+        </w:rPr>
+        <w:t>"diabeticTypeId"</w:t>
+      </w:r>
+      <w:r>
+        <w:rPr>
+          <w:rFonts w:ascii="Courier New" w:eastAsia="Times New Roman" w:hAnsi="Courier New" w:cs="Courier New"/>
+          <w:color w:val="DCDCDC"/>
+          <w:kern w:val="0"/>
+          <w:sz w:val="18"/>
+          <w:szCs w:val="18"/>
+        </w:rPr>
+        <w:t>:</w:t>
+      </w:r>
+      <w:r>
+        <w:rPr>
+          <w:rFonts w:ascii="Courier New" w:eastAsia="Times New Roman" w:hAnsi="Courier New" w:cs="Courier New"/>
+          <w:color w:val="D4D4D4"/>
+          <w:kern w:val="0"/>
+          <w:sz w:val="18"/>
+          <w:szCs w:val="18"/>
+        </w:rPr>
+        <w:t> </w:t>
+      </w:r>
+      <w:r>
+        <w:rPr>
+          <w:rFonts w:ascii="Courier New" w:eastAsia="Times New Roman" w:hAnsi="Courier New" w:cs="Courier New"/>
+          <w:color w:val="B5CEA8"/>
+          <w:kern w:val="0"/>
+          <w:sz w:val="18"/>
+          <w:szCs w:val="18"/>
+        </w:rPr>
+        <w:t>1</w:t>
+      </w:r>
+    </w:p>
+    <w:p>
+      <w:pPr>
+        <w:shd w:val="clear" w:color="auto" w:fill="1E1E1E"/>
+        <w:spacing w:after="0" w:line="270" w:lineRule="atLeast"/>
+        <w:rPr>
+          <w:rFonts w:ascii="Courier New" w:eastAsia="Times New Roman" w:hAnsi="Courier New" w:cs="Courier New"/>
+          <w:color w:val="D4D4D4"/>
+          <w:kern w:val="0"/>
+          <w:sz w:val="18"/>
+          <w:szCs w:val="18"/>
+        </w:rPr>
+      </w:pPr>
+      <w:r>
+        <w:rPr>
+          <w:rFonts w:ascii="Courier New" w:eastAsia="Times New Roman" w:hAnsi="Courier New" w:cs="Courier New"/>
+          <w:color w:val="DCDCDC"/>
+          <w:kern w:val="0"/>
+          <w:sz w:val="18"/>
+          <w:szCs w:val="18"/>
+        </w:rPr>
+        <w:t>}</w:t>
+      </w:r>
+    </w:p>
+    <w:p>
+      <w:pPr>
+        <w:rPr>
+          <w:lang w:val="tr-TR"/>
+        </w:rPr>
+      </w:pPr>
+      <w:r>
+        <w:rPr>
+          <w:lang w:val="tr-TR"/>
+        </w:rPr>
+        <w:t>Veya  (herhangi bir özellik mesela “</w:t>
+      </w:r>
+      <w:r>
+        <w:rPr>
+          <w:lang w:val="tr-TR"/>
+        </w:rPr>
+        <w:t>doctorId</w:t>
+      </w:r>
+      <w:r>
+        <w:rPr>
+          <w:lang w:val="tr-TR"/>
+        </w:rPr>
+        <w:t>” i  örnek alalım.)</w:t>
+      </w:r>
+    </w:p>
+    <w:p>
+      <w:pPr>
+        <w:shd w:val="clear" w:color="auto" w:fill="1E1E1E"/>
+        <w:spacing w:after="0" w:line="270" w:lineRule="atLeast"/>
+        <w:rPr>
+          <w:rFonts w:ascii="Courier New" w:eastAsia="Times New Roman" w:hAnsi="Courier New" w:cs="Courier New"/>
+          <w:color w:val="D4D4D4"/>
+          <w:kern w:val="0"/>
+          <w:sz w:val="18"/>
+          <w:szCs w:val="18"/>
+        </w:rPr>
+      </w:pPr>
+      <w:r>
+        <w:rPr>
+          <w:rFonts w:ascii="Courier New" w:eastAsia="Times New Roman" w:hAnsi="Courier New" w:cs="Courier New"/>
+          <w:color w:val="DCDCDC"/>
+          <w:kern w:val="0"/>
+          <w:sz w:val="18"/>
+          <w:szCs w:val="18"/>
+        </w:rPr>
+        <w:t>{</w:t>
+      </w:r>
+    </w:p>
+    <w:p>
+      <w:pPr>
+        <w:shd w:val="clear" w:color="auto" w:fill="1E1E1E"/>
+        <w:spacing w:after="0" w:line="270" w:lineRule="atLeast"/>
+        <w:rPr>
+          <w:rFonts w:ascii="Courier New" w:eastAsia="Times New Roman" w:hAnsi="Courier New" w:cs="Courier New"/>
+          <w:color w:val="D4D4D4"/>
+          <w:kern w:val="0"/>
+          <w:sz w:val="18"/>
+          <w:szCs w:val="18"/>
+        </w:rPr>
+      </w:pPr>
+      <w:r>
+        <w:rPr>
+          <w:rFonts w:ascii="Courier New" w:eastAsia="Times New Roman" w:hAnsi="Courier New" w:cs="Courier New"/>
+          <w:color w:val="D4D4D4"/>
+          <w:kern w:val="0"/>
+          <w:sz w:val="18"/>
+          <w:szCs w:val="18"/>
+        </w:rPr>
+        <w:t>    </w:t>
+      </w:r>
+      <w:r>
+        <w:rPr>
+          <w:rFonts w:ascii="Courier New" w:eastAsia="Times New Roman" w:hAnsi="Courier New" w:cs="Courier New"/>
+          <w:color w:val="9CDCFE"/>
+          <w:kern w:val="0"/>
+          <w:sz w:val="18"/>
+          <w:szCs w:val="18"/>
+        </w:rPr>
+        <w:t>"</w:t>
+      </w:r>
+      <w:r>
+        <w:rPr>
+          <w:rFonts w:ascii="Courier New" w:eastAsia="Times New Roman" w:hAnsi="Courier New" w:cs="Courier New"/>
+          <w:color w:val="9CDCFE"/>
+          <w:kern w:val="0"/>
+          <w:sz w:val="18"/>
+          <w:szCs w:val="18"/>
+        </w:rPr>
+        <w:t>doctorId</w:t>
+      </w:r>
+      <w:r>
+        <w:rPr>
+          <w:rFonts w:ascii="Courier New" w:eastAsia="Times New Roman" w:hAnsi="Courier New" w:cs="Courier New"/>
+          <w:color w:val="9CDCFE"/>
+          <w:kern w:val="0"/>
+          <w:sz w:val="18"/>
+          <w:szCs w:val="18"/>
+        </w:rPr>
+        <w:t>"</w:t>
+      </w:r>
+      <w:r>
+        <w:rPr>
+          <w:rFonts w:ascii="Courier New" w:eastAsia="Times New Roman" w:hAnsi="Courier New" w:cs="Courier New"/>
+          <w:color w:val="DCDCDC"/>
+          <w:kern w:val="0"/>
+          <w:sz w:val="18"/>
+          <w:szCs w:val="18"/>
+        </w:rPr>
+        <w:t>:</w:t>
+      </w:r>
+      <w:r>
+        <w:rPr>
+          <w:rFonts w:ascii="Courier New" w:eastAsia="Times New Roman" w:hAnsi="Courier New" w:cs="Courier New"/>
+          <w:color w:val="D4D4D4"/>
+          <w:kern w:val="0"/>
+          <w:sz w:val="18"/>
+          <w:szCs w:val="18"/>
+        </w:rPr>
+        <w:t> </w:t>
+      </w:r>
+      <w:r>
+        <w:rPr>
+          <w:rFonts w:ascii="Courier New" w:eastAsia="Times New Roman" w:hAnsi="Courier New" w:cs="Courier New"/>
+          <w:color w:val="D4D4D4"/>
+          <w:kern w:val="0"/>
+          <w:sz w:val="18"/>
+          <w:szCs w:val="18"/>
+        </w:rPr>
+        <w:t>5</w:t>
+      </w:r>
+    </w:p>
+    <w:p>
+      <w:pPr>
+        <w:shd w:val="clear" w:color="auto" w:fill="1E1E1E"/>
+        <w:spacing w:after="0" w:line="270" w:lineRule="atLeast"/>
+        <w:rPr>
+          <w:rFonts w:ascii="Courier New" w:eastAsia="Times New Roman" w:hAnsi="Courier New" w:cs="Courier New"/>
+          <w:color w:val="D4D4D4"/>
+          <w:kern w:val="0"/>
+          <w:sz w:val="18"/>
+          <w:szCs w:val="18"/>
+        </w:rPr>
+      </w:pPr>
+      <w:r>
+        <w:rPr>
+          <w:rFonts w:ascii="Courier New" w:eastAsia="Times New Roman" w:hAnsi="Courier New" w:cs="Courier New"/>
+          <w:color w:val="DCDCDC"/>
+          <w:kern w:val="0"/>
+          <w:sz w:val="18"/>
+          <w:szCs w:val="18"/>
+        </w:rPr>
+        <w:t>}</w:t>
+      </w:r>
+    </w:p>
+    <w:p>
+      <w:pPr>
+        <w:rPr>
+          <w:lang w:val="tr-TR"/>
+        </w:rPr>
+      </w:pPr>
+      <w:r>
+        <w:rPr>
+          <w:lang w:val="tr-TR"/>
+        </w:rPr>
+        <w:t xml:space="preserve">Şeklinde veri gönderildiği takdirde </w:t>
+      </w:r>
+      <w:r>
+        <w:rPr>
+          <w:lang w:val="tr-TR"/>
+        </w:rPr>
+        <w:t>patient’i</w:t>
+      </w:r>
+      <w:r>
+        <w:rPr>
+          <w:lang w:val="tr-TR"/>
+        </w:rPr>
+        <w:t xml:space="preserve"> günceller. Eğer username kayıtlı ise  tekrar aynı username gönderildiği takdirde hata vericektir.</w:t>
       </w:r>
     </w:p>
     <w:p/>
@@ -3999,7 +6742,7 @@
         <w:rFonts w:ascii="Symbol" w:eastAsiaTheme="minorHAnsi" w:hAnsi="Symbol" w:cstheme="minorBidi" w:hint="default"/>
       </w:rPr>
     </w:lvl>
-    <w:lvl w:ilvl="1" w:tplc="04090003" w:tentative="1">
+    <w:lvl w:ilvl="1" w:tplc="04090003">
       <w:start w:val="1"/>
       <w:numFmt w:val="bullet"/>
       <w:lvlText w:val="o"/>
@@ -4505,12 +7248,11 @@
   <w:style w:type="paragraph" w:default="1" w:styleId="Normal">
     <w:name w:val="Normal"/>
     <w:qFormat/>
-    <w:rsid w:val="00501003"/>
+    <w:rsid w:val="00A754C8"/>
   </w:style>
   <w:style w:type="character" w:default="1" w:styleId="DefaultParagraphFont">
     <w:name w:val="Default Paragraph Font"/>
     <w:uiPriority w:val="1"/>
-    <w:semiHidden/>
     <w:unhideWhenUsed/>
   </w:style>
   <w:style w:type="table" w:default="1" w:styleId="TableNormal">

</xml_diff>